<commit_message>
Added Task 3 for Lab 5
Added video links for task 3 and copied source files that were used for task 3 into the folder.
</commit_message>
<xml_diff>
--- a/CC1352-LABS/LAB05/CC1352_LAB05.docx
+++ b/CC1352-LABS/LAB05/CC1352_LAB05.docx
@@ -256,6 +256,26 @@
         </w:rPr>
         <w:t>sensor running</w:t>
       </w:r>
+      <w:r>
+        <w:rPr>
+          <w:rFonts w:ascii="Consolas" w:hAnsi="Consolas" w:cs="Consolas"/>
+          <w:color w:val="3F7F5F"/>
+          <w:sz w:val="20"/>
+          <w:szCs w:val="20"/>
+        </w:rPr>
+        <w:t xml:space="preserve"> </w:t>
+      </w:r>
+      <w:r>
+        <w:rPr>
+          <w:rFonts w:ascii="Consolas" w:hAnsi="Consolas" w:cs="Consolas"/>
+          <w:color w:val="3F7F5F"/>
+          <w:sz w:val="20"/>
+          <w:szCs w:val="20"/>
+        </w:rPr>
+        <w:t>https://youtu.be/Fz9JTOFhRGI</w:t>
+      </w:r>
+      <w:bookmarkStart w:id="0" w:name="_GoBack"/>
+      <w:bookmarkEnd w:id="0"/>
     </w:p>
     <w:p>
       <w:pPr>
@@ -1956,6 +1976,24 @@
         </w:rPr>
         <w:t>Task 3’s video showing both collector and sensor running</w:t>
       </w:r>
+      <w:r>
+        <w:rPr>
+          <w:rFonts w:ascii="Consolas" w:hAnsi="Consolas" w:cs="Consolas"/>
+          <w:color w:val="3F7F5F"/>
+          <w:sz w:val="20"/>
+          <w:szCs w:val="20"/>
+        </w:rPr>
+        <w:t xml:space="preserve"> </w:t>
+      </w:r>
+      <w:r>
+        <w:rPr>
+          <w:rFonts w:ascii="Consolas" w:hAnsi="Consolas" w:cs="Consolas"/>
+          <w:color w:val="3F7F5F"/>
+          <w:sz w:val="20"/>
+          <w:szCs w:val="20"/>
+        </w:rPr>
+        <w:t>https://youtu.be/Fz9JTOFhRGI</w:t>
+      </w:r>
     </w:p>
     <w:p>
       <w:pPr>
@@ -2168,6 +2206,7 @@
           <w:sz w:val="20"/>
           <w:szCs w:val="20"/>
         </w:rPr>
+        <w:lastRenderedPageBreak/>
         <w:t xml:space="preserve">                                        0x00, 0x00, 0x00, 0x00, 0x00, 0x00, \</w:t>
       </w:r>
     </w:p>
@@ -2195,7 +2234,6 @@
           <w:sz w:val="20"/>
           <w:szCs w:val="20"/>
         </w:rPr>
-        <w:lastRenderedPageBreak/>
         <w:t xml:space="preserve">                                        0x00, 0x00, 0x00, 0x00, 0x</w:t>
       </w:r>
       <w:proofErr w:type="gramStart"/>
@@ -2408,8 +2446,15 @@
         </w:rPr>
         <w:t xml:space="preserve"> Link: </w:t>
       </w:r>
-      <w:bookmarkStart w:id="0" w:name="_GoBack"/>
-      <w:bookmarkEnd w:id="0"/>
+      <w:r>
+        <w:rPr>
+          <w:rFonts w:ascii="Consolas" w:hAnsi="Consolas" w:cs="Consolas"/>
+          <w:color w:val="3F7F5F"/>
+          <w:sz w:val="20"/>
+          <w:szCs w:val="20"/>
+        </w:rPr>
+        <w:t>https://youtu.be/Fz9JTOFhRGI</w:t>
+      </w:r>
     </w:p>
     <w:p>
       <w:pPr>
@@ -2564,6 +2609,96 @@
           <w:szCs w:val="20"/>
         </w:rPr>
         <w:t>Screenshots:</w:t>
+      </w:r>
+    </w:p>
+    <w:p>
+      <w:pPr>
+        <w:tabs>
+          <w:tab w:val="left" w:pos="996"/>
+        </w:tabs>
+        <w:autoSpaceDE w:val="0"/>
+        <w:autoSpaceDN w:val="0"/>
+        <w:adjustRightInd w:val="0"/>
+        <w:spacing w:after="0" w:line="240" w:lineRule="auto"/>
+        <w:rPr>
+          <w:rFonts w:ascii="Consolas" w:hAnsi="Consolas" w:cs="Consolas"/>
+          <w:b/>
+          <w:color w:val="3F7F5F"/>
+          <w:sz w:val="20"/>
+          <w:szCs w:val="20"/>
+        </w:rPr>
+      </w:pPr>
+      <w:r>
+        <w:rPr>
+          <w:rFonts w:ascii="Consolas" w:hAnsi="Consolas" w:cs="Consolas"/>
+          <w:b/>
+          <w:color w:val="3F7F5F"/>
+          <w:sz w:val="20"/>
+          <w:szCs w:val="20"/>
+        </w:rPr>
+        <w:t>UART Screen capture</w:t>
+      </w:r>
+    </w:p>
+    <w:p>
+      <w:pPr>
+        <w:tabs>
+          <w:tab w:val="left" w:pos="996"/>
+        </w:tabs>
+        <w:autoSpaceDE w:val="0"/>
+        <w:autoSpaceDN w:val="0"/>
+        <w:adjustRightInd w:val="0"/>
+        <w:spacing w:after="0" w:line="240" w:lineRule="auto"/>
+        <w:rPr>
+          <w:rFonts w:ascii="Consolas" w:hAnsi="Consolas" w:cs="Consolas"/>
+          <w:b/>
+          <w:color w:val="3F7F5F"/>
+          <w:sz w:val="20"/>
+          <w:szCs w:val="20"/>
+        </w:rPr>
+      </w:pPr>
+      <w:r>
+        <w:rPr>
+          <w:rFonts w:ascii="Consolas" w:hAnsi="Consolas" w:cs="Consolas"/>
+          <w:b/>
+          <w:color w:val="3F7F5F"/>
+          <w:sz w:val="20"/>
+          <w:szCs w:val="20"/>
+        </w:rPr>
+        <w:drawing>
+          <wp:inline distT="0" distB="0" distL="0" distR="0" wp14:anchorId="35002237" wp14:editId="6D8BCCD4">
+            <wp:extent cx="5943600" cy="1886585"/>
+            <wp:effectExtent l="0" t="0" r="0" b="0"/>
+            <wp:docPr id="5" name="Picture 5"/>
+            <wp:cNvGraphicFramePr>
+              <a:graphicFrameLocks xmlns:a="http://schemas.openxmlformats.org/drawingml/2006/main" noChangeAspect="1"/>
+            </wp:cNvGraphicFramePr>
+            <a:graphic xmlns:a="http://schemas.openxmlformats.org/drawingml/2006/main">
+              <a:graphicData uri="http://schemas.openxmlformats.org/drawingml/2006/picture">
+                <pic:pic xmlns:pic="http://schemas.openxmlformats.org/drawingml/2006/picture">
+                  <pic:nvPicPr>
+                    <pic:cNvPr id="1" name=""/>
+                    <pic:cNvPicPr/>
+                  </pic:nvPicPr>
+                  <pic:blipFill>
+                    <a:blip r:embed="rId8"/>
+                    <a:stretch>
+                      <a:fillRect/>
+                    </a:stretch>
+                  </pic:blipFill>
+                  <pic:spPr>
+                    <a:xfrm>
+                      <a:off x="0" y="0"/>
+                      <a:ext cx="5943600" cy="1886585"/>
+                    </a:xfrm>
+                    <a:prstGeom prst="rect">
+                      <a:avLst/>
+                    </a:prstGeom>
+                  </pic:spPr>
+                </pic:pic>
+              </a:graphicData>
+            </a:graphic>
+          </wp:inline>
+        </w:drawing>
       </w:r>
     </w:p>
     <w:p>
@@ -2613,8 +2748,8 @@
       </w:pPr>
     </w:p>
     <w:sectPr>
-      <w:headerReference w:type="default" r:id="rId8"/>
-      <w:footerReference w:type="default" r:id="rId9"/>
+      <w:headerReference w:type="default" r:id="rId9"/>
+      <w:footerReference w:type="default" r:id="rId10"/>
       <w:pgSz w:w="12240" w:h="15840"/>
       <w:pgMar w:top="1440" w:right="1440" w:bottom="1440" w:left="1440" w:header="720" w:footer="720" w:gutter="0"/>
       <w:cols w:space="720"/>

</xml_diff>

<commit_message>
Added Task 4 for Lab 5 of CC135X
Added a new folder for Task 4 and placed the modified config.h and collector.syscfg files. Also added video links for Task 4.
</commit_message>
<xml_diff>
--- a/CC1352-LABS/LAB05/CC1352_LAB05.docx
+++ b/CC1352-LABS/LAB05/CC1352_LAB05.docx
@@ -274,8 +274,6 @@
         </w:rPr>
         <w:t>https://youtu.be/Fz9JTOFhRGI</w:t>
       </w:r>
-      <w:bookmarkStart w:id="0" w:name="_GoBack"/>
-      <w:bookmarkEnd w:id="0"/>
     </w:p>
     <w:p>
       <w:pPr>
@@ -2740,16 +2738,549 @@
     </w:p>
     <w:p>
       <w:pPr>
+        <w:tabs>
+          <w:tab w:val="left" w:pos="996"/>
+        </w:tabs>
+        <w:autoSpaceDE w:val="0"/>
+        <w:autoSpaceDN w:val="0"/>
+        <w:adjustRightInd w:val="0"/>
+        <w:spacing w:after="0" w:line="240" w:lineRule="auto"/>
+        <w:rPr>
+          <w:rFonts w:ascii="Consolas" w:hAnsi="Consolas" w:cs="Consolas"/>
+          <w:b/>
+          <w:color w:val="3F7F5F"/>
+          <w:sz w:val="20"/>
+          <w:szCs w:val="20"/>
+        </w:rPr>
+      </w:pPr>
+    </w:p>
+    <w:p>
+      <w:pPr>
         <w:rPr>
           <w:b/>
           <w:sz w:val="28"/>
           <w:highlight w:val="yellow"/>
         </w:rPr>
       </w:pPr>
+      <w:r>
+        <w:rPr>
+          <w:b/>
+          <w:sz w:val="28"/>
+          <w:highlight w:val="yellow"/>
+        </w:rPr>
+        <w:t>Task 0</w:t>
+      </w:r>
+      <w:r>
+        <w:rPr>
+          <w:b/>
+          <w:sz w:val="28"/>
+          <w:highlight w:val="yellow"/>
+        </w:rPr>
+        <w:t>4</w:t>
+      </w:r>
+      <w:r>
+        <w:rPr>
+          <w:b/>
+          <w:sz w:val="28"/>
+          <w:highlight w:val="yellow"/>
+        </w:rPr>
+        <w:t>:</w:t>
+      </w:r>
+      <w:r>
+        <w:rPr>
+          <w:b/>
+          <w:sz w:val="28"/>
+          <w:highlight w:val="yellow"/>
+        </w:rPr>
+        <w:t xml:space="preserve"> </w:t>
+      </w:r>
+    </w:p>
+    <w:p>
+      <w:pPr>
+        <w:tabs>
+          <w:tab w:val="left" w:pos="996"/>
+          <w:tab w:val="left" w:pos="2070"/>
+        </w:tabs>
+        <w:autoSpaceDE w:val="0"/>
+        <w:autoSpaceDN w:val="0"/>
+        <w:adjustRightInd w:val="0"/>
+        <w:spacing w:after="0" w:line="240" w:lineRule="auto"/>
+        <w:rPr>
+          <w:rFonts w:ascii="Consolas" w:hAnsi="Consolas" w:cs="Consolas"/>
+          <w:color w:val="3F7F5F"/>
+          <w:sz w:val="20"/>
+          <w:szCs w:val="20"/>
+        </w:rPr>
+      </w:pPr>
+      <w:proofErr w:type="spellStart"/>
+      <w:r>
+        <w:rPr>
+          <w:rFonts w:ascii="Consolas" w:hAnsi="Consolas" w:cs="Consolas"/>
+          <w:color w:val="3F7F5F"/>
+          <w:sz w:val="20"/>
+          <w:szCs w:val="20"/>
+        </w:rPr>
+        <w:t>Youtube</w:t>
+      </w:r>
+      <w:proofErr w:type="spellEnd"/>
+      <w:r>
+        <w:rPr>
+          <w:rFonts w:ascii="Consolas" w:hAnsi="Consolas" w:cs="Consolas"/>
+          <w:color w:val="3F7F5F"/>
+          <w:sz w:val="20"/>
+          <w:szCs w:val="20"/>
+        </w:rPr>
+        <w:t xml:space="preserve"> Link: </w:t>
+      </w:r>
+      <w:r>
+        <w:rPr>
+          <w:rFonts w:ascii="Consolas" w:hAnsi="Consolas" w:cs="Consolas"/>
+          <w:color w:val="3F7F5F"/>
+          <w:sz w:val="20"/>
+          <w:szCs w:val="20"/>
+        </w:rPr>
+        <w:t>https://youtu.be/b_lpkOnEAV4</w:t>
+      </w:r>
+      <w:bookmarkStart w:id="0" w:name="_GoBack"/>
+      <w:bookmarkEnd w:id="0"/>
+    </w:p>
+    <w:p>
+      <w:pPr>
+        <w:tabs>
+          <w:tab w:val="left" w:pos="996"/>
+          <w:tab w:val="left" w:pos="2070"/>
+        </w:tabs>
+        <w:autoSpaceDE w:val="0"/>
+        <w:autoSpaceDN w:val="0"/>
+        <w:adjustRightInd w:val="0"/>
+        <w:spacing w:after="0" w:line="240" w:lineRule="auto"/>
+        <w:rPr>
+          <w:rFonts w:ascii="Consolas" w:hAnsi="Consolas" w:cs="Consolas"/>
+          <w:color w:val="3F7F5F"/>
+          <w:sz w:val="20"/>
+          <w:szCs w:val="20"/>
+        </w:rPr>
+      </w:pPr>
+    </w:p>
+    <w:p>
+      <w:pPr>
+        <w:tabs>
+          <w:tab w:val="left" w:pos="996"/>
+          <w:tab w:val="left" w:pos="2070"/>
+        </w:tabs>
+        <w:autoSpaceDE w:val="0"/>
+        <w:autoSpaceDN w:val="0"/>
+        <w:adjustRightInd w:val="0"/>
+        <w:spacing w:after="0" w:line="240" w:lineRule="auto"/>
+        <w:rPr>
+          <w:rFonts w:ascii="Consolas" w:hAnsi="Consolas" w:cs="Consolas"/>
+          <w:color w:val="3F7F5F"/>
+          <w:sz w:val="20"/>
+          <w:szCs w:val="20"/>
+        </w:rPr>
+      </w:pPr>
+      <w:r>
+        <w:rPr>
+          <w:rFonts w:ascii="Consolas" w:hAnsi="Consolas" w:cs="Consolas"/>
+          <w:color w:val="3F7F5F"/>
+          <w:sz w:val="20"/>
+          <w:szCs w:val="20"/>
+        </w:rPr>
+        <w:tab/>
+      </w:r>
+    </w:p>
+    <w:p>
+      <w:pPr>
+        <w:tabs>
+          <w:tab w:val="left" w:pos="996"/>
+        </w:tabs>
+        <w:autoSpaceDE w:val="0"/>
+        <w:autoSpaceDN w:val="0"/>
+        <w:adjustRightInd w:val="0"/>
+        <w:spacing w:after="0" w:line="240" w:lineRule="auto"/>
+        <w:rPr>
+          <w:rFonts w:ascii="Consolas" w:hAnsi="Consolas" w:cs="Consolas"/>
+          <w:b/>
+          <w:color w:val="3F7F5F"/>
+          <w:sz w:val="20"/>
+          <w:szCs w:val="20"/>
+        </w:rPr>
+      </w:pPr>
+      <w:r>
+        <w:rPr>
+          <w:rFonts w:ascii="Consolas" w:hAnsi="Consolas" w:cs="Consolas"/>
+          <w:b/>
+          <w:color w:val="3F7F5F"/>
+          <w:sz w:val="20"/>
+          <w:szCs w:val="20"/>
+        </w:rPr>
+        <w:t>Sensor Modification:</w:t>
+      </w:r>
+    </w:p>
+    <w:p>
+      <w:pPr>
+        <w:tabs>
+          <w:tab w:val="left" w:pos="996"/>
+        </w:tabs>
+        <w:autoSpaceDE w:val="0"/>
+        <w:autoSpaceDN w:val="0"/>
+        <w:adjustRightInd w:val="0"/>
+        <w:spacing w:after="0" w:line="240" w:lineRule="auto"/>
+        <w:rPr>
+          <w:rFonts w:ascii="Consolas" w:hAnsi="Consolas" w:cs="Consolas"/>
+          <w:color w:val="000000"/>
+          <w:sz w:val="20"/>
+          <w:szCs w:val="20"/>
+          <w:shd w:val="clear" w:color="auto" w:fill="E8F2FE"/>
+        </w:rPr>
+      </w:pPr>
+      <w:r>
+        <w:rPr>
+          <w:rFonts w:ascii="Consolas" w:hAnsi="Consolas" w:cs="Consolas"/>
+          <w:b/>
+          <w:bCs/>
+          <w:color w:val="7F0055"/>
+          <w:sz w:val="20"/>
+          <w:szCs w:val="20"/>
+          <w:shd w:val="clear" w:color="auto" w:fill="E8F2FE"/>
+        </w:rPr>
+        <w:t>#define</w:t>
+      </w:r>
+      <w:r>
+        <w:rPr>
+          <w:rFonts w:ascii="Consolas" w:hAnsi="Consolas" w:cs="Consolas"/>
+          <w:color w:val="000000"/>
+          <w:sz w:val="20"/>
+          <w:szCs w:val="20"/>
+          <w:shd w:val="clear" w:color="auto" w:fill="E8F2FE"/>
+        </w:rPr>
+        <w:t xml:space="preserve"> CONFIG_REPORTING_INTERVAL  </w:t>
+      </w:r>
+      <w:r>
+        <w:rPr>
+          <w:rFonts w:ascii="Consolas" w:hAnsi="Consolas" w:cs="Consolas"/>
+          <w:color w:val="000000"/>
+          <w:sz w:val="20"/>
+          <w:szCs w:val="20"/>
+          <w:highlight w:val="yellow"/>
+          <w:shd w:val="clear" w:color="auto" w:fill="E8F2FE"/>
+        </w:rPr>
+        <w:t>500</w:t>
+      </w:r>
+    </w:p>
+    <w:p>
+      <w:pPr>
+        <w:tabs>
+          <w:tab w:val="left" w:pos="996"/>
+        </w:tabs>
+        <w:autoSpaceDE w:val="0"/>
+        <w:autoSpaceDN w:val="0"/>
+        <w:adjustRightInd w:val="0"/>
+        <w:spacing w:after="0" w:line="240" w:lineRule="auto"/>
+        <w:rPr>
+          <w:rFonts w:ascii="Consolas" w:hAnsi="Consolas" w:cs="Consolas"/>
+          <w:color w:val="000000"/>
+          <w:sz w:val="20"/>
+          <w:szCs w:val="20"/>
+          <w:shd w:val="clear" w:color="auto" w:fill="E8F2FE"/>
+        </w:rPr>
+      </w:pPr>
+    </w:p>
+    <w:p>
+      <w:pPr>
+        <w:tabs>
+          <w:tab w:val="left" w:pos="996"/>
+        </w:tabs>
+        <w:autoSpaceDE w:val="0"/>
+        <w:autoSpaceDN w:val="0"/>
+        <w:adjustRightInd w:val="0"/>
+        <w:spacing w:after="0" w:line="240" w:lineRule="auto"/>
+        <w:rPr>
+          <w:rFonts w:ascii="Consolas" w:hAnsi="Consolas" w:cs="Consolas"/>
+          <w:b/>
+          <w:color w:val="3F7F5F"/>
+          <w:sz w:val="20"/>
+          <w:szCs w:val="20"/>
+        </w:rPr>
+      </w:pPr>
+      <w:r>
+        <w:rPr>
+          <w:rFonts w:ascii="Consolas" w:hAnsi="Consolas" w:cs="Consolas"/>
+          <w:b/>
+          <w:color w:val="3F7F5F"/>
+          <w:sz w:val="20"/>
+          <w:szCs w:val="20"/>
+        </w:rPr>
+        <w:t>Collector Modification:</w:t>
+      </w:r>
+    </w:p>
+    <w:p>
+      <w:pPr>
+        <w:tabs>
+          <w:tab w:val="left" w:pos="996"/>
+        </w:tabs>
+        <w:autoSpaceDE w:val="0"/>
+        <w:autoSpaceDN w:val="0"/>
+        <w:adjustRightInd w:val="0"/>
+        <w:spacing w:after="0" w:line="240" w:lineRule="auto"/>
+        <w:rPr>
+          <w:rFonts w:ascii="Consolas" w:hAnsi="Consolas" w:cs="Consolas"/>
+          <w:b/>
+          <w:color w:val="3F7F5F"/>
+          <w:sz w:val="20"/>
+          <w:szCs w:val="20"/>
+        </w:rPr>
+      </w:pPr>
+      <w:r>
+        <w:rPr>
+          <w:rFonts w:ascii="Consolas" w:hAnsi="Consolas" w:cs="Consolas"/>
+          <w:b/>
+          <w:color w:val="3F7F5F"/>
+          <w:sz w:val="20"/>
+          <w:szCs w:val="20"/>
+        </w:rPr>
+        <w:t>Changed so that collector reports every second and polls ever 100ms.</w:t>
+      </w:r>
+    </w:p>
+    <w:p>
+      <w:pPr>
+        <w:tabs>
+          <w:tab w:val="left" w:pos="996"/>
+        </w:tabs>
+        <w:autoSpaceDE w:val="0"/>
+        <w:autoSpaceDN w:val="0"/>
+        <w:adjustRightInd w:val="0"/>
+        <w:spacing w:after="0" w:line="240" w:lineRule="auto"/>
+        <w:rPr>
+          <w:rFonts w:ascii="Consolas" w:hAnsi="Consolas" w:cs="Consolas"/>
+          <w:b/>
+          <w:color w:val="3F7F5F"/>
+          <w:sz w:val="20"/>
+          <w:szCs w:val="20"/>
+        </w:rPr>
+      </w:pPr>
+      <w:r>
+        <w:rPr>
+          <w:rFonts w:ascii="Consolas" w:hAnsi="Consolas" w:cs="Consolas"/>
+          <w:b/>
+          <w:color w:val="3F7F5F"/>
+          <w:sz w:val="20"/>
+          <w:szCs w:val="20"/>
+        </w:rPr>
+        <w:lastRenderedPageBreak/>
+        <w:drawing>
+          <wp:inline distT="0" distB="0" distL="0" distR="0" wp14:anchorId="5BEFA7A3" wp14:editId="67A2424C">
+            <wp:extent cx="5943600" cy="2742565"/>
+            <wp:effectExtent l="0" t="0" r="0" b="635"/>
+            <wp:docPr id="6" name="Picture 6"/>
+            <wp:cNvGraphicFramePr>
+              <a:graphicFrameLocks xmlns:a="http://schemas.openxmlformats.org/drawingml/2006/main" noChangeAspect="1"/>
+            </wp:cNvGraphicFramePr>
+            <a:graphic xmlns:a="http://schemas.openxmlformats.org/drawingml/2006/main">
+              <a:graphicData uri="http://schemas.openxmlformats.org/drawingml/2006/picture">
+                <pic:pic xmlns:pic="http://schemas.openxmlformats.org/drawingml/2006/picture">
+                  <pic:nvPicPr>
+                    <pic:cNvPr id="1" name=""/>
+                    <pic:cNvPicPr/>
+                  </pic:nvPicPr>
+                  <pic:blipFill>
+                    <a:blip r:embed="rId9"/>
+                    <a:stretch>
+                      <a:fillRect/>
+                    </a:stretch>
+                  </pic:blipFill>
+                  <pic:spPr>
+                    <a:xfrm>
+                      <a:off x="0" y="0"/>
+                      <a:ext cx="5943600" cy="2742565"/>
+                    </a:xfrm>
+                    <a:prstGeom prst="rect">
+                      <a:avLst/>
+                    </a:prstGeom>
+                  </pic:spPr>
+                </pic:pic>
+              </a:graphicData>
+            </a:graphic>
+          </wp:inline>
+        </w:drawing>
+      </w:r>
+    </w:p>
+    <w:p>
+      <w:pPr>
+        <w:tabs>
+          <w:tab w:val="left" w:pos="996"/>
+        </w:tabs>
+        <w:autoSpaceDE w:val="0"/>
+        <w:autoSpaceDN w:val="0"/>
+        <w:adjustRightInd w:val="0"/>
+        <w:spacing w:after="0" w:line="240" w:lineRule="auto"/>
+        <w:rPr>
+          <w:rFonts w:ascii="Consolas" w:hAnsi="Consolas" w:cs="Consolas"/>
+          <w:b/>
+          <w:color w:val="3F7F5F"/>
+          <w:sz w:val="20"/>
+          <w:szCs w:val="20"/>
+        </w:rPr>
+      </w:pPr>
+    </w:p>
+    <w:p>
+      <w:pPr>
+        <w:tabs>
+          <w:tab w:val="left" w:pos="996"/>
+        </w:tabs>
+        <w:autoSpaceDE w:val="0"/>
+        <w:autoSpaceDN w:val="0"/>
+        <w:adjustRightInd w:val="0"/>
+        <w:spacing w:after="0" w:line="240" w:lineRule="auto"/>
+        <w:rPr>
+          <w:rFonts w:ascii="Consolas" w:hAnsi="Consolas" w:cs="Consolas"/>
+          <w:b/>
+          <w:color w:val="3F7F5F"/>
+          <w:sz w:val="20"/>
+          <w:szCs w:val="20"/>
+        </w:rPr>
+      </w:pPr>
+      <w:r>
+        <w:rPr>
+          <w:rFonts w:ascii="Consolas" w:hAnsi="Consolas" w:cs="Consolas"/>
+          <w:b/>
+          <w:color w:val="3F7F5F"/>
+          <w:sz w:val="20"/>
+          <w:szCs w:val="20"/>
+        </w:rPr>
+        <w:t>Screenshots:</w:t>
+      </w:r>
+    </w:p>
+    <w:p>
+      <w:pPr>
+        <w:tabs>
+          <w:tab w:val="left" w:pos="996"/>
+        </w:tabs>
+        <w:autoSpaceDE w:val="0"/>
+        <w:autoSpaceDN w:val="0"/>
+        <w:adjustRightInd w:val="0"/>
+        <w:spacing w:after="0" w:line="240" w:lineRule="auto"/>
+        <w:rPr>
+          <w:rFonts w:ascii="Consolas" w:hAnsi="Consolas" w:cs="Consolas"/>
+          <w:b/>
+          <w:color w:val="3F7F5F"/>
+          <w:sz w:val="20"/>
+          <w:szCs w:val="20"/>
+        </w:rPr>
+      </w:pPr>
+      <w:r>
+        <w:rPr>
+          <w:rFonts w:ascii="Consolas" w:hAnsi="Consolas" w:cs="Consolas"/>
+          <w:b/>
+          <w:color w:val="3F7F5F"/>
+          <w:sz w:val="20"/>
+          <w:szCs w:val="20"/>
+        </w:rPr>
+        <w:t>UART Screen capture</w:t>
+      </w:r>
+    </w:p>
+    <w:p>
+      <w:pPr>
+        <w:tabs>
+          <w:tab w:val="left" w:pos="996"/>
+        </w:tabs>
+        <w:autoSpaceDE w:val="0"/>
+        <w:autoSpaceDN w:val="0"/>
+        <w:adjustRightInd w:val="0"/>
+        <w:spacing w:after="0" w:line="240" w:lineRule="auto"/>
+        <w:rPr>
+          <w:rFonts w:ascii="Consolas" w:hAnsi="Consolas" w:cs="Consolas"/>
+          <w:b/>
+          <w:color w:val="3F7F5F"/>
+          <w:sz w:val="20"/>
+          <w:szCs w:val="20"/>
+        </w:rPr>
+      </w:pPr>
+      <w:r>
+        <w:rPr>
+          <w:rFonts w:ascii="Consolas" w:hAnsi="Consolas" w:cs="Consolas"/>
+          <w:b/>
+          <w:color w:val="3F7F5F"/>
+          <w:sz w:val="20"/>
+          <w:szCs w:val="20"/>
+        </w:rPr>
+        <w:drawing>
+          <wp:inline distT="0" distB="0" distL="0" distR="0" wp14:anchorId="75C34C3E" wp14:editId="72B75669">
+            <wp:extent cx="5943600" cy="1065530"/>
+            <wp:effectExtent l="0" t="0" r="0" b="1270"/>
+            <wp:docPr id="9" name="Picture 9"/>
+            <wp:cNvGraphicFramePr>
+              <a:graphicFrameLocks xmlns:a="http://schemas.openxmlformats.org/drawingml/2006/main" noChangeAspect="1"/>
+            </wp:cNvGraphicFramePr>
+            <a:graphic xmlns:a="http://schemas.openxmlformats.org/drawingml/2006/main">
+              <a:graphicData uri="http://schemas.openxmlformats.org/drawingml/2006/picture">
+                <pic:pic xmlns:pic="http://schemas.openxmlformats.org/drawingml/2006/picture">
+                  <pic:nvPicPr>
+                    <pic:cNvPr id="1" name=""/>
+                    <pic:cNvPicPr/>
+                  </pic:nvPicPr>
+                  <pic:blipFill>
+                    <a:blip r:embed="rId10"/>
+                    <a:stretch>
+                      <a:fillRect/>
+                    </a:stretch>
+                  </pic:blipFill>
+                  <pic:spPr>
+                    <a:xfrm>
+                      <a:off x="0" y="0"/>
+                      <a:ext cx="5943600" cy="1065530"/>
+                    </a:xfrm>
+                    <a:prstGeom prst="rect">
+                      <a:avLst/>
+                    </a:prstGeom>
+                  </pic:spPr>
+                </pic:pic>
+              </a:graphicData>
+            </a:graphic>
+          </wp:inline>
+        </w:drawing>
+      </w:r>
+    </w:p>
+    <w:p>
+      <w:pPr>
+        <w:tabs>
+          <w:tab w:val="left" w:pos="996"/>
+        </w:tabs>
+        <w:autoSpaceDE w:val="0"/>
+        <w:autoSpaceDN w:val="0"/>
+        <w:adjustRightInd w:val="0"/>
+        <w:spacing w:after="0" w:line="240" w:lineRule="auto"/>
+        <w:rPr>
+          <w:rFonts w:ascii="Consolas" w:hAnsi="Consolas" w:cs="Consolas"/>
+          <w:b/>
+          <w:color w:val="3F7F5F"/>
+          <w:sz w:val="20"/>
+          <w:szCs w:val="20"/>
+        </w:rPr>
+      </w:pPr>
+    </w:p>
+    <w:p>
+      <w:pPr>
+        <w:rPr>
+          <w:b/>
+          <w:sz w:val="28"/>
+          <w:highlight w:val="yellow"/>
+        </w:rPr>
+      </w:pPr>
+      <w:r>
+        <w:rPr>
+          <w:rFonts w:ascii="Consolas" w:hAnsi="Consolas" w:cs="Consolas"/>
+          <w:b/>
+          <w:color w:val="3F7F5F"/>
+          <w:sz w:val="20"/>
+          <w:szCs w:val="20"/>
+        </w:rPr>
+        <w:t>------------------------------------------------------------------------------------</w:t>
+      </w:r>
     </w:p>
     <w:sectPr>
-      <w:headerReference w:type="default" r:id="rId9"/>
-      <w:footerReference w:type="default" r:id="rId10"/>
+      <w:headerReference w:type="default" r:id="rId11"/>
+      <w:footerReference w:type="default" r:id="rId12"/>
       <w:pgSz w:w="12240" w:h="15840"/>
       <w:pgMar w:top="1440" w:right="1440" w:bottom="1440" w:left="1440" w:header="720" w:footer="720" w:gutter="0"/>
       <w:cols w:space="720"/>

</xml_diff>

<commit_message>
Added Task 5 for CC135X Lab 5
Added a folder for task 5 and put the modified temperature.c file inside. Added documentation for task 5 and updated video links.
</commit_message>
<xml_diff>
--- a/CC1352-LABS/LAB05/CC1352_LAB05.docx
+++ b/CC1352-LABS/LAB05/CC1352_LAB05.docx
@@ -2841,8 +2841,6 @@
         </w:rPr>
         <w:t>https://youtu.be/b_lpkOnEAV4</w:t>
       </w:r>
-      <w:bookmarkStart w:id="0" w:name="_GoBack"/>
-      <w:bookmarkEnd w:id="0"/>
     </w:p>
     <w:p>
       <w:pPr>
@@ -3041,6 +3039,24 @@
         </w:rPr>
         <w:t>Changed so that collector reports every second and polls ever 100ms.</w:t>
       </w:r>
+    </w:p>
+    <w:p>
+      <w:pPr>
+        <w:tabs>
+          <w:tab w:val="left" w:pos="996"/>
+        </w:tabs>
+        <w:autoSpaceDE w:val="0"/>
+        <w:autoSpaceDN w:val="0"/>
+        <w:adjustRightInd w:val="0"/>
+        <w:spacing w:after="0" w:line="240" w:lineRule="auto"/>
+        <w:rPr>
+          <w:rFonts w:ascii="Consolas" w:hAnsi="Consolas" w:cs="Consolas"/>
+          <w:b/>
+          <w:color w:val="3F7F5F"/>
+          <w:sz w:val="20"/>
+          <w:szCs w:val="20"/>
+        </w:rPr>
+      </w:pPr>
     </w:p>
     <w:p>
       <w:pPr>
@@ -3262,6 +3278,27 @@
     <w:p>
       <w:pPr>
         <w:rPr>
+          <w:rFonts w:ascii="Consolas" w:hAnsi="Consolas" w:cs="Consolas"/>
+          <w:b/>
+          <w:color w:val="3F7F5F"/>
+          <w:sz w:val="20"/>
+          <w:szCs w:val="20"/>
+        </w:rPr>
+      </w:pPr>
+      <w:r>
+        <w:rPr>
+          <w:rFonts w:ascii="Consolas" w:hAnsi="Consolas" w:cs="Consolas"/>
+          <w:b/>
+          <w:color w:val="3F7F5F"/>
+          <w:sz w:val="20"/>
+          <w:szCs w:val="20"/>
+        </w:rPr>
+        <w:t>------------------------------------------------------------------------------------</w:t>
+      </w:r>
+    </w:p>
+    <w:p>
+      <w:pPr>
+        <w:rPr>
           <w:b/>
           <w:sz w:val="28"/>
           <w:highlight w:val="yellow"/>
@@ -3269,6 +3306,2246 @@
       </w:pPr>
       <w:r>
         <w:rPr>
+          <w:b/>
+          <w:sz w:val="28"/>
+          <w:highlight w:val="yellow"/>
+        </w:rPr>
+        <w:t>Task 0</w:t>
+      </w:r>
+      <w:r>
+        <w:rPr>
+          <w:b/>
+          <w:sz w:val="28"/>
+          <w:highlight w:val="yellow"/>
+        </w:rPr>
+        <w:t>5 (Remote Sensor 1)</w:t>
+      </w:r>
+      <w:r>
+        <w:rPr>
+          <w:b/>
+          <w:sz w:val="28"/>
+          <w:highlight w:val="yellow"/>
+        </w:rPr>
+        <w:t>:</w:t>
+      </w:r>
+      <w:r>
+        <w:rPr>
+          <w:b/>
+          <w:sz w:val="28"/>
+          <w:highlight w:val="yellow"/>
+        </w:rPr>
+        <w:t xml:space="preserve"> </w:t>
+      </w:r>
+    </w:p>
+    <w:p>
+      <w:pPr>
+        <w:tabs>
+          <w:tab w:val="left" w:pos="996"/>
+          <w:tab w:val="left" w:pos="2070"/>
+        </w:tabs>
+        <w:autoSpaceDE w:val="0"/>
+        <w:autoSpaceDN w:val="0"/>
+        <w:adjustRightInd w:val="0"/>
+        <w:spacing w:after="0" w:line="240" w:lineRule="auto"/>
+        <w:rPr>
+          <w:rFonts w:ascii="Consolas" w:hAnsi="Consolas" w:cs="Consolas"/>
+          <w:color w:val="3F7F5F"/>
+          <w:sz w:val="20"/>
+          <w:szCs w:val="20"/>
+        </w:rPr>
+      </w:pPr>
+      <w:proofErr w:type="spellStart"/>
+      <w:r>
+        <w:rPr>
+          <w:rFonts w:ascii="Consolas" w:hAnsi="Consolas" w:cs="Consolas"/>
+          <w:color w:val="3F7F5F"/>
+          <w:sz w:val="20"/>
+          <w:szCs w:val="20"/>
+        </w:rPr>
+        <w:t>Youtube</w:t>
+      </w:r>
+      <w:proofErr w:type="spellEnd"/>
+      <w:r>
+        <w:rPr>
+          <w:rFonts w:ascii="Consolas" w:hAnsi="Consolas" w:cs="Consolas"/>
+          <w:color w:val="3F7F5F"/>
+          <w:sz w:val="20"/>
+          <w:szCs w:val="20"/>
+        </w:rPr>
+        <w:t xml:space="preserve"> Link: </w:t>
+      </w:r>
+    </w:p>
+    <w:p>
+      <w:pPr>
+        <w:tabs>
+          <w:tab w:val="left" w:pos="996"/>
+          <w:tab w:val="left" w:pos="2070"/>
+        </w:tabs>
+        <w:autoSpaceDE w:val="0"/>
+        <w:autoSpaceDN w:val="0"/>
+        <w:adjustRightInd w:val="0"/>
+        <w:spacing w:after="0" w:line="240" w:lineRule="auto"/>
+        <w:rPr>
+          <w:rFonts w:ascii="Consolas" w:hAnsi="Consolas" w:cs="Consolas"/>
+          <w:color w:val="3F7F5F"/>
+          <w:sz w:val="20"/>
+          <w:szCs w:val="20"/>
+        </w:rPr>
+      </w:pPr>
+    </w:p>
+    <w:p>
+      <w:pPr>
+        <w:tabs>
+          <w:tab w:val="left" w:pos="996"/>
+        </w:tabs>
+        <w:autoSpaceDE w:val="0"/>
+        <w:autoSpaceDN w:val="0"/>
+        <w:adjustRightInd w:val="0"/>
+        <w:spacing w:after="0" w:line="240" w:lineRule="auto"/>
+        <w:rPr>
+          <w:rFonts w:ascii="Consolas" w:hAnsi="Consolas" w:cs="Consolas"/>
+          <w:color w:val="3F7F5F"/>
+          <w:sz w:val="20"/>
+          <w:szCs w:val="20"/>
+        </w:rPr>
+      </w:pPr>
+      <w:proofErr w:type="spellStart"/>
+      <w:r>
+        <w:rPr>
+          <w:rFonts w:ascii="Consolas" w:hAnsi="Consolas" w:cs="Consolas"/>
+          <w:color w:val="3F7F5F"/>
+          <w:sz w:val="20"/>
+          <w:szCs w:val="20"/>
+        </w:rPr>
+        <w:t>Temperature.c</w:t>
+      </w:r>
+      <w:proofErr w:type="spellEnd"/>
+      <w:r>
+        <w:rPr>
+          <w:rFonts w:ascii="Consolas" w:hAnsi="Consolas" w:cs="Consolas"/>
+          <w:color w:val="3F7F5F"/>
+          <w:sz w:val="20"/>
+          <w:szCs w:val="20"/>
+        </w:rPr>
+        <w:t xml:space="preserve"> Modifications:</w:t>
+      </w:r>
+    </w:p>
+    <w:p>
+      <w:pPr>
+        <w:tabs>
+          <w:tab w:val="left" w:pos="996"/>
+        </w:tabs>
+        <w:autoSpaceDE w:val="0"/>
+        <w:autoSpaceDN w:val="0"/>
+        <w:adjustRightInd w:val="0"/>
+        <w:spacing w:after="0" w:line="240" w:lineRule="auto"/>
+        <w:rPr>
+          <w:rFonts w:ascii="Consolas" w:hAnsi="Consolas" w:cs="Consolas"/>
+          <w:color w:val="3F7F5F"/>
+          <w:sz w:val="20"/>
+          <w:szCs w:val="20"/>
+        </w:rPr>
+      </w:pPr>
+    </w:p>
+    <w:p>
+      <w:pPr>
+        <w:tabs>
+          <w:tab w:val="left" w:pos="996"/>
+        </w:tabs>
+        <w:autoSpaceDE w:val="0"/>
+        <w:autoSpaceDN w:val="0"/>
+        <w:adjustRightInd w:val="0"/>
+        <w:spacing w:after="0" w:line="240" w:lineRule="auto"/>
+        <w:rPr>
+          <w:rFonts w:ascii="Consolas" w:hAnsi="Consolas" w:cs="Consolas"/>
+          <w:color w:val="3F7F5F"/>
+          <w:sz w:val="20"/>
+          <w:szCs w:val="20"/>
+        </w:rPr>
+      </w:pPr>
+      <w:r>
+        <w:rPr>
+          <w:rFonts w:ascii="Consolas" w:hAnsi="Consolas" w:cs="Consolas"/>
+          <w:color w:val="3F7F5F"/>
+          <w:sz w:val="20"/>
+          <w:szCs w:val="20"/>
+        </w:rPr>
+        <w:t>Added global definitions</w:t>
+      </w:r>
+    </w:p>
+    <w:p>
+      <w:pPr>
+        <w:autoSpaceDE w:val="0"/>
+        <w:autoSpaceDN w:val="0"/>
+        <w:adjustRightInd w:val="0"/>
+        <w:spacing w:after="0" w:line="240" w:lineRule="auto"/>
+        <w:rPr>
+          <w:rFonts w:ascii="Consolas" w:hAnsi="Consolas" w:cs="Consolas"/>
+          <w:sz w:val="20"/>
+          <w:szCs w:val="20"/>
+        </w:rPr>
+      </w:pPr>
+      <w:r>
+        <w:rPr>
+          <w:rFonts w:ascii="Consolas" w:hAnsi="Consolas" w:cs="Consolas"/>
+          <w:color w:val="3F7F5F"/>
+          <w:sz w:val="20"/>
+          <w:szCs w:val="20"/>
+        </w:rPr>
+        <w:t>/* ======== Si7021 Registers ======== */</w:t>
+      </w:r>
+    </w:p>
+    <w:p>
+      <w:pPr>
+        <w:autoSpaceDE w:val="0"/>
+        <w:autoSpaceDN w:val="0"/>
+        <w:adjustRightInd w:val="0"/>
+        <w:spacing w:after="0" w:line="240" w:lineRule="auto"/>
+        <w:rPr>
+          <w:rFonts w:ascii="Consolas" w:hAnsi="Consolas" w:cs="Consolas"/>
+          <w:sz w:val="20"/>
+          <w:szCs w:val="20"/>
+        </w:rPr>
+      </w:pPr>
+      <w:r>
+        <w:rPr>
+          <w:rFonts w:ascii="Consolas" w:hAnsi="Consolas" w:cs="Consolas"/>
+          <w:b/>
+          <w:bCs/>
+          <w:color w:val="7F0055"/>
+          <w:sz w:val="20"/>
+          <w:szCs w:val="20"/>
+        </w:rPr>
+        <w:t>#define</w:t>
+      </w:r>
+      <w:r>
+        <w:rPr>
+          <w:rFonts w:ascii="Consolas" w:hAnsi="Consolas" w:cs="Consolas"/>
+          <w:color w:val="000000"/>
+          <w:sz w:val="20"/>
+          <w:szCs w:val="20"/>
+        </w:rPr>
+        <w:t xml:space="preserve"> Si7021_TMP_REG 0xE3</w:t>
+      </w:r>
+    </w:p>
+    <w:p>
+      <w:pPr>
+        <w:autoSpaceDE w:val="0"/>
+        <w:autoSpaceDN w:val="0"/>
+        <w:adjustRightInd w:val="0"/>
+        <w:spacing w:after="0" w:line="240" w:lineRule="auto"/>
+        <w:rPr>
+          <w:rFonts w:ascii="Consolas" w:hAnsi="Consolas" w:cs="Consolas"/>
+          <w:sz w:val="20"/>
+          <w:szCs w:val="20"/>
+        </w:rPr>
+      </w:pPr>
+      <w:r>
+        <w:rPr>
+          <w:rFonts w:ascii="Consolas" w:hAnsi="Consolas" w:cs="Consolas"/>
+          <w:b/>
+          <w:bCs/>
+          <w:color w:val="7F0055"/>
+          <w:sz w:val="20"/>
+          <w:szCs w:val="20"/>
+        </w:rPr>
+        <w:t>#define</w:t>
+      </w:r>
+      <w:r>
+        <w:rPr>
+          <w:rFonts w:ascii="Consolas" w:hAnsi="Consolas" w:cs="Consolas"/>
+          <w:color w:val="000000"/>
+          <w:sz w:val="20"/>
+          <w:szCs w:val="20"/>
+        </w:rPr>
+        <w:t xml:space="preserve"> Si7021_HUM_REG 0xE5</w:t>
+      </w:r>
+    </w:p>
+    <w:p>
+      <w:pPr>
+        <w:tabs>
+          <w:tab w:val="left" w:pos="996"/>
+        </w:tabs>
+        <w:autoSpaceDE w:val="0"/>
+        <w:autoSpaceDN w:val="0"/>
+        <w:adjustRightInd w:val="0"/>
+        <w:spacing w:after="0" w:line="240" w:lineRule="auto"/>
+        <w:rPr>
+          <w:rFonts w:ascii="Consolas" w:hAnsi="Consolas" w:cs="Consolas"/>
+          <w:color w:val="3F7F5F"/>
+          <w:sz w:val="20"/>
+          <w:szCs w:val="20"/>
+        </w:rPr>
+      </w:pPr>
+      <w:r>
+        <w:rPr>
+          <w:rFonts w:ascii="Consolas" w:hAnsi="Consolas" w:cs="Consolas"/>
+          <w:b/>
+          <w:bCs/>
+          <w:color w:val="7F0055"/>
+          <w:sz w:val="20"/>
+          <w:szCs w:val="20"/>
+        </w:rPr>
+        <w:t>#define</w:t>
+      </w:r>
+      <w:r>
+        <w:rPr>
+          <w:rFonts w:ascii="Consolas" w:hAnsi="Consolas" w:cs="Consolas"/>
+          <w:color w:val="000000"/>
+          <w:sz w:val="20"/>
+          <w:szCs w:val="20"/>
+        </w:rPr>
+        <w:t xml:space="preserve"> Si7021_ADDR 0x40;</w:t>
+      </w:r>
+      <w:bookmarkStart w:id="0" w:name="_GoBack"/>
+      <w:bookmarkEnd w:id="0"/>
+    </w:p>
+    <w:p>
+      <w:pPr>
+        <w:tabs>
+          <w:tab w:val="left" w:pos="996"/>
+        </w:tabs>
+        <w:autoSpaceDE w:val="0"/>
+        <w:autoSpaceDN w:val="0"/>
+        <w:adjustRightInd w:val="0"/>
+        <w:spacing w:after="0" w:line="240" w:lineRule="auto"/>
+        <w:rPr>
+          <w:rFonts w:ascii="Consolas" w:hAnsi="Consolas" w:cs="Consolas"/>
+          <w:color w:val="3F7F5F"/>
+          <w:sz w:val="20"/>
+          <w:szCs w:val="20"/>
+        </w:rPr>
+      </w:pPr>
+    </w:p>
+    <w:p>
+      <w:pPr>
+        <w:tabs>
+          <w:tab w:val="left" w:pos="996"/>
+        </w:tabs>
+        <w:autoSpaceDE w:val="0"/>
+        <w:autoSpaceDN w:val="0"/>
+        <w:adjustRightInd w:val="0"/>
+        <w:spacing w:after="0" w:line="240" w:lineRule="auto"/>
+        <w:rPr>
+          <w:rFonts w:ascii="Consolas" w:hAnsi="Consolas" w:cs="Consolas"/>
+          <w:color w:val="3F7F5F"/>
+          <w:sz w:val="20"/>
+          <w:szCs w:val="20"/>
+        </w:rPr>
+      </w:pPr>
+      <w:r>
+        <w:rPr>
+          <w:rFonts w:ascii="Consolas" w:hAnsi="Consolas" w:cs="Consolas"/>
+          <w:color w:val="3F7F5F"/>
+          <w:sz w:val="20"/>
+          <w:szCs w:val="20"/>
+        </w:rPr>
+        <w:t xml:space="preserve">Searches for Si7021 </w:t>
+      </w:r>
+      <w:proofErr w:type="spellStart"/>
+      <w:r>
+        <w:rPr>
+          <w:rFonts w:ascii="Consolas" w:hAnsi="Consolas" w:cs="Consolas"/>
+          <w:color w:val="3F7F5F"/>
+          <w:sz w:val="20"/>
+          <w:szCs w:val="20"/>
+        </w:rPr>
+        <w:t>sensore</w:t>
+      </w:r>
+      <w:proofErr w:type="spellEnd"/>
+    </w:p>
+    <w:p>
+      <w:pPr>
+        <w:autoSpaceDE w:val="0"/>
+        <w:autoSpaceDN w:val="0"/>
+        <w:adjustRightInd w:val="0"/>
+        <w:spacing w:after="0" w:line="240" w:lineRule="auto"/>
+        <w:rPr>
+          <w:rFonts w:ascii="Consolas" w:hAnsi="Consolas" w:cs="Consolas"/>
+          <w:sz w:val="20"/>
+          <w:szCs w:val="20"/>
+        </w:rPr>
+      </w:pPr>
+      <w:r>
+        <w:rPr>
+          <w:rFonts w:ascii="Consolas" w:hAnsi="Consolas" w:cs="Consolas"/>
+          <w:color w:val="000000"/>
+          <w:sz w:val="20"/>
+          <w:szCs w:val="20"/>
+        </w:rPr>
+        <w:t xml:space="preserve">    </w:t>
+      </w:r>
+      <w:r>
+        <w:rPr>
+          <w:rFonts w:ascii="Consolas" w:hAnsi="Consolas" w:cs="Consolas"/>
+          <w:color w:val="3F7F5F"/>
+          <w:sz w:val="20"/>
+          <w:szCs w:val="20"/>
+        </w:rPr>
+        <w:t>/* Try Si7021 */</w:t>
+      </w:r>
+    </w:p>
+    <w:p>
+      <w:pPr>
+        <w:autoSpaceDE w:val="0"/>
+        <w:autoSpaceDN w:val="0"/>
+        <w:adjustRightInd w:val="0"/>
+        <w:spacing w:after="0" w:line="240" w:lineRule="auto"/>
+        <w:rPr>
+          <w:rFonts w:ascii="Consolas" w:hAnsi="Consolas" w:cs="Consolas"/>
+          <w:sz w:val="20"/>
+          <w:szCs w:val="20"/>
+        </w:rPr>
+      </w:pPr>
+      <w:r>
+        <w:rPr>
+          <w:rFonts w:ascii="Consolas" w:hAnsi="Consolas" w:cs="Consolas"/>
+          <w:color w:val="000000"/>
+          <w:sz w:val="20"/>
+          <w:szCs w:val="20"/>
+        </w:rPr>
+        <w:t xml:space="preserve">    </w:t>
+      </w:r>
+      <w:proofErr w:type="spellStart"/>
+      <w:proofErr w:type="gramStart"/>
+      <w:r>
+        <w:rPr>
+          <w:rFonts w:ascii="Consolas" w:hAnsi="Consolas" w:cs="Consolas"/>
+          <w:color w:val="000000"/>
+          <w:sz w:val="20"/>
+          <w:szCs w:val="20"/>
+        </w:rPr>
+        <w:t>txBuffer</w:t>
+      </w:r>
+      <w:proofErr w:type="spellEnd"/>
+      <w:r>
+        <w:rPr>
+          <w:rFonts w:ascii="Consolas" w:hAnsi="Consolas" w:cs="Consolas"/>
+          <w:color w:val="000000"/>
+          <w:sz w:val="20"/>
+          <w:szCs w:val="20"/>
+        </w:rPr>
+        <w:t>[</w:t>
+      </w:r>
+      <w:proofErr w:type="gramEnd"/>
+      <w:r>
+        <w:rPr>
+          <w:rFonts w:ascii="Consolas" w:hAnsi="Consolas" w:cs="Consolas"/>
+          <w:color w:val="000000"/>
+          <w:sz w:val="20"/>
+          <w:szCs w:val="20"/>
+        </w:rPr>
+        <w:t>0] = Si7021_TMP_REG;</w:t>
+      </w:r>
+    </w:p>
+    <w:p>
+      <w:pPr>
+        <w:autoSpaceDE w:val="0"/>
+        <w:autoSpaceDN w:val="0"/>
+        <w:adjustRightInd w:val="0"/>
+        <w:spacing w:after="0" w:line="240" w:lineRule="auto"/>
+        <w:rPr>
+          <w:rFonts w:ascii="Consolas" w:hAnsi="Consolas" w:cs="Consolas"/>
+          <w:sz w:val="20"/>
+          <w:szCs w:val="20"/>
+        </w:rPr>
+      </w:pPr>
+      <w:r>
+        <w:rPr>
+          <w:rFonts w:ascii="Consolas" w:hAnsi="Consolas" w:cs="Consolas"/>
+          <w:color w:val="000000"/>
+          <w:sz w:val="20"/>
+          <w:szCs w:val="20"/>
+        </w:rPr>
+        <w:t xml:space="preserve">    i2cTransaction.</w:t>
+      </w:r>
+      <w:r>
+        <w:rPr>
+          <w:rFonts w:ascii="Consolas" w:hAnsi="Consolas" w:cs="Consolas"/>
+          <w:color w:val="0000C0"/>
+          <w:sz w:val="20"/>
+          <w:szCs w:val="20"/>
+        </w:rPr>
+        <w:t>slaveAddress</w:t>
+      </w:r>
+      <w:r>
+        <w:rPr>
+          <w:rFonts w:ascii="Consolas" w:hAnsi="Consolas" w:cs="Consolas"/>
+          <w:color w:val="000000"/>
+          <w:sz w:val="20"/>
+          <w:szCs w:val="20"/>
+        </w:rPr>
+        <w:t xml:space="preserve"> = Si7021_ADDR;</w:t>
+      </w:r>
+    </w:p>
+    <w:p>
+      <w:pPr>
+        <w:autoSpaceDE w:val="0"/>
+        <w:autoSpaceDN w:val="0"/>
+        <w:adjustRightInd w:val="0"/>
+        <w:spacing w:after="0" w:line="240" w:lineRule="auto"/>
+        <w:rPr>
+          <w:rFonts w:ascii="Consolas" w:hAnsi="Consolas" w:cs="Consolas"/>
+          <w:sz w:val="20"/>
+          <w:szCs w:val="20"/>
+        </w:rPr>
+      </w:pPr>
+      <w:r>
+        <w:rPr>
+          <w:rFonts w:ascii="Consolas" w:hAnsi="Consolas" w:cs="Consolas"/>
+          <w:color w:val="000000"/>
+          <w:sz w:val="20"/>
+          <w:szCs w:val="20"/>
+        </w:rPr>
+        <w:t xml:space="preserve">    </w:t>
+      </w:r>
+      <w:r>
+        <w:rPr>
+          <w:rFonts w:ascii="Consolas" w:hAnsi="Consolas" w:cs="Consolas"/>
+          <w:b/>
+          <w:bCs/>
+          <w:color w:val="7F0055"/>
+          <w:sz w:val="20"/>
+          <w:szCs w:val="20"/>
+        </w:rPr>
+        <w:t>if</w:t>
+      </w:r>
+      <w:r>
+        <w:rPr>
+          <w:rFonts w:ascii="Consolas" w:hAnsi="Consolas" w:cs="Consolas"/>
+          <w:color w:val="000000"/>
+          <w:sz w:val="20"/>
+          <w:szCs w:val="20"/>
+        </w:rPr>
+        <w:t xml:space="preserve"> </w:t>
+      </w:r>
+      <w:proofErr w:type="gramStart"/>
+      <w:r>
+        <w:rPr>
+          <w:rFonts w:ascii="Consolas" w:hAnsi="Consolas" w:cs="Consolas"/>
+          <w:color w:val="000000"/>
+          <w:sz w:val="20"/>
+          <w:szCs w:val="20"/>
+        </w:rPr>
+        <w:t>(!</w:t>
+      </w:r>
+      <w:r>
+        <w:rPr>
+          <w:rFonts w:ascii="Consolas" w:hAnsi="Consolas" w:cs="Consolas"/>
+          <w:b/>
+          <w:bCs/>
+          <w:color w:val="642880"/>
+          <w:sz w:val="20"/>
+          <w:szCs w:val="20"/>
+        </w:rPr>
+        <w:t>I</w:t>
+      </w:r>
+      <w:proofErr w:type="gramEnd"/>
+      <w:r>
+        <w:rPr>
+          <w:rFonts w:ascii="Consolas" w:hAnsi="Consolas" w:cs="Consolas"/>
+          <w:b/>
+          <w:bCs/>
+          <w:color w:val="642880"/>
+          <w:sz w:val="20"/>
+          <w:szCs w:val="20"/>
+        </w:rPr>
+        <w:t>2C_transfer</w:t>
+      </w:r>
+      <w:r>
+        <w:rPr>
+          <w:rFonts w:ascii="Consolas" w:hAnsi="Consolas" w:cs="Consolas"/>
+          <w:color w:val="000000"/>
+          <w:sz w:val="20"/>
+          <w:szCs w:val="20"/>
+        </w:rPr>
+        <w:t>(i2c, &amp;i2cTransaction)) {</w:t>
+      </w:r>
+    </w:p>
+    <w:p>
+      <w:pPr>
+        <w:autoSpaceDE w:val="0"/>
+        <w:autoSpaceDN w:val="0"/>
+        <w:adjustRightInd w:val="0"/>
+        <w:spacing w:after="0" w:line="240" w:lineRule="auto"/>
+        <w:rPr>
+          <w:rFonts w:ascii="Consolas" w:hAnsi="Consolas" w:cs="Consolas"/>
+          <w:sz w:val="20"/>
+          <w:szCs w:val="20"/>
+        </w:rPr>
+      </w:pPr>
+      <w:r>
+        <w:rPr>
+          <w:rFonts w:ascii="Consolas" w:hAnsi="Consolas" w:cs="Consolas"/>
+          <w:color w:val="000000"/>
+          <w:sz w:val="20"/>
+          <w:szCs w:val="20"/>
+        </w:rPr>
+        <w:t xml:space="preserve">    </w:t>
+      </w:r>
+      <w:r>
+        <w:rPr>
+          <w:rFonts w:ascii="Consolas" w:hAnsi="Consolas" w:cs="Consolas"/>
+          <w:color w:val="3F7F5F"/>
+          <w:sz w:val="20"/>
+          <w:szCs w:val="20"/>
+        </w:rPr>
+        <w:t>/* Could not resolve a sensor, error */</w:t>
+      </w:r>
+    </w:p>
+    <w:p>
+      <w:pPr>
+        <w:autoSpaceDE w:val="0"/>
+        <w:autoSpaceDN w:val="0"/>
+        <w:adjustRightInd w:val="0"/>
+        <w:spacing w:after="0" w:line="240" w:lineRule="auto"/>
+        <w:rPr>
+          <w:rFonts w:ascii="Consolas" w:hAnsi="Consolas" w:cs="Consolas"/>
+          <w:sz w:val="20"/>
+          <w:szCs w:val="20"/>
+        </w:rPr>
+      </w:pPr>
+      <w:r>
+        <w:rPr>
+          <w:rFonts w:ascii="Consolas" w:hAnsi="Consolas" w:cs="Consolas"/>
+          <w:color w:val="000000"/>
+          <w:sz w:val="20"/>
+          <w:szCs w:val="20"/>
+        </w:rPr>
+        <w:t xml:space="preserve">    </w:t>
+      </w:r>
+      <w:r>
+        <w:rPr>
+          <w:rFonts w:ascii="Consolas" w:hAnsi="Consolas" w:cs="Consolas"/>
+          <w:color w:val="3F7F5F"/>
+          <w:sz w:val="20"/>
+          <w:szCs w:val="20"/>
+        </w:rPr>
+        <w:t>//</w:t>
+      </w:r>
+      <w:proofErr w:type="spellStart"/>
+      <w:r>
+        <w:rPr>
+          <w:rFonts w:ascii="Consolas" w:hAnsi="Consolas" w:cs="Consolas"/>
+          <w:color w:val="3F7F5F"/>
+          <w:sz w:val="20"/>
+          <w:szCs w:val="20"/>
+        </w:rPr>
+        <w:t>Display_</w:t>
+      </w:r>
+      <w:proofErr w:type="gramStart"/>
+      <w:r>
+        <w:rPr>
+          <w:rFonts w:ascii="Consolas" w:hAnsi="Consolas" w:cs="Consolas"/>
+          <w:color w:val="3F7F5F"/>
+          <w:sz w:val="20"/>
+          <w:szCs w:val="20"/>
+        </w:rPr>
+        <w:t>printf</w:t>
+      </w:r>
+      <w:proofErr w:type="spellEnd"/>
+      <w:r>
+        <w:rPr>
+          <w:rFonts w:ascii="Consolas" w:hAnsi="Consolas" w:cs="Consolas"/>
+          <w:color w:val="3F7F5F"/>
+          <w:sz w:val="20"/>
+          <w:szCs w:val="20"/>
+        </w:rPr>
+        <w:t>(</w:t>
+      </w:r>
+      <w:proofErr w:type="gramEnd"/>
+      <w:r>
+        <w:rPr>
+          <w:rFonts w:ascii="Consolas" w:hAnsi="Consolas" w:cs="Consolas"/>
+          <w:color w:val="3F7F5F"/>
+          <w:sz w:val="20"/>
+          <w:szCs w:val="20"/>
+        </w:rPr>
+        <w:t>display, 0, 0, "Error. No TMP sensor found!");</w:t>
+      </w:r>
+    </w:p>
+    <w:p>
+      <w:pPr>
+        <w:autoSpaceDE w:val="0"/>
+        <w:autoSpaceDN w:val="0"/>
+        <w:adjustRightInd w:val="0"/>
+        <w:spacing w:after="0" w:line="240" w:lineRule="auto"/>
+        <w:rPr>
+          <w:rFonts w:ascii="Consolas" w:hAnsi="Consolas" w:cs="Consolas"/>
+          <w:sz w:val="20"/>
+          <w:szCs w:val="20"/>
+        </w:rPr>
+      </w:pPr>
+      <w:r>
+        <w:rPr>
+          <w:rFonts w:ascii="Consolas" w:hAnsi="Consolas" w:cs="Consolas"/>
+          <w:color w:val="000000"/>
+          <w:sz w:val="20"/>
+          <w:szCs w:val="20"/>
+        </w:rPr>
+        <w:t xml:space="preserve">    </w:t>
+      </w:r>
+      <w:proofErr w:type="gramStart"/>
+      <w:r>
+        <w:rPr>
+          <w:rFonts w:ascii="Consolas" w:hAnsi="Consolas" w:cs="Consolas"/>
+          <w:b/>
+          <w:bCs/>
+          <w:color w:val="7F0055"/>
+          <w:sz w:val="20"/>
+          <w:szCs w:val="20"/>
+        </w:rPr>
+        <w:t>while</w:t>
+      </w:r>
+      <w:r>
+        <w:rPr>
+          <w:rFonts w:ascii="Consolas" w:hAnsi="Consolas" w:cs="Consolas"/>
+          <w:color w:val="000000"/>
+          <w:sz w:val="20"/>
+          <w:szCs w:val="20"/>
+        </w:rPr>
+        <w:t>(</w:t>
+      </w:r>
+      <w:proofErr w:type="gramEnd"/>
+      <w:r>
+        <w:rPr>
+          <w:rFonts w:ascii="Consolas" w:hAnsi="Consolas" w:cs="Consolas"/>
+          <w:color w:val="000000"/>
+          <w:sz w:val="20"/>
+          <w:szCs w:val="20"/>
+        </w:rPr>
+        <w:t>1);</w:t>
+      </w:r>
+    </w:p>
+    <w:p>
+      <w:pPr>
+        <w:autoSpaceDE w:val="0"/>
+        <w:autoSpaceDN w:val="0"/>
+        <w:adjustRightInd w:val="0"/>
+        <w:spacing w:after="0" w:line="240" w:lineRule="auto"/>
+        <w:rPr>
+          <w:rFonts w:ascii="Consolas" w:hAnsi="Consolas" w:cs="Consolas"/>
+          <w:sz w:val="20"/>
+          <w:szCs w:val="20"/>
+        </w:rPr>
+      </w:pPr>
+      <w:r>
+        <w:rPr>
+          <w:rFonts w:ascii="Consolas" w:hAnsi="Consolas" w:cs="Consolas"/>
+          <w:color w:val="000000"/>
+          <w:sz w:val="20"/>
+          <w:szCs w:val="20"/>
+        </w:rPr>
+        <w:t xml:space="preserve">    }</w:t>
+      </w:r>
+    </w:p>
+    <w:p>
+      <w:pPr>
+        <w:autoSpaceDE w:val="0"/>
+        <w:autoSpaceDN w:val="0"/>
+        <w:adjustRightInd w:val="0"/>
+        <w:spacing w:after="0" w:line="240" w:lineRule="auto"/>
+        <w:rPr>
+          <w:rFonts w:ascii="Consolas" w:hAnsi="Consolas" w:cs="Consolas"/>
+          <w:sz w:val="20"/>
+          <w:szCs w:val="20"/>
+        </w:rPr>
+      </w:pPr>
+      <w:r>
+        <w:rPr>
+          <w:rFonts w:ascii="Consolas" w:hAnsi="Consolas" w:cs="Consolas"/>
+          <w:color w:val="000000"/>
+          <w:sz w:val="20"/>
+          <w:szCs w:val="20"/>
+        </w:rPr>
+        <w:t xml:space="preserve">    </w:t>
+      </w:r>
+      <w:r>
+        <w:rPr>
+          <w:rFonts w:ascii="Consolas" w:hAnsi="Consolas" w:cs="Consolas"/>
+          <w:b/>
+          <w:bCs/>
+          <w:color w:val="7F0055"/>
+          <w:sz w:val="20"/>
+          <w:szCs w:val="20"/>
+        </w:rPr>
+        <w:t>else</w:t>
+      </w:r>
+      <w:r>
+        <w:rPr>
+          <w:rFonts w:ascii="Consolas" w:hAnsi="Consolas" w:cs="Consolas"/>
+          <w:color w:val="000000"/>
+          <w:sz w:val="20"/>
+          <w:szCs w:val="20"/>
+        </w:rPr>
+        <w:t xml:space="preserve"> {</w:t>
+      </w:r>
+    </w:p>
+    <w:p>
+      <w:pPr>
+        <w:autoSpaceDE w:val="0"/>
+        <w:autoSpaceDN w:val="0"/>
+        <w:adjustRightInd w:val="0"/>
+        <w:spacing w:after="0" w:line="240" w:lineRule="auto"/>
+        <w:rPr>
+          <w:rFonts w:ascii="Consolas" w:hAnsi="Consolas" w:cs="Consolas"/>
+          <w:sz w:val="20"/>
+          <w:szCs w:val="20"/>
+        </w:rPr>
+      </w:pPr>
+      <w:r>
+        <w:rPr>
+          <w:rFonts w:ascii="Consolas" w:hAnsi="Consolas" w:cs="Consolas"/>
+          <w:color w:val="000000"/>
+          <w:sz w:val="20"/>
+          <w:szCs w:val="20"/>
+        </w:rPr>
+        <w:t xml:space="preserve">    </w:t>
+      </w:r>
+      <w:r>
+        <w:rPr>
+          <w:rFonts w:ascii="Consolas" w:hAnsi="Consolas" w:cs="Consolas"/>
+          <w:color w:val="3F7F5F"/>
+          <w:sz w:val="20"/>
+          <w:szCs w:val="20"/>
+        </w:rPr>
+        <w:t>//</w:t>
+      </w:r>
+      <w:proofErr w:type="spellStart"/>
+      <w:r>
+        <w:rPr>
+          <w:rFonts w:ascii="Consolas" w:hAnsi="Consolas" w:cs="Consolas"/>
+          <w:color w:val="3F7F5F"/>
+          <w:sz w:val="20"/>
+          <w:szCs w:val="20"/>
+        </w:rPr>
+        <w:t>Display_</w:t>
+      </w:r>
+      <w:proofErr w:type="gramStart"/>
+      <w:r>
+        <w:rPr>
+          <w:rFonts w:ascii="Consolas" w:hAnsi="Consolas" w:cs="Consolas"/>
+          <w:color w:val="3F7F5F"/>
+          <w:sz w:val="20"/>
+          <w:szCs w:val="20"/>
+        </w:rPr>
+        <w:t>printf</w:t>
+      </w:r>
+      <w:proofErr w:type="spellEnd"/>
+      <w:r>
+        <w:rPr>
+          <w:rFonts w:ascii="Consolas" w:hAnsi="Consolas" w:cs="Consolas"/>
+          <w:color w:val="3F7F5F"/>
+          <w:sz w:val="20"/>
+          <w:szCs w:val="20"/>
+        </w:rPr>
+        <w:t>(</w:t>
+      </w:r>
+      <w:proofErr w:type="gramEnd"/>
+      <w:r>
+        <w:rPr>
+          <w:rFonts w:ascii="Consolas" w:hAnsi="Consolas" w:cs="Consolas"/>
+          <w:color w:val="3F7F5F"/>
+          <w:sz w:val="20"/>
+          <w:szCs w:val="20"/>
+        </w:rPr>
+        <w:t>display, 0, 0, "Detected Si7021 sensor.");</w:t>
+      </w:r>
+    </w:p>
+    <w:p>
+      <w:pPr>
+        <w:tabs>
+          <w:tab w:val="left" w:pos="996"/>
+        </w:tabs>
+        <w:autoSpaceDE w:val="0"/>
+        <w:autoSpaceDN w:val="0"/>
+        <w:adjustRightInd w:val="0"/>
+        <w:spacing w:after="0" w:line="240" w:lineRule="auto"/>
+        <w:rPr>
+          <w:rFonts w:ascii="Consolas" w:hAnsi="Consolas" w:cs="Consolas"/>
+          <w:color w:val="3F7F5F"/>
+          <w:sz w:val="20"/>
+          <w:szCs w:val="20"/>
+        </w:rPr>
+      </w:pPr>
+      <w:r>
+        <w:rPr>
+          <w:rFonts w:ascii="Consolas" w:hAnsi="Consolas" w:cs="Consolas"/>
+          <w:color w:val="000000"/>
+          <w:sz w:val="20"/>
+          <w:szCs w:val="20"/>
+        </w:rPr>
+        <w:lastRenderedPageBreak/>
+        <w:t xml:space="preserve">    }</w:t>
+      </w:r>
+    </w:p>
+    <w:p>
+      <w:pPr>
+        <w:tabs>
+          <w:tab w:val="left" w:pos="996"/>
+        </w:tabs>
+        <w:autoSpaceDE w:val="0"/>
+        <w:autoSpaceDN w:val="0"/>
+        <w:adjustRightInd w:val="0"/>
+        <w:spacing w:after="0" w:line="240" w:lineRule="auto"/>
+        <w:rPr>
+          <w:rFonts w:ascii="Consolas" w:hAnsi="Consolas" w:cs="Consolas"/>
+          <w:color w:val="3F7F5F"/>
+          <w:sz w:val="20"/>
+          <w:szCs w:val="20"/>
+        </w:rPr>
+      </w:pPr>
+    </w:p>
+    <w:p>
+      <w:pPr>
+        <w:tabs>
+          <w:tab w:val="left" w:pos="996"/>
+        </w:tabs>
+        <w:autoSpaceDE w:val="0"/>
+        <w:autoSpaceDN w:val="0"/>
+        <w:adjustRightInd w:val="0"/>
+        <w:spacing w:after="0" w:line="240" w:lineRule="auto"/>
+        <w:rPr>
+          <w:rFonts w:ascii="Consolas" w:hAnsi="Consolas" w:cs="Consolas"/>
+          <w:color w:val="3F7F5F"/>
+          <w:sz w:val="20"/>
+          <w:szCs w:val="20"/>
+        </w:rPr>
+      </w:pPr>
+      <w:r>
+        <w:rPr>
+          <w:rFonts w:ascii="Consolas" w:hAnsi="Consolas" w:cs="Consolas"/>
+          <w:color w:val="3F7F5F"/>
+          <w:sz w:val="20"/>
+          <w:szCs w:val="20"/>
+        </w:rPr>
+        <w:t>Changed how temperature is gathered from Si7021</w:t>
+      </w:r>
+    </w:p>
+    <w:p>
+      <w:pPr>
+        <w:autoSpaceDE w:val="0"/>
+        <w:autoSpaceDN w:val="0"/>
+        <w:adjustRightInd w:val="0"/>
+        <w:spacing w:after="0" w:line="240" w:lineRule="auto"/>
+        <w:rPr>
+          <w:rFonts w:ascii="Consolas" w:hAnsi="Consolas" w:cs="Consolas"/>
+          <w:sz w:val="20"/>
+          <w:szCs w:val="20"/>
+        </w:rPr>
+      </w:pPr>
+      <w:r>
+        <w:rPr>
+          <w:rFonts w:ascii="Consolas" w:hAnsi="Consolas" w:cs="Consolas"/>
+          <w:b/>
+          <w:bCs/>
+          <w:color w:val="7F0055"/>
+          <w:sz w:val="20"/>
+          <w:szCs w:val="20"/>
+        </w:rPr>
+        <w:t>while</w:t>
+      </w:r>
+      <w:r>
+        <w:rPr>
+          <w:rFonts w:ascii="Consolas" w:hAnsi="Consolas" w:cs="Consolas"/>
+          <w:color w:val="000000"/>
+          <w:sz w:val="20"/>
+          <w:szCs w:val="20"/>
+        </w:rPr>
+        <w:t xml:space="preserve"> (1) {</w:t>
+      </w:r>
+    </w:p>
+    <w:p>
+      <w:pPr>
+        <w:autoSpaceDE w:val="0"/>
+        <w:autoSpaceDN w:val="0"/>
+        <w:adjustRightInd w:val="0"/>
+        <w:spacing w:after="0" w:line="240" w:lineRule="auto"/>
+        <w:rPr>
+          <w:rFonts w:ascii="Consolas" w:hAnsi="Consolas" w:cs="Consolas"/>
+          <w:sz w:val="20"/>
+          <w:szCs w:val="20"/>
+        </w:rPr>
+      </w:pPr>
+      <w:r>
+        <w:rPr>
+          <w:rFonts w:ascii="Consolas" w:hAnsi="Consolas" w:cs="Consolas"/>
+          <w:color w:val="000000"/>
+          <w:sz w:val="20"/>
+          <w:szCs w:val="20"/>
+        </w:rPr>
+        <w:t xml:space="preserve">        </w:t>
+      </w:r>
+      <w:r>
+        <w:rPr>
+          <w:rFonts w:ascii="Consolas" w:hAnsi="Consolas" w:cs="Consolas"/>
+          <w:b/>
+          <w:bCs/>
+          <w:color w:val="7F0055"/>
+          <w:sz w:val="20"/>
+          <w:szCs w:val="20"/>
+        </w:rPr>
+        <w:t>if</w:t>
+      </w:r>
+      <w:r>
+        <w:rPr>
+          <w:rFonts w:ascii="Consolas" w:hAnsi="Consolas" w:cs="Consolas"/>
+          <w:color w:val="000000"/>
+          <w:sz w:val="20"/>
+          <w:szCs w:val="20"/>
+        </w:rPr>
+        <w:t xml:space="preserve"> (</w:t>
+      </w:r>
+      <w:r>
+        <w:rPr>
+          <w:rFonts w:ascii="Consolas" w:hAnsi="Consolas" w:cs="Consolas"/>
+          <w:b/>
+          <w:bCs/>
+          <w:color w:val="642880"/>
+          <w:sz w:val="20"/>
+          <w:szCs w:val="20"/>
+        </w:rPr>
+        <w:t>I2C_</w:t>
+      </w:r>
+      <w:proofErr w:type="gramStart"/>
+      <w:r>
+        <w:rPr>
+          <w:rFonts w:ascii="Consolas" w:hAnsi="Consolas" w:cs="Consolas"/>
+          <w:b/>
+          <w:bCs/>
+          <w:color w:val="642880"/>
+          <w:sz w:val="20"/>
+          <w:szCs w:val="20"/>
+        </w:rPr>
+        <w:t>transfer</w:t>
+      </w:r>
+      <w:r>
+        <w:rPr>
+          <w:rFonts w:ascii="Consolas" w:hAnsi="Consolas" w:cs="Consolas"/>
+          <w:color w:val="000000"/>
+          <w:sz w:val="20"/>
+          <w:szCs w:val="20"/>
+        </w:rPr>
+        <w:t>(</w:t>
+      </w:r>
+      <w:proofErr w:type="gramEnd"/>
+      <w:r>
+        <w:rPr>
+          <w:rFonts w:ascii="Consolas" w:hAnsi="Consolas" w:cs="Consolas"/>
+          <w:color w:val="000000"/>
+          <w:sz w:val="20"/>
+          <w:szCs w:val="20"/>
+        </w:rPr>
+        <w:t>i2c, &amp;i2cTransaction)) {</w:t>
+      </w:r>
+    </w:p>
+    <w:p>
+      <w:pPr>
+        <w:autoSpaceDE w:val="0"/>
+        <w:autoSpaceDN w:val="0"/>
+        <w:adjustRightInd w:val="0"/>
+        <w:spacing w:after="0" w:line="240" w:lineRule="auto"/>
+        <w:rPr>
+          <w:rFonts w:ascii="Consolas" w:hAnsi="Consolas" w:cs="Consolas"/>
+          <w:sz w:val="20"/>
+          <w:szCs w:val="20"/>
+        </w:rPr>
+      </w:pPr>
+      <w:r>
+        <w:rPr>
+          <w:rFonts w:ascii="Consolas" w:hAnsi="Consolas" w:cs="Consolas"/>
+          <w:color w:val="000000"/>
+          <w:sz w:val="20"/>
+          <w:szCs w:val="20"/>
+        </w:rPr>
+        <w:t xml:space="preserve">            </w:t>
+      </w:r>
+      <w:r>
+        <w:rPr>
+          <w:rFonts w:ascii="Consolas" w:hAnsi="Consolas" w:cs="Consolas"/>
+          <w:color w:val="3F7F5F"/>
+          <w:sz w:val="20"/>
+          <w:szCs w:val="20"/>
+        </w:rPr>
+        <w:t>/*</w:t>
+      </w:r>
+    </w:p>
+    <w:p>
+      <w:pPr>
+        <w:autoSpaceDE w:val="0"/>
+        <w:autoSpaceDN w:val="0"/>
+        <w:adjustRightInd w:val="0"/>
+        <w:spacing w:after="0" w:line="240" w:lineRule="auto"/>
+        <w:rPr>
+          <w:rFonts w:ascii="Consolas" w:hAnsi="Consolas" w:cs="Consolas"/>
+          <w:sz w:val="20"/>
+          <w:szCs w:val="20"/>
+        </w:rPr>
+      </w:pPr>
+      <w:r>
+        <w:rPr>
+          <w:rFonts w:ascii="Consolas" w:hAnsi="Consolas" w:cs="Consolas"/>
+          <w:color w:val="3F7F5F"/>
+          <w:sz w:val="20"/>
+          <w:szCs w:val="20"/>
+        </w:rPr>
+        <w:t xml:space="preserve">             *  Extract degrees C from the received data; see sensor </w:t>
+      </w:r>
+      <w:r>
+        <w:rPr>
+          <w:rFonts w:ascii="Consolas" w:hAnsi="Consolas" w:cs="Consolas"/>
+          <w:color w:val="3F7F5F"/>
+          <w:sz w:val="20"/>
+          <w:szCs w:val="20"/>
+          <w:u w:val="single"/>
+        </w:rPr>
+        <w:t>datasheet</w:t>
+      </w:r>
+      <w:r>
+        <w:rPr>
+          <w:rFonts w:ascii="Consolas" w:hAnsi="Consolas" w:cs="Consolas"/>
+          <w:color w:val="3F7F5F"/>
+          <w:sz w:val="20"/>
+          <w:szCs w:val="20"/>
+        </w:rPr>
+        <w:t>.</w:t>
+      </w:r>
+    </w:p>
+    <w:p>
+      <w:pPr>
+        <w:autoSpaceDE w:val="0"/>
+        <w:autoSpaceDN w:val="0"/>
+        <w:adjustRightInd w:val="0"/>
+        <w:spacing w:after="0" w:line="240" w:lineRule="auto"/>
+        <w:rPr>
+          <w:rFonts w:ascii="Consolas" w:hAnsi="Consolas" w:cs="Consolas"/>
+          <w:sz w:val="20"/>
+          <w:szCs w:val="20"/>
+        </w:rPr>
+      </w:pPr>
+      <w:r>
+        <w:rPr>
+          <w:rFonts w:ascii="Consolas" w:hAnsi="Consolas" w:cs="Consolas"/>
+          <w:color w:val="3F7F5F"/>
+          <w:sz w:val="20"/>
+          <w:szCs w:val="20"/>
+        </w:rPr>
+        <w:t xml:space="preserve">             *  Make sure we are updating the global temperature variables</w:t>
+      </w:r>
+    </w:p>
+    <w:p>
+      <w:pPr>
+        <w:autoSpaceDE w:val="0"/>
+        <w:autoSpaceDN w:val="0"/>
+        <w:adjustRightInd w:val="0"/>
+        <w:spacing w:after="0" w:line="240" w:lineRule="auto"/>
+        <w:rPr>
+          <w:rFonts w:ascii="Consolas" w:hAnsi="Consolas" w:cs="Consolas"/>
+          <w:sz w:val="20"/>
+          <w:szCs w:val="20"/>
+        </w:rPr>
+      </w:pPr>
+      <w:r>
+        <w:rPr>
+          <w:rFonts w:ascii="Consolas" w:hAnsi="Consolas" w:cs="Consolas"/>
+          <w:color w:val="3F7F5F"/>
+          <w:sz w:val="20"/>
+          <w:szCs w:val="20"/>
+        </w:rPr>
+        <w:t xml:space="preserve">             *  in a thread-safe manner.</w:t>
+      </w:r>
+    </w:p>
+    <w:p>
+      <w:pPr>
+        <w:autoSpaceDE w:val="0"/>
+        <w:autoSpaceDN w:val="0"/>
+        <w:adjustRightInd w:val="0"/>
+        <w:spacing w:after="0" w:line="240" w:lineRule="auto"/>
+        <w:rPr>
+          <w:rFonts w:ascii="Consolas" w:hAnsi="Consolas" w:cs="Consolas"/>
+          <w:sz w:val="20"/>
+          <w:szCs w:val="20"/>
+        </w:rPr>
+      </w:pPr>
+      <w:r>
+        <w:rPr>
+          <w:rFonts w:ascii="Consolas" w:hAnsi="Consolas" w:cs="Consolas"/>
+          <w:color w:val="3F7F5F"/>
+          <w:sz w:val="20"/>
+          <w:szCs w:val="20"/>
+        </w:rPr>
+        <w:t xml:space="preserve">             */</w:t>
+      </w:r>
+    </w:p>
+    <w:p>
+      <w:pPr>
+        <w:autoSpaceDE w:val="0"/>
+        <w:autoSpaceDN w:val="0"/>
+        <w:adjustRightInd w:val="0"/>
+        <w:spacing w:after="0" w:line="240" w:lineRule="auto"/>
+        <w:rPr>
+          <w:rFonts w:ascii="Consolas" w:hAnsi="Consolas" w:cs="Consolas"/>
+          <w:sz w:val="20"/>
+          <w:szCs w:val="20"/>
+        </w:rPr>
+      </w:pPr>
+      <w:r>
+        <w:rPr>
+          <w:rFonts w:ascii="Consolas" w:hAnsi="Consolas" w:cs="Consolas"/>
+          <w:color w:val="000000"/>
+          <w:sz w:val="20"/>
+          <w:szCs w:val="20"/>
+        </w:rPr>
+        <w:t xml:space="preserve">            </w:t>
+      </w:r>
+      <w:proofErr w:type="spellStart"/>
+      <w:r>
+        <w:rPr>
+          <w:rFonts w:ascii="Consolas" w:hAnsi="Consolas" w:cs="Consolas"/>
+          <w:b/>
+          <w:bCs/>
+          <w:color w:val="642880"/>
+          <w:sz w:val="20"/>
+          <w:szCs w:val="20"/>
+        </w:rPr>
+        <w:t>pthread_mutex_lock</w:t>
+      </w:r>
+      <w:proofErr w:type="spellEnd"/>
+      <w:r>
+        <w:rPr>
+          <w:rFonts w:ascii="Consolas" w:hAnsi="Consolas" w:cs="Consolas"/>
+          <w:color w:val="000000"/>
+          <w:sz w:val="20"/>
+          <w:szCs w:val="20"/>
+        </w:rPr>
+        <w:t>(&amp;</w:t>
+      </w:r>
+      <w:proofErr w:type="spellStart"/>
+      <w:r>
+        <w:rPr>
+          <w:rFonts w:ascii="Consolas" w:hAnsi="Consolas" w:cs="Consolas"/>
+          <w:color w:val="000000"/>
+          <w:sz w:val="20"/>
+          <w:szCs w:val="20"/>
+        </w:rPr>
+        <w:t>temperatureMutex</w:t>
+      </w:r>
+      <w:proofErr w:type="spellEnd"/>
+      <w:r>
+        <w:rPr>
+          <w:rFonts w:ascii="Consolas" w:hAnsi="Consolas" w:cs="Consolas"/>
+          <w:color w:val="000000"/>
+          <w:sz w:val="20"/>
+          <w:szCs w:val="20"/>
+        </w:rPr>
+        <w:t>);</w:t>
+      </w:r>
+    </w:p>
+    <w:p>
+      <w:pPr>
+        <w:autoSpaceDE w:val="0"/>
+        <w:autoSpaceDN w:val="0"/>
+        <w:adjustRightInd w:val="0"/>
+        <w:spacing w:after="0" w:line="240" w:lineRule="auto"/>
+        <w:rPr>
+          <w:rFonts w:ascii="Consolas" w:hAnsi="Consolas" w:cs="Consolas"/>
+          <w:sz w:val="20"/>
+          <w:szCs w:val="20"/>
+        </w:rPr>
+      </w:pPr>
+      <w:r>
+        <w:rPr>
+          <w:rFonts w:ascii="Consolas" w:hAnsi="Consolas" w:cs="Consolas"/>
+          <w:color w:val="000000"/>
+          <w:sz w:val="20"/>
+          <w:szCs w:val="20"/>
+        </w:rPr>
+        <w:t xml:space="preserve">            </w:t>
+      </w:r>
+      <w:r>
+        <w:rPr>
+          <w:rFonts w:ascii="Consolas" w:hAnsi="Consolas" w:cs="Consolas"/>
+          <w:color w:val="3F7F5F"/>
+          <w:sz w:val="20"/>
+          <w:szCs w:val="20"/>
+        </w:rPr>
+        <w:t>/*</w:t>
+      </w:r>
+    </w:p>
+    <w:p>
+      <w:pPr>
+        <w:autoSpaceDE w:val="0"/>
+        <w:autoSpaceDN w:val="0"/>
+        <w:adjustRightInd w:val="0"/>
+        <w:spacing w:after="0" w:line="240" w:lineRule="auto"/>
+        <w:rPr>
+          <w:rFonts w:ascii="Consolas" w:hAnsi="Consolas" w:cs="Consolas"/>
+          <w:sz w:val="20"/>
+          <w:szCs w:val="20"/>
+          <w:highlight w:val="yellow"/>
+        </w:rPr>
+      </w:pPr>
+      <w:r>
+        <w:rPr>
+          <w:rFonts w:ascii="Consolas" w:hAnsi="Consolas" w:cs="Consolas"/>
+          <w:color w:val="3F7F5F"/>
+          <w:sz w:val="20"/>
+          <w:szCs w:val="20"/>
+        </w:rPr>
+        <w:t xml:space="preserve">            </w:t>
+      </w:r>
+      <w:r>
+        <w:rPr>
+          <w:rFonts w:ascii="Consolas" w:hAnsi="Consolas" w:cs="Consolas"/>
+          <w:color w:val="3F7F5F"/>
+          <w:sz w:val="20"/>
+          <w:szCs w:val="20"/>
+          <w:highlight w:val="yellow"/>
+        </w:rPr>
+        <w:t>* Extract degrees C from the received data;</w:t>
+      </w:r>
+    </w:p>
+    <w:p>
+      <w:pPr>
+        <w:autoSpaceDE w:val="0"/>
+        <w:autoSpaceDN w:val="0"/>
+        <w:adjustRightInd w:val="0"/>
+        <w:spacing w:after="0" w:line="240" w:lineRule="auto"/>
+        <w:rPr>
+          <w:rFonts w:ascii="Consolas" w:hAnsi="Consolas" w:cs="Consolas"/>
+          <w:sz w:val="20"/>
+          <w:szCs w:val="20"/>
+          <w:highlight w:val="yellow"/>
+        </w:rPr>
+      </w:pPr>
+      <w:r>
+        <w:rPr>
+          <w:rFonts w:ascii="Consolas" w:hAnsi="Consolas" w:cs="Consolas"/>
+          <w:color w:val="3F7F5F"/>
+          <w:sz w:val="20"/>
+          <w:szCs w:val="20"/>
+          <w:highlight w:val="yellow"/>
+        </w:rPr>
+        <w:t xml:space="preserve">            * see Si7021 </w:t>
+      </w:r>
+      <w:r>
+        <w:rPr>
+          <w:rFonts w:ascii="Consolas" w:hAnsi="Consolas" w:cs="Consolas"/>
+          <w:color w:val="3F7F5F"/>
+          <w:sz w:val="20"/>
+          <w:szCs w:val="20"/>
+          <w:highlight w:val="yellow"/>
+          <w:u w:val="single"/>
+        </w:rPr>
+        <w:t>datasheet</w:t>
+      </w:r>
+    </w:p>
+    <w:p>
+      <w:pPr>
+        <w:autoSpaceDE w:val="0"/>
+        <w:autoSpaceDN w:val="0"/>
+        <w:adjustRightInd w:val="0"/>
+        <w:spacing w:after="0" w:line="240" w:lineRule="auto"/>
+        <w:rPr>
+          <w:rFonts w:ascii="Consolas" w:hAnsi="Consolas" w:cs="Consolas"/>
+          <w:sz w:val="20"/>
+          <w:szCs w:val="20"/>
+        </w:rPr>
+      </w:pPr>
+      <w:r>
+        <w:rPr>
+          <w:rFonts w:ascii="Consolas" w:hAnsi="Consolas" w:cs="Consolas"/>
+          <w:color w:val="3F7F5F"/>
+          <w:sz w:val="20"/>
+          <w:szCs w:val="20"/>
+          <w:highlight w:val="yellow"/>
+        </w:rPr>
+        <w:t xml:space="preserve">            */</w:t>
+      </w:r>
+    </w:p>
+    <w:p>
+      <w:pPr>
+        <w:autoSpaceDE w:val="0"/>
+        <w:autoSpaceDN w:val="0"/>
+        <w:adjustRightInd w:val="0"/>
+        <w:spacing w:after="0" w:line="240" w:lineRule="auto"/>
+        <w:rPr>
+          <w:rFonts w:ascii="Consolas" w:hAnsi="Consolas" w:cs="Consolas"/>
+          <w:sz w:val="20"/>
+          <w:szCs w:val="20"/>
+          <w:highlight w:val="yellow"/>
+        </w:rPr>
+      </w:pPr>
+      <w:r>
+        <w:rPr>
+          <w:rFonts w:ascii="Consolas" w:hAnsi="Consolas" w:cs="Consolas"/>
+          <w:color w:val="000000"/>
+          <w:sz w:val="20"/>
+          <w:szCs w:val="20"/>
+        </w:rPr>
+        <w:t xml:space="preserve">            </w:t>
+      </w:r>
+      <w:proofErr w:type="spellStart"/>
+      <w:r>
+        <w:rPr>
+          <w:rFonts w:ascii="Consolas" w:hAnsi="Consolas" w:cs="Consolas"/>
+          <w:color w:val="000000"/>
+          <w:sz w:val="20"/>
+          <w:szCs w:val="20"/>
+          <w:highlight w:val="yellow"/>
+          <w:u w:val="single"/>
+        </w:rPr>
+        <w:t>temperatureC</w:t>
+      </w:r>
+      <w:proofErr w:type="spellEnd"/>
+      <w:r>
+        <w:rPr>
+          <w:rFonts w:ascii="Consolas" w:hAnsi="Consolas" w:cs="Consolas"/>
+          <w:color w:val="000000"/>
+          <w:sz w:val="20"/>
+          <w:szCs w:val="20"/>
+          <w:highlight w:val="yellow"/>
+        </w:rPr>
+        <w:t xml:space="preserve"> = (</w:t>
+      </w:r>
+      <w:proofErr w:type="spellStart"/>
+      <w:proofErr w:type="gramStart"/>
+      <w:r>
+        <w:rPr>
+          <w:rFonts w:ascii="Consolas" w:hAnsi="Consolas" w:cs="Consolas"/>
+          <w:color w:val="000000"/>
+          <w:sz w:val="20"/>
+          <w:szCs w:val="20"/>
+          <w:highlight w:val="yellow"/>
+        </w:rPr>
+        <w:t>rxBuffer</w:t>
+      </w:r>
+      <w:proofErr w:type="spellEnd"/>
+      <w:r>
+        <w:rPr>
+          <w:rFonts w:ascii="Consolas" w:hAnsi="Consolas" w:cs="Consolas"/>
+          <w:color w:val="000000"/>
+          <w:sz w:val="20"/>
+          <w:szCs w:val="20"/>
+          <w:highlight w:val="yellow"/>
+        </w:rPr>
+        <w:t>[</w:t>
+      </w:r>
+      <w:proofErr w:type="gramEnd"/>
+      <w:r>
+        <w:rPr>
+          <w:rFonts w:ascii="Consolas" w:hAnsi="Consolas" w:cs="Consolas"/>
+          <w:color w:val="000000"/>
+          <w:sz w:val="20"/>
+          <w:szCs w:val="20"/>
+          <w:highlight w:val="yellow"/>
+        </w:rPr>
+        <w:t>0] &lt;&lt; 8) | (</w:t>
+      </w:r>
+      <w:proofErr w:type="spellStart"/>
+      <w:r>
+        <w:rPr>
+          <w:rFonts w:ascii="Consolas" w:hAnsi="Consolas" w:cs="Consolas"/>
+          <w:color w:val="000000"/>
+          <w:sz w:val="20"/>
+          <w:szCs w:val="20"/>
+          <w:highlight w:val="yellow"/>
+        </w:rPr>
+        <w:t>rxBuffer</w:t>
+      </w:r>
+      <w:proofErr w:type="spellEnd"/>
+      <w:r>
+        <w:rPr>
+          <w:rFonts w:ascii="Consolas" w:hAnsi="Consolas" w:cs="Consolas"/>
+          <w:color w:val="000000"/>
+          <w:sz w:val="20"/>
+          <w:szCs w:val="20"/>
+          <w:highlight w:val="yellow"/>
+        </w:rPr>
+        <w:t>[1]);</w:t>
+      </w:r>
+    </w:p>
+    <w:p>
+      <w:pPr>
+        <w:autoSpaceDE w:val="0"/>
+        <w:autoSpaceDN w:val="0"/>
+        <w:adjustRightInd w:val="0"/>
+        <w:spacing w:after="0" w:line="240" w:lineRule="auto"/>
+        <w:rPr>
+          <w:rFonts w:ascii="Consolas" w:hAnsi="Consolas" w:cs="Consolas"/>
+          <w:sz w:val="20"/>
+          <w:szCs w:val="20"/>
+          <w:highlight w:val="yellow"/>
+        </w:rPr>
+      </w:pPr>
+      <w:r>
+        <w:rPr>
+          <w:rFonts w:ascii="Consolas" w:hAnsi="Consolas" w:cs="Consolas"/>
+          <w:color w:val="000000"/>
+          <w:sz w:val="20"/>
+          <w:szCs w:val="20"/>
+          <w:highlight w:val="yellow"/>
+        </w:rPr>
+        <w:t xml:space="preserve">            </w:t>
+      </w:r>
+      <w:proofErr w:type="spellStart"/>
+      <w:r>
+        <w:rPr>
+          <w:rFonts w:ascii="Consolas" w:hAnsi="Consolas" w:cs="Consolas"/>
+          <w:color w:val="000000"/>
+          <w:sz w:val="20"/>
+          <w:szCs w:val="20"/>
+          <w:highlight w:val="yellow"/>
+        </w:rPr>
+        <w:t>temperatureC</w:t>
+      </w:r>
+      <w:proofErr w:type="spellEnd"/>
+      <w:r>
+        <w:rPr>
+          <w:rFonts w:ascii="Consolas" w:hAnsi="Consolas" w:cs="Consolas"/>
+          <w:color w:val="000000"/>
+          <w:sz w:val="20"/>
+          <w:szCs w:val="20"/>
+          <w:highlight w:val="yellow"/>
+        </w:rPr>
+        <w:t xml:space="preserve"> = (((175.72 * </w:t>
+      </w:r>
+      <w:proofErr w:type="spellStart"/>
+      <w:r>
+        <w:rPr>
+          <w:rFonts w:ascii="Consolas" w:hAnsi="Consolas" w:cs="Consolas"/>
+          <w:color w:val="000000"/>
+          <w:sz w:val="20"/>
+          <w:szCs w:val="20"/>
+          <w:highlight w:val="yellow"/>
+        </w:rPr>
+        <w:t>temperatureC</w:t>
+      </w:r>
+      <w:proofErr w:type="spellEnd"/>
+      <w:r>
+        <w:rPr>
+          <w:rFonts w:ascii="Consolas" w:hAnsi="Consolas" w:cs="Consolas"/>
+          <w:color w:val="000000"/>
+          <w:sz w:val="20"/>
+          <w:szCs w:val="20"/>
+          <w:highlight w:val="yellow"/>
+        </w:rPr>
+        <w:t>)/ 65536) - 46.85);</w:t>
+      </w:r>
+    </w:p>
+    <w:p>
+      <w:pPr>
+        <w:autoSpaceDE w:val="0"/>
+        <w:autoSpaceDN w:val="0"/>
+        <w:adjustRightInd w:val="0"/>
+        <w:spacing w:after="0" w:line="240" w:lineRule="auto"/>
+        <w:rPr>
+          <w:rFonts w:ascii="Consolas" w:hAnsi="Consolas" w:cs="Consolas"/>
+          <w:sz w:val="20"/>
+          <w:szCs w:val="20"/>
+        </w:rPr>
+      </w:pPr>
+      <w:r>
+        <w:rPr>
+          <w:rFonts w:ascii="Consolas" w:hAnsi="Consolas" w:cs="Consolas"/>
+          <w:color w:val="000000"/>
+          <w:sz w:val="20"/>
+          <w:szCs w:val="20"/>
+          <w:highlight w:val="yellow"/>
+        </w:rPr>
+        <w:t xml:space="preserve">            </w:t>
+      </w:r>
+      <w:proofErr w:type="spellStart"/>
+      <w:r>
+        <w:rPr>
+          <w:rFonts w:ascii="Consolas" w:hAnsi="Consolas" w:cs="Consolas"/>
+          <w:color w:val="000000"/>
+          <w:sz w:val="20"/>
+          <w:szCs w:val="20"/>
+          <w:highlight w:val="yellow"/>
+        </w:rPr>
+        <w:t>temperatureF</w:t>
+      </w:r>
+      <w:proofErr w:type="spellEnd"/>
+      <w:r>
+        <w:rPr>
+          <w:rFonts w:ascii="Consolas" w:hAnsi="Consolas" w:cs="Consolas"/>
+          <w:color w:val="000000"/>
+          <w:sz w:val="20"/>
+          <w:szCs w:val="20"/>
+          <w:highlight w:val="yellow"/>
+        </w:rPr>
+        <w:t xml:space="preserve"> = (</w:t>
+      </w:r>
+      <w:proofErr w:type="spellStart"/>
+      <w:r>
+        <w:rPr>
+          <w:rFonts w:ascii="Consolas" w:hAnsi="Consolas" w:cs="Consolas"/>
+          <w:color w:val="000000"/>
+          <w:sz w:val="20"/>
+          <w:szCs w:val="20"/>
+          <w:highlight w:val="yellow"/>
+        </w:rPr>
+        <w:t>temperatureC</w:t>
+      </w:r>
+      <w:proofErr w:type="spellEnd"/>
+      <w:r>
+        <w:rPr>
+          <w:rFonts w:ascii="Consolas" w:hAnsi="Consolas" w:cs="Consolas"/>
+          <w:color w:val="000000"/>
+          <w:sz w:val="20"/>
+          <w:szCs w:val="20"/>
+          <w:highlight w:val="yellow"/>
+        </w:rPr>
+        <w:t>*5)/9+32;</w:t>
+      </w:r>
+    </w:p>
+    <w:p>
+      <w:pPr>
+        <w:autoSpaceDE w:val="0"/>
+        <w:autoSpaceDN w:val="0"/>
+        <w:adjustRightInd w:val="0"/>
+        <w:spacing w:after="0" w:line="240" w:lineRule="auto"/>
+        <w:rPr>
+          <w:rFonts w:ascii="Consolas" w:hAnsi="Consolas" w:cs="Consolas"/>
+          <w:sz w:val="20"/>
+          <w:szCs w:val="20"/>
+        </w:rPr>
+      </w:pPr>
+      <w:r>
+        <w:rPr>
+          <w:rFonts w:ascii="Consolas" w:hAnsi="Consolas" w:cs="Consolas"/>
+          <w:color w:val="000000"/>
+          <w:sz w:val="20"/>
+          <w:szCs w:val="20"/>
+        </w:rPr>
+        <w:t xml:space="preserve">            </w:t>
+      </w:r>
+      <w:proofErr w:type="spellStart"/>
+      <w:r>
+        <w:rPr>
+          <w:rFonts w:ascii="Consolas" w:hAnsi="Consolas" w:cs="Consolas"/>
+          <w:b/>
+          <w:bCs/>
+          <w:color w:val="642880"/>
+          <w:sz w:val="20"/>
+          <w:szCs w:val="20"/>
+        </w:rPr>
+        <w:t>pthread_mutex_unlock</w:t>
+      </w:r>
+      <w:proofErr w:type="spellEnd"/>
+      <w:r>
+        <w:rPr>
+          <w:rFonts w:ascii="Consolas" w:hAnsi="Consolas" w:cs="Consolas"/>
+          <w:color w:val="000000"/>
+          <w:sz w:val="20"/>
+          <w:szCs w:val="20"/>
+        </w:rPr>
+        <w:t>(&amp;</w:t>
+      </w:r>
+      <w:proofErr w:type="spellStart"/>
+      <w:r>
+        <w:rPr>
+          <w:rFonts w:ascii="Consolas" w:hAnsi="Consolas" w:cs="Consolas"/>
+          <w:color w:val="000000"/>
+          <w:sz w:val="20"/>
+          <w:szCs w:val="20"/>
+        </w:rPr>
+        <w:t>temperatureMutex</w:t>
+      </w:r>
+      <w:proofErr w:type="spellEnd"/>
+      <w:r>
+        <w:rPr>
+          <w:rFonts w:ascii="Consolas" w:hAnsi="Consolas" w:cs="Consolas"/>
+          <w:color w:val="000000"/>
+          <w:sz w:val="20"/>
+          <w:szCs w:val="20"/>
+        </w:rPr>
+        <w:t>);</w:t>
+      </w:r>
+    </w:p>
+    <w:p>
+      <w:pPr>
+        <w:autoSpaceDE w:val="0"/>
+        <w:autoSpaceDN w:val="0"/>
+        <w:adjustRightInd w:val="0"/>
+        <w:spacing w:after="0" w:line="240" w:lineRule="auto"/>
+        <w:rPr>
+          <w:rFonts w:ascii="Consolas" w:hAnsi="Consolas" w:cs="Consolas"/>
+          <w:sz w:val="20"/>
+          <w:szCs w:val="20"/>
+        </w:rPr>
+      </w:pPr>
+    </w:p>
+    <w:p>
+      <w:pPr>
+        <w:autoSpaceDE w:val="0"/>
+        <w:autoSpaceDN w:val="0"/>
+        <w:adjustRightInd w:val="0"/>
+        <w:spacing w:after="0" w:line="240" w:lineRule="auto"/>
+        <w:rPr>
+          <w:rFonts w:ascii="Consolas" w:hAnsi="Consolas" w:cs="Consolas"/>
+          <w:sz w:val="20"/>
+          <w:szCs w:val="20"/>
+        </w:rPr>
+      </w:pPr>
+      <w:r>
+        <w:rPr>
+          <w:rFonts w:ascii="Consolas" w:hAnsi="Consolas" w:cs="Consolas"/>
+          <w:color w:val="000000"/>
+          <w:sz w:val="20"/>
+          <w:szCs w:val="20"/>
+        </w:rPr>
+        <w:t xml:space="preserve">            </w:t>
+      </w:r>
+      <w:r>
+        <w:rPr>
+          <w:rFonts w:ascii="Consolas" w:hAnsi="Consolas" w:cs="Consolas"/>
+          <w:color w:val="3F7F5F"/>
+          <w:sz w:val="20"/>
+          <w:szCs w:val="20"/>
+        </w:rPr>
+        <w:t>/</w:t>
+      </w:r>
+      <w:proofErr w:type="gramStart"/>
+      <w:r>
+        <w:rPr>
+          <w:rFonts w:ascii="Consolas" w:hAnsi="Consolas" w:cs="Consolas"/>
+          <w:color w:val="3F7F5F"/>
+          <w:sz w:val="20"/>
+          <w:szCs w:val="20"/>
+        </w:rPr>
+        <w:t>*  Send</w:t>
+      </w:r>
+      <w:proofErr w:type="gramEnd"/>
+      <w:r>
+        <w:rPr>
+          <w:rFonts w:ascii="Consolas" w:hAnsi="Consolas" w:cs="Consolas"/>
+          <w:color w:val="3F7F5F"/>
+          <w:sz w:val="20"/>
+          <w:szCs w:val="20"/>
+        </w:rPr>
+        <w:t xml:space="preserve"> an alert if the temperature is too high!! */</w:t>
+      </w:r>
+    </w:p>
+    <w:p>
+      <w:pPr>
+        <w:autoSpaceDE w:val="0"/>
+        <w:autoSpaceDN w:val="0"/>
+        <w:adjustRightInd w:val="0"/>
+        <w:spacing w:after="0" w:line="240" w:lineRule="auto"/>
+        <w:rPr>
+          <w:rFonts w:ascii="Consolas" w:hAnsi="Consolas" w:cs="Consolas"/>
+          <w:sz w:val="20"/>
+          <w:szCs w:val="20"/>
+        </w:rPr>
+      </w:pPr>
+      <w:r>
+        <w:rPr>
+          <w:rFonts w:ascii="Consolas" w:hAnsi="Consolas" w:cs="Consolas"/>
+          <w:color w:val="000000"/>
+          <w:sz w:val="20"/>
+          <w:szCs w:val="20"/>
+        </w:rPr>
+        <w:t xml:space="preserve">            </w:t>
+      </w:r>
+      <w:r>
+        <w:rPr>
+          <w:rFonts w:ascii="Consolas" w:hAnsi="Consolas" w:cs="Consolas"/>
+          <w:b/>
+          <w:bCs/>
+          <w:color w:val="7F0055"/>
+          <w:sz w:val="20"/>
+          <w:szCs w:val="20"/>
+        </w:rPr>
+        <w:t>if</w:t>
+      </w:r>
+      <w:r>
+        <w:rPr>
+          <w:rFonts w:ascii="Consolas" w:hAnsi="Consolas" w:cs="Consolas"/>
+          <w:color w:val="000000"/>
+          <w:sz w:val="20"/>
+          <w:szCs w:val="20"/>
+        </w:rPr>
+        <w:t xml:space="preserve"> ((</w:t>
+      </w:r>
+      <w:r>
+        <w:rPr>
+          <w:rFonts w:ascii="Consolas" w:hAnsi="Consolas" w:cs="Consolas"/>
+          <w:b/>
+          <w:bCs/>
+          <w:color w:val="7F0055"/>
+          <w:sz w:val="20"/>
+          <w:szCs w:val="20"/>
+        </w:rPr>
+        <w:t>int</w:t>
+      </w:r>
+      <w:r>
+        <w:rPr>
+          <w:rFonts w:ascii="Consolas" w:hAnsi="Consolas" w:cs="Consolas"/>
+          <w:color w:val="000000"/>
+          <w:sz w:val="20"/>
+          <w:szCs w:val="20"/>
+        </w:rPr>
+        <w:t>)</w:t>
+      </w:r>
+      <w:proofErr w:type="spellStart"/>
+      <w:r>
+        <w:rPr>
+          <w:rFonts w:ascii="Consolas" w:hAnsi="Consolas" w:cs="Consolas"/>
+          <w:color w:val="000000"/>
+          <w:sz w:val="20"/>
+          <w:szCs w:val="20"/>
+        </w:rPr>
+        <w:t>temperatureC</w:t>
+      </w:r>
+      <w:proofErr w:type="spellEnd"/>
+      <w:r>
+        <w:rPr>
+          <w:rFonts w:ascii="Consolas" w:hAnsi="Consolas" w:cs="Consolas"/>
+          <w:color w:val="000000"/>
+          <w:sz w:val="20"/>
+          <w:szCs w:val="20"/>
+        </w:rPr>
+        <w:t xml:space="preserve"> &gt;= HIGH_TEMP) {</w:t>
+      </w:r>
+    </w:p>
+    <w:p>
+      <w:pPr>
+        <w:autoSpaceDE w:val="0"/>
+        <w:autoSpaceDN w:val="0"/>
+        <w:adjustRightInd w:val="0"/>
+        <w:spacing w:after="0" w:line="240" w:lineRule="auto"/>
+        <w:rPr>
+          <w:rFonts w:ascii="Consolas" w:hAnsi="Consolas" w:cs="Consolas"/>
+          <w:sz w:val="20"/>
+          <w:szCs w:val="20"/>
+        </w:rPr>
+      </w:pPr>
+      <w:r>
+        <w:rPr>
+          <w:rFonts w:ascii="Consolas" w:hAnsi="Consolas" w:cs="Consolas"/>
+          <w:color w:val="000000"/>
+          <w:sz w:val="20"/>
+          <w:szCs w:val="20"/>
+        </w:rPr>
+        <w:t xml:space="preserve">                </w:t>
+      </w:r>
+      <w:proofErr w:type="spellStart"/>
+      <w:r>
+        <w:rPr>
+          <w:rFonts w:ascii="Consolas" w:hAnsi="Consolas" w:cs="Consolas"/>
+          <w:color w:val="000000"/>
+          <w:sz w:val="20"/>
+          <w:szCs w:val="20"/>
+        </w:rPr>
+        <w:t>sendAlert</w:t>
+      </w:r>
+      <w:proofErr w:type="spellEnd"/>
+      <w:r>
+        <w:rPr>
+          <w:rFonts w:ascii="Consolas" w:hAnsi="Consolas" w:cs="Consolas"/>
+          <w:color w:val="000000"/>
+          <w:sz w:val="20"/>
+          <w:szCs w:val="20"/>
+        </w:rPr>
+        <w:t>(</w:t>
+      </w:r>
+      <w:proofErr w:type="spellStart"/>
+      <w:r>
+        <w:rPr>
+          <w:rFonts w:ascii="Consolas" w:hAnsi="Consolas" w:cs="Consolas"/>
+          <w:color w:val="000000"/>
+          <w:sz w:val="20"/>
+          <w:szCs w:val="20"/>
+        </w:rPr>
+        <w:t>temperatureC</w:t>
+      </w:r>
+      <w:proofErr w:type="spellEnd"/>
+      <w:r>
+        <w:rPr>
+          <w:rFonts w:ascii="Consolas" w:hAnsi="Consolas" w:cs="Consolas"/>
+          <w:color w:val="000000"/>
+          <w:sz w:val="20"/>
+          <w:szCs w:val="20"/>
+        </w:rPr>
+        <w:t>);</w:t>
+      </w:r>
+    </w:p>
+    <w:p>
+      <w:pPr>
+        <w:autoSpaceDE w:val="0"/>
+        <w:autoSpaceDN w:val="0"/>
+        <w:adjustRightInd w:val="0"/>
+        <w:spacing w:after="0" w:line="240" w:lineRule="auto"/>
+        <w:rPr>
+          <w:rFonts w:ascii="Consolas" w:hAnsi="Consolas" w:cs="Consolas"/>
+          <w:sz w:val="20"/>
+          <w:szCs w:val="20"/>
+        </w:rPr>
+      </w:pPr>
+      <w:r>
+        <w:rPr>
+          <w:rFonts w:ascii="Consolas" w:hAnsi="Consolas" w:cs="Consolas"/>
+          <w:color w:val="000000"/>
+          <w:sz w:val="20"/>
+          <w:szCs w:val="20"/>
+        </w:rPr>
+        <w:t xml:space="preserve">            }</w:t>
+      </w:r>
+    </w:p>
+    <w:p>
+      <w:pPr>
+        <w:autoSpaceDE w:val="0"/>
+        <w:autoSpaceDN w:val="0"/>
+        <w:adjustRightInd w:val="0"/>
+        <w:spacing w:after="0" w:line="240" w:lineRule="auto"/>
+        <w:rPr>
+          <w:rFonts w:ascii="Consolas" w:hAnsi="Consolas" w:cs="Consolas"/>
+          <w:sz w:val="20"/>
+          <w:szCs w:val="20"/>
+        </w:rPr>
+      </w:pPr>
+      <w:r>
+        <w:rPr>
+          <w:rFonts w:ascii="Consolas" w:hAnsi="Consolas" w:cs="Consolas"/>
+          <w:color w:val="000000"/>
+          <w:sz w:val="20"/>
+          <w:szCs w:val="20"/>
+        </w:rPr>
+        <w:t xml:space="preserve">            </w:t>
+      </w:r>
+      <w:r>
+        <w:rPr>
+          <w:rFonts w:ascii="Consolas" w:hAnsi="Consolas" w:cs="Consolas"/>
+          <w:b/>
+          <w:bCs/>
+          <w:color w:val="7F0055"/>
+          <w:sz w:val="20"/>
+          <w:szCs w:val="20"/>
+        </w:rPr>
+        <w:t>else</w:t>
+      </w:r>
+      <w:r>
+        <w:rPr>
+          <w:rFonts w:ascii="Consolas" w:hAnsi="Consolas" w:cs="Consolas"/>
+          <w:color w:val="000000"/>
+          <w:sz w:val="20"/>
+          <w:szCs w:val="20"/>
+        </w:rPr>
+        <w:t xml:space="preserve"> {</w:t>
+      </w:r>
+    </w:p>
+    <w:p>
+      <w:pPr>
+        <w:autoSpaceDE w:val="0"/>
+        <w:autoSpaceDN w:val="0"/>
+        <w:adjustRightInd w:val="0"/>
+        <w:spacing w:after="0" w:line="240" w:lineRule="auto"/>
+        <w:rPr>
+          <w:rFonts w:ascii="Consolas" w:hAnsi="Consolas" w:cs="Consolas"/>
+          <w:sz w:val="20"/>
+          <w:szCs w:val="20"/>
+        </w:rPr>
+      </w:pPr>
+      <w:r>
+        <w:rPr>
+          <w:rFonts w:ascii="Consolas" w:hAnsi="Consolas" w:cs="Consolas"/>
+          <w:color w:val="000000"/>
+          <w:sz w:val="20"/>
+          <w:szCs w:val="20"/>
+        </w:rPr>
+        <w:t xml:space="preserve">                </w:t>
+      </w:r>
+      <w:proofErr w:type="spellStart"/>
+      <w:r>
+        <w:rPr>
+          <w:rFonts w:ascii="Consolas" w:hAnsi="Consolas" w:cs="Consolas"/>
+          <w:color w:val="000000"/>
+          <w:sz w:val="20"/>
+          <w:szCs w:val="20"/>
+        </w:rPr>
+        <w:t>clearAlert</w:t>
+      </w:r>
+      <w:proofErr w:type="spellEnd"/>
+      <w:r>
+        <w:rPr>
+          <w:rFonts w:ascii="Consolas" w:hAnsi="Consolas" w:cs="Consolas"/>
+          <w:color w:val="000000"/>
+          <w:sz w:val="20"/>
+          <w:szCs w:val="20"/>
+        </w:rPr>
+        <w:t>(</w:t>
+      </w:r>
+      <w:proofErr w:type="spellStart"/>
+      <w:r>
+        <w:rPr>
+          <w:rFonts w:ascii="Consolas" w:hAnsi="Consolas" w:cs="Consolas"/>
+          <w:color w:val="000000"/>
+          <w:sz w:val="20"/>
+          <w:szCs w:val="20"/>
+        </w:rPr>
+        <w:t>temperatureC</w:t>
+      </w:r>
+      <w:proofErr w:type="spellEnd"/>
+      <w:r>
+        <w:rPr>
+          <w:rFonts w:ascii="Consolas" w:hAnsi="Consolas" w:cs="Consolas"/>
+          <w:color w:val="000000"/>
+          <w:sz w:val="20"/>
+          <w:szCs w:val="20"/>
+        </w:rPr>
+        <w:t>);</w:t>
+      </w:r>
+    </w:p>
+    <w:p>
+      <w:pPr>
+        <w:autoSpaceDE w:val="0"/>
+        <w:autoSpaceDN w:val="0"/>
+        <w:adjustRightInd w:val="0"/>
+        <w:spacing w:after="0" w:line="240" w:lineRule="auto"/>
+        <w:rPr>
+          <w:rFonts w:ascii="Consolas" w:hAnsi="Consolas" w:cs="Consolas"/>
+          <w:sz w:val="20"/>
+          <w:szCs w:val="20"/>
+        </w:rPr>
+      </w:pPr>
+      <w:r>
+        <w:rPr>
+          <w:rFonts w:ascii="Consolas" w:hAnsi="Consolas" w:cs="Consolas"/>
+          <w:color w:val="000000"/>
+          <w:sz w:val="20"/>
+          <w:szCs w:val="20"/>
+        </w:rPr>
+        <w:t xml:space="preserve">            }</w:t>
+      </w:r>
+    </w:p>
+    <w:p>
+      <w:pPr>
+        <w:tabs>
+          <w:tab w:val="left" w:pos="996"/>
+        </w:tabs>
+        <w:autoSpaceDE w:val="0"/>
+        <w:autoSpaceDN w:val="0"/>
+        <w:adjustRightInd w:val="0"/>
+        <w:spacing w:after="0" w:line="240" w:lineRule="auto"/>
+        <w:rPr>
+          <w:rFonts w:ascii="Consolas" w:hAnsi="Consolas" w:cs="Consolas"/>
+          <w:color w:val="3F7F5F"/>
+          <w:sz w:val="20"/>
+          <w:szCs w:val="20"/>
+        </w:rPr>
+      </w:pPr>
+      <w:r>
+        <w:rPr>
+          <w:rFonts w:ascii="Consolas" w:hAnsi="Consolas" w:cs="Consolas"/>
+          <w:color w:val="000000"/>
+          <w:sz w:val="20"/>
+          <w:szCs w:val="20"/>
+        </w:rPr>
+        <w:t xml:space="preserve">        }</w:t>
+      </w:r>
+    </w:p>
+    <w:p>
+      <w:pPr>
+        <w:tabs>
+          <w:tab w:val="left" w:pos="996"/>
+        </w:tabs>
+        <w:autoSpaceDE w:val="0"/>
+        <w:autoSpaceDN w:val="0"/>
+        <w:adjustRightInd w:val="0"/>
+        <w:spacing w:after="0" w:line="240" w:lineRule="auto"/>
+        <w:rPr>
+          <w:rFonts w:ascii="Consolas" w:hAnsi="Consolas" w:cs="Consolas"/>
+          <w:b/>
+          <w:color w:val="3F7F5F"/>
+          <w:sz w:val="20"/>
+          <w:szCs w:val="20"/>
+        </w:rPr>
+      </w:pPr>
+    </w:p>
+    <w:p>
+      <w:pPr>
+        <w:tabs>
+          <w:tab w:val="left" w:pos="996"/>
+        </w:tabs>
+        <w:autoSpaceDE w:val="0"/>
+        <w:autoSpaceDN w:val="0"/>
+        <w:adjustRightInd w:val="0"/>
+        <w:spacing w:after="0" w:line="240" w:lineRule="auto"/>
+        <w:rPr>
+          <w:rFonts w:ascii="Consolas" w:hAnsi="Consolas" w:cs="Consolas"/>
+          <w:b/>
+          <w:color w:val="3F7F5F"/>
+          <w:sz w:val="20"/>
+          <w:szCs w:val="20"/>
+        </w:rPr>
+      </w:pPr>
+    </w:p>
+    <w:p>
+      <w:pPr>
+        <w:tabs>
+          <w:tab w:val="left" w:pos="996"/>
+        </w:tabs>
+        <w:autoSpaceDE w:val="0"/>
+        <w:autoSpaceDN w:val="0"/>
+        <w:adjustRightInd w:val="0"/>
+        <w:spacing w:after="0" w:line="240" w:lineRule="auto"/>
+        <w:rPr>
+          <w:rFonts w:ascii="Consolas" w:hAnsi="Consolas" w:cs="Consolas"/>
+          <w:b/>
+          <w:color w:val="3F7F5F"/>
+          <w:sz w:val="20"/>
+          <w:szCs w:val="20"/>
+        </w:rPr>
+      </w:pPr>
+      <w:r>
+        <w:rPr>
+          <w:rFonts w:ascii="Consolas" w:hAnsi="Consolas" w:cs="Consolas"/>
+          <w:b/>
+          <w:color w:val="3F7F5F"/>
+          <w:sz w:val="20"/>
+          <w:szCs w:val="20"/>
+        </w:rPr>
+        <w:t>Screenshots:</w:t>
+      </w:r>
+    </w:p>
+    <w:p>
+      <w:pPr>
+        <w:tabs>
+          <w:tab w:val="left" w:pos="996"/>
+        </w:tabs>
+        <w:autoSpaceDE w:val="0"/>
+        <w:autoSpaceDN w:val="0"/>
+        <w:adjustRightInd w:val="0"/>
+        <w:spacing w:after="0" w:line="240" w:lineRule="auto"/>
+        <w:rPr>
+          <w:rFonts w:ascii="Consolas" w:hAnsi="Consolas" w:cs="Consolas"/>
+          <w:b/>
+          <w:color w:val="3F7F5F"/>
+          <w:sz w:val="20"/>
+          <w:szCs w:val="20"/>
+        </w:rPr>
+      </w:pPr>
+    </w:p>
+    <w:p>
+      <w:pPr>
+        <w:tabs>
+          <w:tab w:val="left" w:pos="996"/>
+        </w:tabs>
+        <w:autoSpaceDE w:val="0"/>
+        <w:autoSpaceDN w:val="0"/>
+        <w:adjustRightInd w:val="0"/>
+        <w:spacing w:after="0" w:line="240" w:lineRule="auto"/>
+        <w:rPr>
+          <w:rFonts w:ascii="Consolas" w:hAnsi="Consolas" w:cs="Consolas"/>
+          <w:b/>
+          <w:color w:val="3F7F5F"/>
+          <w:sz w:val="20"/>
+          <w:szCs w:val="20"/>
+        </w:rPr>
+      </w:pPr>
+      <w:r>
+        <w:rPr>
+          <w:rFonts w:ascii="Consolas" w:hAnsi="Consolas" w:cs="Consolas"/>
+          <w:b/>
+          <w:color w:val="3F7F5F"/>
+          <w:sz w:val="20"/>
+          <w:szCs w:val="20"/>
+        </w:rPr>
+        <w:t>UART</w:t>
+      </w:r>
+    </w:p>
+    <w:p>
+      <w:pPr>
+        <w:tabs>
+          <w:tab w:val="left" w:pos="996"/>
+        </w:tabs>
+        <w:autoSpaceDE w:val="0"/>
+        <w:autoSpaceDN w:val="0"/>
+        <w:adjustRightInd w:val="0"/>
+        <w:spacing w:after="0" w:line="240" w:lineRule="auto"/>
+        <w:rPr>
+          <w:rFonts w:ascii="Consolas" w:hAnsi="Consolas" w:cs="Consolas"/>
+          <w:b/>
+          <w:color w:val="3F7F5F"/>
+          <w:sz w:val="20"/>
+          <w:szCs w:val="20"/>
+        </w:rPr>
+      </w:pPr>
+      <w:r>
+        <w:rPr>
+          <w:rFonts w:ascii="Consolas" w:hAnsi="Consolas" w:cs="Consolas"/>
+          <w:b/>
+          <w:color w:val="3F7F5F"/>
+          <w:sz w:val="20"/>
+          <w:szCs w:val="20"/>
+        </w:rPr>
+        <w:drawing>
+          <wp:inline distT="0" distB="0" distL="0" distR="0" wp14:anchorId="20700717" wp14:editId="04CCB33C">
+            <wp:extent cx="4734586" cy="2124371"/>
+            <wp:effectExtent l="0" t="0" r="8890" b="9525"/>
+            <wp:docPr id="10" name="Picture 10"/>
+            <wp:cNvGraphicFramePr>
+              <a:graphicFrameLocks xmlns:a="http://schemas.openxmlformats.org/drawingml/2006/main" noChangeAspect="1"/>
+            </wp:cNvGraphicFramePr>
+            <a:graphic xmlns:a="http://schemas.openxmlformats.org/drawingml/2006/main">
+              <a:graphicData uri="http://schemas.openxmlformats.org/drawingml/2006/picture">
+                <pic:pic xmlns:pic="http://schemas.openxmlformats.org/drawingml/2006/picture">
+                  <pic:nvPicPr>
+                    <pic:cNvPr id="1" name=""/>
+                    <pic:cNvPicPr/>
+                  </pic:nvPicPr>
+                  <pic:blipFill>
+                    <a:blip r:embed="rId11"/>
+                    <a:stretch>
+                      <a:fillRect/>
+                    </a:stretch>
+                  </pic:blipFill>
+                  <pic:spPr>
+                    <a:xfrm>
+                      <a:off x="0" y="0"/>
+                      <a:ext cx="4734586" cy="2124371"/>
+                    </a:xfrm>
+                    <a:prstGeom prst="rect">
+                      <a:avLst/>
+                    </a:prstGeom>
+                  </pic:spPr>
+                </pic:pic>
+              </a:graphicData>
+            </a:graphic>
+          </wp:inline>
+        </w:drawing>
+      </w:r>
+    </w:p>
+    <w:p>
+      <w:pPr>
+        <w:tabs>
+          <w:tab w:val="left" w:pos="996"/>
+        </w:tabs>
+        <w:autoSpaceDE w:val="0"/>
+        <w:autoSpaceDN w:val="0"/>
+        <w:adjustRightInd w:val="0"/>
+        <w:spacing w:after="0" w:line="240" w:lineRule="auto"/>
+        <w:rPr>
+          <w:rFonts w:ascii="Consolas" w:hAnsi="Consolas" w:cs="Consolas"/>
+          <w:b/>
+          <w:color w:val="3F7F5F"/>
+          <w:sz w:val="20"/>
+          <w:szCs w:val="20"/>
+        </w:rPr>
+      </w:pPr>
+    </w:p>
+    <w:p>
+      <w:pPr>
+        <w:rPr>
+          <w:b/>
+          <w:sz w:val="28"/>
+          <w:highlight w:val="yellow"/>
+        </w:rPr>
+      </w:pPr>
+      <w:r>
+        <w:rPr>
           <w:rFonts w:ascii="Consolas" w:hAnsi="Consolas" w:cs="Consolas"/>
           <w:b/>
           <w:color w:val="3F7F5F"/>
@@ -3279,8 +5556,8 @@
       </w:r>
     </w:p>
     <w:sectPr>
-      <w:headerReference w:type="default" r:id="rId11"/>
-      <w:footerReference w:type="default" r:id="rId12"/>
+      <w:headerReference w:type="default" r:id="rId12"/>
+      <w:footerReference w:type="default" r:id="rId13"/>
       <w:pgSz w:w="12240" w:h="15840"/>
       <w:pgMar w:top="1440" w:right="1440" w:bottom="1440" w:left="1440" w:header="720" w:footer="720" w:gutter="0"/>
       <w:cols w:space="720"/>

</xml_diff>

<commit_message>
Added Task 6 for Lab 5 of CC135X Labs
Added folder for Task 6 and included modified files. Updated documentation file and video links.
</commit_message>
<xml_diff>
--- a/CC1352-LABS/LAB05/CC1352_LAB05.docx
+++ b/CC1352-LABS/LAB05/CC1352_LAB05.docx
@@ -3374,6 +3374,15 @@
         </w:rPr>
         <w:t xml:space="preserve"> Link: </w:t>
       </w:r>
+      <w:r>
+        <w:rPr>
+          <w:rFonts w:ascii="Consolas" w:hAnsi="Consolas" w:cs="Consolas"/>
+          <w:color w:val="3F7F5F"/>
+          <w:sz w:val="20"/>
+          <w:szCs w:val="20"/>
+        </w:rPr>
+        <w:t>https://youtu.be/QXWPbpAIJTk</w:t>
+      </w:r>
     </w:p>
     <w:p>
       <w:pPr>
@@ -3597,8 +3606,6 @@
         </w:rPr>
         <w:t xml:space="preserve"> Si7021_ADDR 0x40;</w:t>
       </w:r>
-      <w:bookmarkStart w:id="0" w:name="_GoBack"/>
-      <w:bookmarkEnd w:id="0"/>
     </w:p>
     <w:p>
       <w:pPr>
@@ -5539,6 +5546,45 @@
     <w:p>
       <w:pPr>
         <w:rPr>
+          <w:rFonts w:ascii="Consolas" w:hAnsi="Consolas" w:cs="Consolas"/>
+          <w:b/>
+          <w:color w:val="3F7F5F"/>
+          <w:sz w:val="20"/>
+          <w:szCs w:val="20"/>
+        </w:rPr>
+      </w:pPr>
+      <w:r>
+        <w:rPr>
+          <w:rFonts w:ascii="Consolas" w:hAnsi="Consolas" w:cs="Consolas"/>
+          <w:b/>
+          <w:color w:val="3F7F5F"/>
+          <w:sz w:val="20"/>
+          <w:szCs w:val="20"/>
+        </w:rPr>
+        <w:t>------------------------------------------------------------------------------------</w:t>
+      </w:r>
+    </w:p>
+    <w:p>
+      <w:pPr>
+        <w:tabs>
+          <w:tab w:val="left" w:pos="996"/>
+        </w:tabs>
+        <w:autoSpaceDE w:val="0"/>
+        <w:autoSpaceDN w:val="0"/>
+        <w:adjustRightInd w:val="0"/>
+        <w:spacing w:after="0" w:line="240" w:lineRule="auto"/>
+        <w:rPr>
+          <w:rFonts w:ascii="Consolas" w:hAnsi="Consolas" w:cs="Consolas"/>
+          <w:b/>
+          <w:color w:val="3F7F5F"/>
+          <w:sz w:val="20"/>
+          <w:szCs w:val="20"/>
+        </w:rPr>
+      </w:pPr>
+    </w:p>
+    <w:p>
+      <w:pPr>
+        <w:rPr>
           <w:b/>
           <w:sz w:val="28"/>
           <w:highlight w:val="yellow"/>
@@ -5546,6 +5592,700 @@
       </w:pPr>
       <w:r>
         <w:rPr>
+          <w:b/>
+          <w:sz w:val="28"/>
+          <w:highlight w:val="yellow"/>
+        </w:rPr>
+        <w:t>Task 0</w:t>
+      </w:r>
+      <w:r>
+        <w:rPr>
+          <w:b/>
+          <w:sz w:val="28"/>
+          <w:highlight w:val="yellow"/>
+        </w:rPr>
+        <w:t>6</w:t>
+      </w:r>
+      <w:bookmarkStart w:id="0" w:name="_GoBack"/>
+      <w:bookmarkEnd w:id="0"/>
+      <w:r>
+        <w:rPr>
+          <w:b/>
+          <w:sz w:val="28"/>
+          <w:highlight w:val="yellow"/>
+        </w:rPr>
+        <w:t>:</w:t>
+      </w:r>
+      <w:r>
+        <w:rPr>
+          <w:b/>
+          <w:sz w:val="28"/>
+          <w:highlight w:val="yellow"/>
+        </w:rPr>
+        <w:t xml:space="preserve"> </w:t>
+      </w:r>
+    </w:p>
+    <w:p>
+      <w:pPr>
+        <w:rPr>
+          <w:rFonts w:ascii="Consolas" w:hAnsi="Consolas" w:cs="Consolas"/>
+          <w:color w:val="3F7F5F"/>
+          <w:sz w:val="20"/>
+          <w:szCs w:val="20"/>
+        </w:rPr>
+      </w:pPr>
+      <w:proofErr w:type="spellStart"/>
+      <w:r>
+        <w:rPr>
+          <w:rFonts w:ascii="Consolas" w:hAnsi="Consolas" w:cs="Consolas"/>
+          <w:color w:val="3F7F5F"/>
+          <w:sz w:val="20"/>
+          <w:szCs w:val="20"/>
+        </w:rPr>
+        <w:t>Youtube</w:t>
+      </w:r>
+      <w:proofErr w:type="spellEnd"/>
+      <w:r>
+        <w:rPr>
+          <w:rFonts w:ascii="Consolas" w:hAnsi="Consolas" w:cs="Consolas"/>
+          <w:color w:val="3F7F5F"/>
+          <w:sz w:val="20"/>
+          <w:szCs w:val="20"/>
+        </w:rPr>
+        <w:t xml:space="preserve"> Link:</w:t>
+      </w:r>
+      <w:r>
+        <w:t xml:space="preserve"> </w:t>
+      </w:r>
+      <w:r>
+        <w:rPr>
+          <w:rFonts w:ascii="Consolas" w:hAnsi="Consolas" w:cs="Consolas"/>
+          <w:color w:val="3F7F5F"/>
+          <w:sz w:val="20"/>
+          <w:szCs w:val="20"/>
+        </w:rPr>
+        <w:t>https://youtu.be/lJHNSgNNXW8</w:t>
+      </w:r>
+    </w:p>
+    <w:p>
+      <w:pPr>
+        <w:rPr>
+          <w:rFonts w:ascii="Consolas" w:hAnsi="Consolas" w:cs="Consolas"/>
+          <w:color w:val="3F7F5F"/>
+          <w:sz w:val="20"/>
+          <w:szCs w:val="20"/>
+        </w:rPr>
+      </w:pPr>
+    </w:p>
+    <w:p>
+      <w:pPr>
+        <w:rPr>
+          <w:rFonts w:ascii="Consolas" w:hAnsi="Consolas" w:cs="Consolas"/>
+          <w:color w:val="3F7F5F"/>
+          <w:sz w:val="20"/>
+          <w:szCs w:val="20"/>
+        </w:rPr>
+      </w:pPr>
+      <w:r>
+        <w:rPr>
+          <w:rFonts w:ascii="Consolas" w:hAnsi="Consolas" w:cs="Consolas"/>
+          <w:color w:val="3F7F5F"/>
+          <w:sz w:val="20"/>
+          <w:szCs w:val="20"/>
+        </w:rPr>
+        <w:t>Modified Code:</w:t>
+      </w:r>
+    </w:p>
+    <w:p>
+      <w:pPr>
+        <w:rPr>
+          <w:rFonts w:ascii="Consolas" w:hAnsi="Consolas" w:cs="Consolas"/>
+          <w:color w:val="3F7F5F"/>
+          <w:sz w:val="20"/>
+          <w:szCs w:val="20"/>
+        </w:rPr>
+      </w:pPr>
+      <w:r>
+        <w:rPr>
+          <w:rFonts w:ascii="Consolas" w:hAnsi="Consolas" w:cs="Consolas"/>
+          <w:color w:val="3F7F5F"/>
+          <w:sz w:val="20"/>
+          <w:szCs w:val="20"/>
+        </w:rPr>
+        <w:t xml:space="preserve">Added following code to bottom of </w:t>
+      </w:r>
+      <w:proofErr w:type="spellStart"/>
+      <w:r>
+        <w:rPr>
+          <w:rFonts w:ascii="Consolas" w:hAnsi="Consolas" w:cs="Consolas"/>
+          <w:color w:val="3F7F5F"/>
+          <w:sz w:val="20"/>
+          <w:szCs w:val="20"/>
+        </w:rPr>
+        <w:t>app.cfg</w:t>
+      </w:r>
+      <w:proofErr w:type="spellEnd"/>
+    </w:p>
+    <w:p>
+      <w:pPr>
+        <w:autoSpaceDE w:val="0"/>
+        <w:autoSpaceDN w:val="0"/>
+        <w:adjustRightInd w:val="0"/>
+        <w:spacing w:after="0" w:line="240" w:lineRule="auto"/>
+        <w:rPr>
+          <w:rFonts w:ascii="Consolas" w:hAnsi="Consolas" w:cs="Consolas"/>
+          <w:sz w:val="20"/>
+          <w:szCs w:val="20"/>
+        </w:rPr>
+      </w:pPr>
+      <w:r>
+        <w:rPr>
+          <w:rFonts w:ascii="Consolas" w:hAnsi="Consolas" w:cs="Consolas"/>
+          <w:color w:val="008000"/>
+          <w:sz w:val="20"/>
+          <w:szCs w:val="20"/>
+        </w:rPr>
+        <w:t>/* Include POSIX Support */</w:t>
+      </w:r>
+    </w:p>
+    <w:p>
+      <w:pPr>
+        <w:rPr>
+          <w:rFonts w:ascii="Consolas" w:hAnsi="Consolas" w:cs="Consolas"/>
+          <w:color w:val="000000"/>
+          <w:sz w:val="20"/>
+          <w:szCs w:val="20"/>
+        </w:rPr>
+      </w:pPr>
+      <w:r>
+        <w:rPr>
+          <w:rFonts w:ascii="Consolas" w:hAnsi="Consolas" w:cs="Consolas"/>
+          <w:b/>
+          <w:bCs/>
+          <w:color w:val="800080"/>
+          <w:sz w:val="20"/>
+          <w:szCs w:val="20"/>
+        </w:rPr>
+        <w:t>var</w:t>
+      </w:r>
+      <w:r>
+        <w:rPr>
+          <w:rFonts w:ascii="Consolas" w:hAnsi="Consolas" w:cs="Consolas"/>
+          <w:color w:val="000000"/>
+          <w:sz w:val="20"/>
+          <w:szCs w:val="20"/>
+        </w:rPr>
+        <w:t xml:space="preserve"> Settings = </w:t>
+      </w:r>
+      <w:proofErr w:type="spellStart"/>
+      <w:proofErr w:type="gramStart"/>
+      <w:r>
+        <w:rPr>
+          <w:rFonts w:ascii="Consolas" w:hAnsi="Consolas" w:cs="Consolas"/>
+          <w:color w:val="000000"/>
+          <w:sz w:val="20"/>
+          <w:szCs w:val="20"/>
+        </w:rPr>
+        <w:t>xdc.useModule</w:t>
+      </w:r>
+      <w:proofErr w:type="spellEnd"/>
+      <w:proofErr w:type="gramEnd"/>
+      <w:r>
+        <w:rPr>
+          <w:rFonts w:ascii="Consolas" w:hAnsi="Consolas" w:cs="Consolas"/>
+          <w:color w:val="000000"/>
+          <w:sz w:val="20"/>
+          <w:szCs w:val="20"/>
+        </w:rPr>
+        <w:t>(</w:t>
+      </w:r>
+      <w:r>
+        <w:rPr>
+          <w:rFonts w:ascii="Consolas" w:hAnsi="Consolas" w:cs="Consolas"/>
+          <w:color w:val="0000FF"/>
+          <w:sz w:val="20"/>
+          <w:szCs w:val="20"/>
+        </w:rPr>
+        <w:t>'</w:t>
+      </w:r>
+      <w:proofErr w:type="spellStart"/>
+      <w:r>
+        <w:rPr>
+          <w:rFonts w:ascii="Consolas" w:hAnsi="Consolas" w:cs="Consolas"/>
+          <w:color w:val="0000FF"/>
+          <w:sz w:val="20"/>
+          <w:szCs w:val="20"/>
+        </w:rPr>
+        <w:t>ti.sysbios.posix.Settings</w:t>
+      </w:r>
+      <w:proofErr w:type="spellEnd"/>
+      <w:r>
+        <w:rPr>
+          <w:rFonts w:ascii="Consolas" w:hAnsi="Consolas" w:cs="Consolas"/>
+          <w:color w:val="0000FF"/>
+          <w:sz w:val="20"/>
+          <w:szCs w:val="20"/>
+        </w:rPr>
+        <w:t>'</w:t>
+      </w:r>
+      <w:r>
+        <w:rPr>
+          <w:rFonts w:ascii="Consolas" w:hAnsi="Consolas" w:cs="Consolas"/>
+          <w:color w:val="000000"/>
+          <w:sz w:val="20"/>
+          <w:szCs w:val="20"/>
+        </w:rPr>
+        <w:t>);</w:t>
+      </w:r>
+    </w:p>
+    <w:p>
+      <w:pPr>
+        <w:rPr>
+          <w:rFonts w:ascii="Consolas" w:hAnsi="Consolas" w:cs="Consolas"/>
+          <w:color w:val="3F7F5F"/>
+          <w:sz w:val="20"/>
+          <w:szCs w:val="20"/>
+        </w:rPr>
+      </w:pPr>
+      <w:r>
+        <w:rPr>
+          <w:rFonts w:ascii="Consolas" w:hAnsi="Consolas" w:cs="Consolas"/>
+          <w:color w:val="3F7F5F"/>
+          <w:sz w:val="20"/>
+          <w:szCs w:val="20"/>
+        </w:rPr>
+        <w:t xml:space="preserve">In </w:t>
+      </w:r>
+      <w:proofErr w:type="spellStart"/>
+      <w:r>
+        <w:rPr>
+          <w:rFonts w:ascii="Consolas" w:hAnsi="Consolas" w:cs="Consolas"/>
+          <w:color w:val="3F7F5F"/>
+          <w:sz w:val="20"/>
+          <w:szCs w:val="20"/>
+        </w:rPr>
+        <w:t>main</w:t>
+      </w:r>
+      <w:r>
+        <w:rPr>
+          <w:rFonts w:ascii="Consolas" w:hAnsi="Consolas" w:cs="Consolas"/>
+          <w:color w:val="3F7F5F"/>
+          <w:sz w:val="20"/>
+          <w:szCs w:val="20"/>
+        </w:rPr>
+        <w:t>_tirtos.c</w:t>
+      </w:r>
+      <w:proofErr w:type="spellEnd"/>
+    </w:p>
+    <w:p>
+      <w:pPr>
+        <w:rPr>
+          <w:rFonts w:ascii="Consolas" w:hAnsi="Consolas" w:cs="Consolas"/>
+          <w:color w:val="3F7F5F"/>
+          <w:sz w:val="20"/>
+          <w:szCs w:val="20"/>
+        </w:rPr>
+      </w:pPr>
+      <w:r>
+        <w:rPr>
+          <w:rFonts w:ascii="Consolas" w:hAnsi="Consolas" w:cs="Consolas"/>
+          <w:color w:val="3F7F5F"/>
+          <w:sz w:val="20"/>
+          <w:szCs w:val="20"/>
+        </w:rPr>
+        <w:t xml:space="preserve">Renamed </w:t>
+      </w:r>
+      <w:proofErr w:type="gramStart"/>
+      <w:r>
+        <w:rPr>
+          <w:rFonts w:ascii="Consolas" w:hAnsi="Consolas" w:cs="Consolas"/>
+          <w:color w:val="3F7F5F"/>
+          <w:sz w:val="20"/>
+          <w:szCs w:val="20"/>
+        </w:rPr>
+        <w:t>main(</w:t>
+      </w:r>
+      <w:proofErr w:type="gramEnd"/>
+      <w:r>
+        <w:rPr>
+          <w:rFonts w:ascii="Consolas" w:hAnsi="Consolas" w:cs="Consolas"/>
+          <w:color w:val="3F7F5F"/>
+          <w:sz w:val="20"/>
+          <w:szCs w:val="20"/>
+        </w:rPr>
+        <w:t xml:space="preserve">) to </w:t>
+      </w:r>
+      <w:proofErr w:type="spellStart"/>
+      <w:r>
+        <w:rPr>
+          <w:rFonts w:ascii="Consolas" w:hAnsi="Consolas" w:cs="Consolas"/>
+          <w:color w:val="3F7F5F"/>
+          <w:sz w:val="20"/>
+          <w:szCs w:val="20"/>
+        </w:rPr>
+        <w:t>main_app</w:t>
+      </w:r>
+      <w:proofErr w:type="spellEnd"/>
+      <w:r>
+        <w:rPr>
+          <w:rFonts w:ascii="Consolas" w:hAnsi="Consolas" w:cs="Consolas"/>
+          <w:color w:val="3F7F5F"/>
+          <w:sz w:val="20"/>
+          <w:szCs w:val="20"/>
+        </w:rPr>
+        <w:t xml:space="preserve">() and commented out calls to </w:t>
+      </w:r>
+      <w:proofErr w:type="spellStart"/>
+      <w:r>
+        <w:rPr>
+          <w:rFonts w:ascii="Consolas" w:hAnsi="Consolas" w:cs="Consolas"/>
+          <w:color w:val="3F7F5F"/>
+          <w:sz w:val="20"/>
+          <w:szCs w:val="20"/>
+        </w:rPr>
+        <w:t>Board_init</w:t>
+      </w:r>
+      <w:proofErr w:type="spellEnd"/>
+      <w:r>
+        <w:rPr>
+          <w:rFonts w:ascii="Consolas" w:hAnsi="Consolas" w:cs="Consolas"/>
+          <w:color w:val="3F7F5F"/>
+          <w:sz w:val="20"/>
+          <w:szCs w:val="20"/>
+        </w:rPr>
+        <w:t xml:space="preserve">(), </w:t>
+      </w:r>
+      <w:proofErr w:type="spellStart"/>
+      <w:r>
+        <w:rPr>
+          <w:rFonts w:ascii="Consolas" w:hAnsi="Consolas" w:cs="Consolas"/>
+          <w:color w:val="3F7F5F"/>
+          <w:sz w:val="20"/>
+          <w:szCs w:val="20"/>
+        </w:rPr>
+        <w:t>GPIO_init</w:t>
+      </w:r>
+      <w:proofErr w:type="spellEnd"/>
+      <w:r>
+        <w:rPr>
+          <w:rFonts w:ascii="Consolas" w:hAnsi="Consolas" w:cs="Consolas"/>
+          <w:color w:val="3F7F5F"/>
+          <w:sz w:val="20"/>
+          <w:szCs w:val="20"/>
+        </w:rPr>
+        <w:t xml:space="preserve">() and </w:t>
+      </w:r>
+      <w:proofErr w:type="spellStart"/>
+      <w:r>
+        <w:rPr>
+          <w:rFonts w:ascii="Consolas" w:hAnsi="Consolas" w:cs="Consolas"/>
+          <w:color w:val="3F7F5F"/>
+          <w:sz w:val="20"/>
+          <w:szCs w:val="20"/>
+        </w:rPr>
+        <w:t>BIOS_start</w:t>
+      </w:r>
+      <w:proofErr w:type="spellEnd"/>
+      <w:r>
+        <w:rPr>
+          <w:rFonts w:ascii="Consolas" w:hAnsi="Consolas" w:cs="Consolas"/>
+          <w:color w:val="3F7F5F"/>
+          <w:sz w:val="20"/>
+          <w:szCs w:val="20"/>
+        </w:rPr>
+        <w:t>().</w:t>
+      </w:r>
+    </w:p>
+    <w:p>
+      <w:pPr>
+        <w:rPr>
+          <w:rFonts w:ascii="Consolas" w:hAnsi="Consolas" w:cs="Consolas"/>
+          <w:color w:val="3F7F5F"/>
+          <w:sz w:val="20"/>
+          <w:szCs w:val="20"/>
+        </w:rPr>
+      </w:pPr>
+      <w:r>
+        <w:rPr>
+          <w:rFonts w:ascii="Consolas" w:hAnsi="Consolas" w:cs="Consolas"/>
+          <w:color w:val="3F7F5F"/>
+          <w:sz w:val="20"/>
+          <w:szCs w:val="20"/>
+        </w:rPr>
+        <w:t xml:space="preserve">In </w:t>
+      </w:r>
+      <w:proofErr w:type="spellStart"/>
+      <w:r>
+        <w:rPr>
+          <w:rFonts w:ascii="Consolas" w:hAnsi="Consolas" w:cs="Consolas"/>
+          <w:color w:val="3F7F5F"/>
+          <w:sz w:val="20"/>
+          <w:szCs w:val="20"/>
+        </w:rPr>
+        <w:t>main.c</w:t>
+      </w:r>
+      <w:proofErr w:type="spellEnd"/>
+    </w:p>
+    <w:p>
+      <w:pPr>
+        <w:rPr>
+          <w:rFonts w:ascii="Consolas" w:hAnsi="Consolas" w:cs="Consolas"/>
+          <w:color w:val="3F7F5F"/>
+          <w:sz w:val="20"/>
+          <w:szCs w:val="20"/>
+        </w:rPr>
+      </w:pPr>
+      <w:r>
+        <w:rPr>
+          <w:rFonts w:ascii="Consolas" w:hAnsi="Consolas" w:cs="Consolas"/>
+          <w:color w:val="3F7F5F"/>
+          <w:sz w:val="20"/>
+          <w:szCs w:val="20"/>
+        </w:rPr>
+        <w:t xml:space="preserve">Added </w:t>
+      </w:r>
+      <w:proofErr w:type="spellStart"/>
+      <w:r>
+        <w:rPr>
+          <w:rFonts w:ascii="Consolas" w:hAnsi="Consolas" w:cs="Consolas"/>
+          <w:color w:val="3F7F5F"/>
+          <w:sz w:val="20"/>
+          <w:szCs w:val="20"/>
+        </w:rPr>
+        <w:t>main_</w:t>
+      </w:r>
+      <w:proofErr w:type="gramStart"/>
+      <w:r>
+        <w:rPr>
+          <w:rFonts w:ascii="Consolas" w:hAnsi="Consolas" w:cs="Consolas"/>
+          <w:color w:val="3F7F5F"/>
+          <w:sz w:val="20"/>
+          <w:szCs w:val="20"/>
+        </w:rPr>
+        <w:t>app</w:t>
+      </w:r>
+      <w:proofErr w:type="spellEnd"/>
+      <w:r>
+        <w:rPr>
+          <w:rFonts w:ascii="Consolas" w:hAnsi="Consolas" w:cs="Consolas"/>
+          <w:color w:val="3F7F5F"/>
+          <w:sz w:val="20"/>
+          <w:szCs w:val="20"/>
+        </w:rPr>
+        <w:t>(</w:t>
+      </w:r>
+      <w:proofErr w:type="gramEnd"/>
+      <w:r>
+        <w:rPr>
+          <w:rFonts w:ascii="Consolas" w:hAnsi="Consolas" w:cs="Consolas"/>
+          <w:color w:val="3F7F5F"/>
+          <w:sz w:val="20"/>
+          <w:szCs w:val="20"/>
+        </w:rPr>
+        <w:t>); towards the end and added the following line before the start of main()</w:t>
+      </w:r>
+    </w:p>
+    <w:p>
+      <w:pPr>
+        <w:rPr>
+          <w:rFonts w:ascii="Consolas" w:hAnsi="Consolas" w:cs="Consolas"/>
+          <w:color w:val="3F7F5F"/>
+          <w:sz w:val="20"/>
+          <w:szCs w:val="20"/>
+        </w:rPr>
+      </w:pPr>
+      <w:r>
+        <w:rPr>
+          <w:rFonts w:ascii="Consolas" w:hAnsi="Consolas" w:cs="Consolas"/>
+          <w:color w:val="3F7F5F"/>
+          <w:sz w:val="20"/>
+          <w:szCs w:val="20"/>
+        </w:rPr>
+        <w:t xml:space="preserve">Extern int </w:t>
+      </w:r>
+      <w:proofErr w:type="spellStart"/>
+      <w:r>
+        <w:rPr>
+          <w:rFonts w:ascii="Consolas" w:hAnsi="Consolas" w:cs="Consolas"/>
+          <w:color w:val="3F7F5F"/>
+          <w:sz w:val="20"/>
+          <w:szCs w:val="20"/>
+        </w:rPr>
+        <w:t>main_app</w:t>
+      </w:r>
+      <w:proofErr w:type="spellEnd"/>
+      <w:r>
+        <w:rPr>
+          <w:rFonts w:ascii="Consolas" w:hAnsi="Consolas" w:cs="Consolas"/>
+          <w:color w:val="3F7F5F"/>
+          <w:sz w:val="20"/>
+          <w:szCs w:val="20"/>
+        </w:rPr>
+        <w:t>(void);</w:t>
+      </w:r>
+    </w:p>
+    <w:p>
+      <w:pPr>
+        <w:rPr>
+          <w:rFonts w:ascii="Consolas" w:hAnsi="Consolas" w:cs="Consolas"/>
+          <w:color w:val="3F7F5F"/>
+          <w:sz w:val="20"/>
+          <w:szCs w:val="20"/>
+        </w:rPr>
+      </w:pPr>
+      <w:r>
+        <w:rPr>
+          <w:rFonts w:ascii="Consolas" w:hAnsi="Consolas" w:cs="Consolas"/>
+          <w:color w:val="3F7F5F"/>
+          <w:sz w:val="20"/>
+          <w:szCs w:val="20"/>
+        </w:rPr>
+        <w:t xml:space="preserve">In </w:t>
+      </w:r>
+      <w:proofErr w:type="spellStart"/>
+      <w:proofErr w:type="gramStart"/>
+      <w:r>
+        <w:rPr>
+          <w:rFonts w:ascii="Consolas" w:hAnsi="Consolas" w:cs="Consolas"/>
+          <w:color w:val="3F7F5F"/>
+          <w:sz w:val="20"/>
+          <w:szCs w:val="20"/>
+        </w:rPr>
+        <w:t>sensor.opts</w:t>
+      </w:r>
+      <w:proofErr w:type="spellEnd"/>
+      <w:proofErr w:type="gramEnd"/>
+      <w:r>
+        <w:rPr>
+          <w:rFonts w:ascii="Consolas" w:hAnsi="Consolas" w:cs="Consolas"/>
+          <w:color w:val="3F7F5F"/>
+          <w:sz w:val="20"/>
+          <w:szCs w:val="20"/>
+        </w:rPr>
+        <w:t xml:space="preserve">, removed DBOAD_DISPLAY_USE_UART and </w:t>
+      </w:r>
+      <w:proofErr w:type="spellStart"/>
+      <w:r>
+        <w:rPr>
+          <w:rFonts w:ascii="Consolas" w:hAnsi="Consolas" w:cs="Consolas"/>
+          <w:color w:val="3F7F5F"/>
+          <w:sz w:val="20"/>
+          <w:szCs w:val="20"/>
+        </w:rPr>
+        <w:t>DxBOARD_DISPLAY_USE_LCD</w:t>
+      </w:r>
+      <w:proofErr w:type="spellEnd"/>
+    </w:p>
+    <w:p>
+      <w:pPr>
+        <w:rPr>
+          <w:rFonts w:ascii="Consolas" w:hAnsi="Consolas" w:cs="Consolas"/>
+          <w:color w:val="3F7F5F"/>
+          <w:sz w:val="20"/>
+          <w:szCs w:val="20"/>
+        </w:rPr>
+      </w:pPr>
+      <w:r>
+        <w:rPr>
+          <w:rFonts w:ascii="Consolas" w:hAnsi="Consolas" w:cs="Consolas"/>
+          <w:color w:val="3F7F5F"/>
+          <w:sz w:val="20"/>
+          <w:szCs w:val="20"/>
+        </w:rPr>
+        <w:t>Screenshots:</w:t>
+      </w:r>
+    </w:p>
+    <w:p>
+      <w:pPr>
+        <w:rPr>
+          <w:rFonts w:ascii="Consolas" w:hAnsi="Consolas" w:cs="Consolas"/>
+          <w:color w:val="3F7F5F"/>
+          <w:sz w:val="20"/>
+          <w:szCs w:val="20"/>
+        </w:rPr>
+      </w:pPr>
+      <w:r>
+        <w:rPr>
+          <w:rFonts w:ascii="Consolas" w:hAnsi="Consolas" w:cs="Consolas"/>
+          <w:color w:val="3F7F5F"/>
+          <w:sz w:val="20"/>
+          <w:szCs w:val="20"/>
+        </w:rPr>
+        <w:t>UART Output</w:t>
+      </w:r>
+    </w:p>
+    <w:p>
+      <w:pPr>
+        <w:rPr>
+          <w:rFonts w:ascii="Consolas" w:hAnsi="Consolas" w:cs="Consolas"/>
+          <w:color w:val="3F7F5F"/>
+          <w:sz w:val="20"/>
+          <w:szCs w:val="20"/>
+        </w:rPr>
+      </w:pPr>
+      <w:r>
+        <w:rPr>
+          <w:rFonts w:ascii="Consolas" w:hAnsi="Consolas" w:cs="Consolas"/>
+          <w:color w:val="3F7F5F"/>
+          <w:sz w:val="20"/>
+          <w:szCs w:val="20"/>
+        </w:rPr>
+        <w:drawing>
+          <wp:inline distT="0" distB="0" distL="0" distR="0" wp14:anchorId="09EC0D07" wp14:editId="6CD58A6E">
+            <wp:extent cx="5943600" cy="1316990"/>
+            <wp:effectExtent l="0" t="0" r="0" b="0"/>
+            <wp:docPr id="11" name="Picture 11"/>
+            <wp:cNvGraphicFramePr>
+              <a:graphicFrameLocks xmlns:a="http://schemas.openxmlformats.org/drawingml/2006/main" noChangeAspect="1"/>
+            </wp:cNvGraphicFramePr>
+            <a:graphic xmlns:a="http://schemas.openxmlformats.org/drawingml/2006/main">
+              <a:graphicData uri="http://schemas.openxmlformats.org/drawingml/2006/picture">
+                <pic:pic xmlns:pic="http://schemas.openxmlformats.org/drawingml/2006/picture">
+                  <pic:nvPicPr>
+                    <pic:cNvPr id="1" name=""/>
+                    <pic:cNvPicPr/>
+                  </pic:nvPicPr>
+                  <pic:blipFill>
+                    <a:blip r:embed="rId12"/>
+                    <a:stretch>
+                      <a:fillRect/>
+                    </a:stretch>
+                  </pic:blipFill>
+                  <pic:spPr>
+                    <a:xfrm>
+                      <a:off x="0" y="0"/>
+                      <a:ext cx="5943600" cy="1316990"/>
+                    </a:xfrm>
+                    <a:prstGeom prst="rect">
+                      <a:avLst/>
+                    </a:prstGeom>
+                  </pic:spPr>
+                </pic:pic>
+              </a:graphicData>
+            </a:graphic>
+          </wp:inline>
+        </w:drawing>
+      </w:r>
+    </w:p>
+    <w:p>
+      <w:pPr>
+        <w:tabs>
+          <w:tab w:val="left" w:pos="996"/>
+        </w:tabs>
+        <w:autoSpaceDE w:val="0"/>
+        <w:autoSpaceDN w:val="0"/>
+        <w:adjustRightInd w:val="0"/>
+        <w:spacing w:after="0" w:line="240" w:lineRule="auto"/>
+        <w:rPr>
+          <w:rFonts w:ascii="Consolas" w:hAnsi="Consolas" w:cs="Consolas"/>
+          <w:b/>
+          <w:color w:val="3F7F5F"/>
+          <w:sz w:val="20"/>
+          <w:szCs w:val="20"/>
+        </w:rPr>
+      </w:pPr>
+      <w:r>
+        <w:rPr>
           <w:rFonts w:ascii="Consolas" w:hAnsi="Consolas" w:cs="Consolas"/>
           <w:b/>
           <w:color w:val="3F7F5F"/>
@@ -5555,9 +6295,18 @@
         <w:t>------------------------------------------------------------------------------------</w:t>
       </w:r>
     </w:p>
+    <w:p>
+      <w:pPr>
+        <w:rPr>
+          <w:b/>
+          <w:sz w:val="28"/>
+          <w:highlight w:val="yellow"/>
+        </w:rPr>
+      </w:pPr>
+    </w:p>
     <w:sectPr>
-      <w:headerReference w:type="default" r:id="rId12"/>
-      <w:footerReference w:type="default" r:id="rId13"/>
+      <w:headerReference w:type="default" r:id="rId13"/>
+      <w:footerReference w:type="default" r:id="rId14"/>
       <w:pgSz w:w="12240" w:h="15840"/>
       <w:pgMar w:top="1440" w:right="1440" w:bottom="1440" w:left="1440" w:header="720" w:footer="720" w:gutter="0"/>
       <w:cols w:space="720"/>

</xml_diff>

<commit_message>
Added Task 7 for Lab 5 of CC135X Labs
Added Task 7 folder with modified files and project files for the final versions of collector and sensor. Updated documentation and video link files.
</commit_message>
<xml_diff>
--- a/CC1352-LABS/LAB05/CC1352_LAB05.docx
+++ b/CC1352-LABS/LAB05/CC1352_LAB05.docx
@@ -5606,8 +5606,6 @@
         </w:rPr>
         <w:t>6</w:t>
       </w:r>
-      <w:bookmarkStart w:id="0" w:name="_GoBack"/>
-      <w:bookmarkEnd w:id="0"/>
       <w:r>
         <w:rPr>
           <w:b/>
@@ -6303,10 +6301,1419 @@
           <w:highlight w:val="yellow"/>
         </w:rPr>
       </w:pPr>
+      <w:r>
+        <w:rPr>
+          <w:b/>
+          <w:sz w:val="28"/>
+          <w:highlight w:val="yellow"/>
+        </w:rPr>
+        <w:t>Task 0</w:t>
+      </w:r>
+      <w:r>
+        <w:rPr>
+          <w:b/>
+          <w:sz w:val="28"/>
+          <w:highlight w:val="yellow"/>
+        </w:rPr>
+        <w:t>7</w:t>
+      </w:r>
+      <w:r>
+        <w:rPr>
+          <w:b/>
+          <w:sz w:val="28"/>
+          <w:highlight w:val="yellow"/>
+        </w:rPr>
+        <w:t>:</w:t>
+      </w:r>
+      <w:r>
+        <w:rPr>
+          <w:b/>
+          <w:sz w:val="28"/>
+          <w:highlight w:val="yellow"/>
+        </w:rPr>
+        <w:t xml:space="preserve"> </w:t>
+      </w:r>
+    </w:p>
+    <w:p>
+      <w:pPr>
+        <w:rPr>
+          <w:rFonts w:ascii="Consolas" w:hAnsi="Consolas" w:cs="Consolas"/>
+          <w:color w:val="3F7F5F"/>
+          <w:sz w:val="20"/>
+          <w:szCs w:val="20"/>
+        </w:rPr>
+      </w:pPr>
+      <w:proofErr w:type="spellStart"/>
+      <w:r>
+        <w:rPr>
+          <w:rFonts w:ascii="Consolas" w:hAnsi="Consolas" w:cs="Consolas"/>
+          <w:color w:val="3F7F5F"/>
+          <w:sz w:val="20"/>
+          <w:szCs w:val="20"/>
+        </w:rPr>
+        <w:t>Youtube</w:t>
+      </w:r>
+      <w:proofErr w:type="spellEnd"/>
+      <w:r>
+        <w:rPr>
+          <w:rFonts w:ascii="Consolas" w:hAnsi="Consolas" w:cs="Consolas"/>
+          <w:color w:val="3F7F5F"/>
+          <w:sz w:val="20"/>
+          <w:szCs w:val="20"/>
+        </w:rPr>
+        <w:t xml:space="preserve"> Link:</w:t>
+      </w:r>
+      <w:r>
+        <w:t xml:space="preserve"> </w:t>
+      </w:r>
+      <w:r>
+        <w:t>https://youtu.be/HG6ytxO1sbE</w:t>
+      </w:r>
+      <w:bookmarkStart w:id="0" w:name="_GoBack"/>
+      <w:bookmarkEnd w:id="0"/>
+    </w:p>
+    <w:p>
+      <w:pPr>
+        <w:rPr>
+          <w:rFonts w:ascii="Consolas" w:hAnsi="Consolas" w:cs="Consolas"/>
+          <w:color w:val="3F7F5F"/>
+          <w:sz w:val="20"/>
+          <w:szCs w:val="20"/>
+        </w:rPr>
+      </w:pPr>
+    </w:p>
+    <w:p>
+      <w:pPr>
+        <w:rPr>
+          <w:rFonts w:ascii="Consolas" w:hAnsi="Consolas" w:cs="Consolas"/>
+          <w:color w:val="3F7F5F"/>
+          <w:sz w:val="20"/>
+          <w:szCs w:val="20"/>
+        </w:rPr>
+      </w:pPr>
+      <w:r>
+        <w:rPr>
+          <w:rFonts w:ascii="Consolas" w:hAnsi="Consolas" w:cs="Consolas"/>
+          <w:color w:val="3F7F5F"/>
+          <w:sz w:val="20"/>
+          <w:szCs w:val="20"/>
+        </w:rPr>
+        <w:t>Modified Code:</w:t>
+      </w:r>
+    </w:p>
+    <w:p>
+      <w:pPr>
+        <w:rPr>
+          <w:rFonts w:ascii="Consolas" w:hAnsi="Consolas" w:cs="Consolas"/>
+          <w:color w:val="3F7F5F"/>
+          <w:sz w:val="20"/>
+          <w:szCs w:val="20"/>
+        </w:rPr>
+      </w:pPr>
+      <w:r>
+        <w:rPr>
+          <w:rFonts w:ascii="Consolas" w:hAnsi="Consolas" w:cs="Consolas"/>
+          <w:color w:val="3F7F5F"/>
+          <w:sz w:val="20"/>
+          <w:szCs w:val="20"/>
+        </w:rPr>
+        <w:t xml:space="preserve">In </w:t>
+      </w:r>
+      <w:proofErr w:type="spellStart"/>
+      <w:r>
+        <w:rPr>
+          <w:rFonts w:ascii="Consolas" w:hAnsi="Consolas" w:cs="Consolas"/>
+          <w:color w:val="3F7F5F"/>
+          <w:sz w:val="20"/>
+          <w:szCs w:val="20"/>
+        </w:rPr>
+        <w:t>sensor.h</w:t>
+      </w:r>
+      <w:proofErr w:type="spellEnd"/>
+      <w:r>
+        <w:rPr>
+          <w:rFonts w:ascii="Consolas" w:hAnsi="Consolas" w:cs="Consolas"/>
+          <w:color w:val="3F7F5F"/>
+          <w:sz w:val="20"/>
+          <w:szCs w:val="20"/>
+        </w:rPr>
+        <w:t xml:space="preserve">, added </w:t>
+      </w:r>
+      <w:r>
+        <w:rPr>
+          <w:sz w:val="20"/>
+          <w:szCs w:val="20"/>
+        </w:rPr>
+        <w:t>#define EXT_SENSOR_READING_TIMEOUT_EVT 0x</w:t>
+      </w:r>
+      <w:proofErr w:type="gramStart"/>
+      <w:r>
+        <w:rPr>
+          <w:sz w:val="20"/>
+          <w:szCs w:val="20"/>
+        </w:rPr>
+        <w:t xml:space="preserve">0004 </w:t>
+      </w:r>
+      <w:r>
+        <w:rPr>
+          <w:rFonts w:ascii="Consolas" w:hAnsi="Consolas" w:cs="Consolas"/>
+          <w:color w:val="3F7F5F"/>
+          <w:sz w:val="20"/>
+          <w:szCs w:val="20"/>
+        </w:rPr>
+        <w:t xml:space="preserve"> </w:t>
+      </w:r>
+      <w:r>
+        <w:rPr>
+          <w:rFonts w:ascii="Consolas" w:hAnsi="Consolas" w:cs="Consolas"/>
+          <w:color w:val="3F7F5F"/>
+          <w:sz w:val="20"/>
+          <w:szCs w:val="20"/>
+        </w:rPr>
+        <w:t>to</w:t>
+      </w:r>
+      <w:proofErr w:type="gramEnd"/>
+      <w:r>
+        <w:rPr>
+          <w:rFonts w:ascii="Consolas" w:hAnsi="Consolas" w:cs="Consolas"/>
+          <w:color w:val="3F7F5F"/>
+          <w:sz w:val="20"/>
+          <w:szCs w:val="20"/>
+        </w:rPr>
+        <w:t xml:space="preserve"> global definitions</w:t>
+      </w:r>
+    </w:p>
+    <w:p>
+      <w:pPr>
+        <w:autoSpaceDE w:val="0"/>
+        <w:autoSpaceDN w:val="0"/>
+        <w:adjustRightInd w:val="0"/>
+        <w:spacing w:after="0" w:line="240" w:lineRule="auto"/>
+        <w:rPr>
+          <w:rFonts w:ascii="Consolas" w:hAnsi="Consolas" w:cs="Consolas"/>
+          <w:color w:val="3F7F5F"/>
+          <w:sz w:val="20"/>
+          <w:szCs w:val="20"/>
+        </w:rPr>
+      </w:pPr>
+      <w:r>
+        <w:rPr>
+          <w:rFonts w:ascii="Consolas" w:hAnsi="Consolas" w:cs="Consolas"/>
+          <w:color w:val="3F7F5F"/>
+          <w:sz w:val="20"/>
+          <w:szCs w:val="20"/>
+        </w:rPr>
+        <w:t xml:space="preserve">In </w:t>
+      </w:r>
+      <w:proofErr w:type="spellStart"/>
+      <w:r>
+        <w:rPr>
+          <w:rFonts w:ascii="Consolas" w:hAnsi="Consolas" w:cs="Consolas"/>
+          <w:color w:val="3F7F5F"/>
+          <w:sz w:val="20"/>
+          <w:szCs w:val="20"/>
+        </w:rPr>
+        <w:t>sensor.c</w:t>
+      </w:r>
+      <w:proofErr w:type="spellEnd"/>
+      <w:r>
+        <w:rPr>
+          <w:rFonts w:ascii="Consolas" w:hAnsi="Consolas" w:cs="Consolas"/>
+          <w:color w:val="3F7F5F"/>
+          <w:sz w:val="20"/>
+          <w:szCs w:val="20"/>
+        </w:rPr>
+        <w:t xml:space="preserve">, added the following coded inside the </w:t>
+      </w:r>
+      <w:proofErr w:type="spellStart"/>
+      <w:r>
+        <w:rPr>
+          <w:rFonts w:ascii="Consolas" w:hAnsi="Consolas" w:cs="Consolas"/>
+          <w:color w:val="3F7F5F"/>
+          <w:sz w:val="20"/>
+          <w:szCs w:val="20"/>
+        </w:rPr>
+        <w:t>Sensor_</w:t>
+      </w:r>
+      <w:proofErr w:type="gramStart"/>
+      <w:r>
+        <w:rPr>
+          <w:rFonts w:ascii="Consolas" w:hAnsi="Consolas" w:cs="Consolas"/>
+          <w:color w:val="3F7F5F"/>
+          <w:sz w:val="20"/>
+          <w:szCs w:val="20"/>
+        </w:rPr>
+        <w:t>process</w:t>
+      </w:r>
+      <w:proofErr w:type="spellEnd"/>
+      <w:r>
+        <w:rPr>
+          <w:rFonts w:ascii="Consolas" w:hAnsi="Consolas" w:cs="Consolas"/>
+          <w:color w:val="3F7F5F"/>
+          <w:sz w:val="20"/>
+          <w:szCs w:val="20"/>
+        </w:rPr>
+        <w:t>(</w:t>
+      </w:r>
+      <w:proofErr w:type="gramEnd"/>
+      <w:r>
+        <w:rPr>
+          <w:rFonts w:ascii="Consolas" w:hAnsi="Consolas" w:cs="Consolas"/>
+          <w:color w:val="3F7F5F"/>
+          <w:sz w:val="20"/>
+          <w:szCs w:val="20"/>
+        </w:rPr>
+        <w:t>) function</w:t>
+      </w:r>
+    </w:p>
+    <w:p>
+      <w:pPr>
+        <w:autoSpaceDE w:val="0"/>
+        <w:autoSpaceDN w:val="0"/>
+        <w:adjustRightInd w:val="0"/>
+        <w:spacing w:after="0" w:line="240" w:lineRule="auto"/>
+        <w:rPr>
+          <w:rFonts w:ascii="Consolas" w:hAnsi="Consolas" w:cs="Consolas"/>
+          <w:sz w:val="20"/>
+          <w:szCs w:val="20"/>
+        </w:rPr>
+      </w:pPr>
+      <w:r>
+        <w:rPr>
+          <w:rFonts w:ascii="Consolas" w:hAnsi="Consolas" w:cs="Consolas"/>
+          <w:color w:val="000000"/>
+          <w:sz w:val="20"/>
+          <w:szCs w:val="20"/>
+        </w:rPr>
+        <w:t xml:space="preserve">    </w:t>
+      </w:r>
+      <w:proofErr w:type="gramStart"/>
+      <w:r>
+        <w:rPr>
+          <w:rFonts w:ascii="Consolas" w:hAnsi="Consolas" w:cs="Consolas"/>
+          <w:b/>
+          <w:bCs/>
+          <w:color w:val="7F0055"/>
+          <w:sz w:val="20"/>
+          <w:szCs w:val="20"/>
+        </w:rPr>
+        <w:t>if</w:t>
+      </w:r>
+      <w:r>
+        <w:rPr>
+          <w:rFonts w:ascii="Consolas" w:hAnsi="Consolas" w:cs="Consolas"/>
+          <w:color w:val="000000"/>
+          <w:sz w:val="20"/>
+          <w:szCs w:val="20"/>
+        </w:rPr>
+        <w:t>(</w:t>
+      </w:r>
+      <w:proofErr w:type="spellStart"/>
+      <w:proofErr w:type="gramEnd"/>
+      <w:r>
+        <w:rPr>
+          <w:rFonts w:ascii="Consolas" w:hAnsi="Consolas" w:cs="Consolas"/>
+          <w:color w:val="000000"/>
+          <w:sz w:val="20"/>
+          <w:szCs w:val="20"/>
+        </w:rPr>
+        <w:t>Sensor_events</w:t>
+      </w:r>
+      <w:proofErr w:type="spellEnd"/>
+      <w:r>
+        <w:rPr>
+          <w:rFonts w:ascii="Consolas" w:hAnsi="Consolas" w:cs="Consolas"/>
+          <w:color w:val="000000"/>
+          <w:sz w:val="20"/>
+          <w:szCs w:val="20"/>
+        </w:rPr>
+        <w:t xml:space="preserve"> &amp; EXT_SENSOR_READING_TIMEOUT_EVT)</w:t>
+      </w:r>
+    </w:p>
+    <w:p>
+      <w:pPr>
+        <w:autoSpaceDE w:val="0"/>
+        <w:autoSpaceDN w:val="0"/>
+        <w:adjustRightInd w:val="0"/>
+        <w:spacing w:after="0" w:line="240" w:lineRule="auto"/>
+        <w:rPr>
+          <w:rFonts w:ascii="Consolas" w:hAnsi="Consolas" w:cs="Consolas"/>
+          <w:sz w:val="20"/>
+          <w:szCs w:val="20"/>
+        </w:rPr>
+      </w:pPr>
+      <w:r>
+        <w:rPr>
+          <w:rFonts w:ascii="Consolas" w:hAnsi="Consolas" w:cs="Consolas"/>
+          <w:color w:val="000000"/>
+          <w:sz w:val="20"/>
+          <w:szCs w:val="20"/>
+        </w:rPr>
+        <w:t xml:space="preserve">    {</w:t>
+      </w:r>
+    </w:p>
+    <w:p>
+      <w:pPr>
+        <w:autoSpaceDE w:val="0"/>
+        <w:autoSpaceDN w:val="0"/>
+        <w:adjustRightInd w:val="0"/>
+        <w:spacing w:after="0" w:line="240" w:lineRule="auto"/>
+        <w:rPr>
+          <w:rFonts w:ascii="Consolas" w:hAnsi="Consolas" w:cs="Consolas"/>
+          <w:sz w:val="20"/>
+          <w:szCs w:val="20"/>
+        </w:rPr>
+      </w:pPr>
+      <w:r>
+        <w:rPr>
+          <w:rFonts w:ascii="Consolas" w:hAnsi="Consolas" w:cs="Consolas"/>
+          <w:color w:val="000000"/>
+          <w:sz w:val="20"/>
+          <w:szCs w:val="20"/>
+        </w:rPr>
+        <w:t xml:space="preserve">        </w:t>
+      </w:r>
+      <w:r>
+        <w:rPr>
+          <w:rFonts w:ascii="Consolas" w:hAnsi="Consolas" w:cs="Consolas"/>
+          <w:color w:val="3F7F5F"/>
+          <w:sz w:val="20"/>
+          <w:szCs w:val="20"/>
+        </w:rPr>
+        <w:t>/* Process Sensor Reading Message Event */</w:t>
+      </w:r>
+    </w:p>
+    <w:p>
+      <w:pPr>
+        <w:autoSpaceDE w:val="0"/>
+        <w:autoSpaceDN w:val="0"/>
+        <w:adjustRightInd w:val="0"/>
+        <w:spacing w:after="0" w:line="240" w:lineRule="auto"/>
+        <w:rPr>
+          <w:rFonts w:ascii="Consolas" w:hAnsi="Consolas" w:cs="Consolas"/>
+          <w:sz w:val="20"/>
+          <w:szCs w:val="20"/>
+        </w:rPr>
+      </w:pPr>
+      <w:r>
+        <w:rPr>
+          <w:rFonts w:ascii="Consolas" w:hAnsi="Consolas" w:cs="Consolas"/>
+          <w:color w:val="000000"/>
+          <w:sz w:val="20"/>
+          <w:szCs w:val="20"/>
+        </w:rPr>
+        <w:t xml:space="preserve">        </w:t>
+      </w:r>
+      <w:proofErr w:type="spellStart"/>
+      <w:proofErr w:type="gramStart"/>
+      <w:r>
+        <w:rPr>
+          <w:rFonts w:ascii="Consolas" w:hAnsi="Consolas" w:cs="Consolas"/>
+          <w:color w:val="000000"/>
+          <w:sz w:val="20"/>
+          <w:szCs w:val="20"/>
+        </w:rPr>
+        <w:t>processSensorMsgEvt</w:t>
+      </w:r>
+      <w:proofErr w:type="spellEnd"/>
+      <w:r>
+        <w:rPr>
+          <w:rFonts w:ascii="Consolas" w:hAnsi="Consolas" w:cs="Consolas"/>
+          <w:color w:val="000000"/>
+          <w:sz w:val="20"/>
+          <w:szCs w:val="20"/>
+        </w:rPr>
+        <w:t>(</w:t>
+      </w:r>
+      <w:proofErr w:type="gramEnd"/>
+      <w:r>
+        <w:rPr>
+          <w:rFonts w:ascii="Consolas" w:hAnsi="Consolas" w:cs="Consolas"/>
+          <w:color w:val="000000"/>
+          <w:sz w:val="20"/>
+          <w:szCs w:val="20"/>
+        </w:rPr>
+        <w:t>);</w:t>
+      </w:r>
+    </w:p>
+    <w:p>
+      <w:pPr>
+        <w:autoSpaceDE w:val="0"/>
+        <w:autoSpaceDN w:val="0"/>
+        <w:adjustRightInd w:val="0"/>
+        <w:spacing w:after="0" w:line="240" w:lineRule="auto"/>
+        <w:rPr>
+          <w:rFonts w:ascii="Consolas" w:hAnsi="Consolas" w:cs="Consolas"/>
+          <w:sz w:val="20"/>
+          <w:szCs w:val="20"/>
+        </w:rPr>
+      </w:pPr>
+    </w:p>
+    <w:p>
+      <w:pPr>
+        <w:autoSpaceDE w:val="0"/>
+        <w:autoSpaceDN w:val="0"/>
+        <w:adjustRightInd w:val="0"/>
+        <w:spacing w:after="0" w:line="240" w:lineRule="auto"/>
+        <w:rPr>
+          <w:rFonts w:ascii="Consolas" w:hAnsi="Consolas" w:cs="Consolas"/>
+          <w:sz w:val="20"/>
+          <w:szCs w:val="20"/>
+        </w:rPr>
+      </w:pPr>
+      <w:r>
+        <w:rPr>
+          <w:rFonts w:ascii="Consolas" w:hAnsi="Consolas" w:cs="Consolas"/>
+          <w:color w:val="000000"/>
+          <w:sz w:val="20"/>
+          <w:szCs w:val="20"/>
+        </w:rPr>
+        <w:t xml:space="preserve">        </w:t>
+      </w:r>
+      <w:r>
+        <w:rPr>
+          <w:rFonts w:ascii="Consolas" w:hAnsi="Consolas" w:cs="Consolas"/>
+          <w:color w:val="3F7F5F"/>
+          <w:sz w:val="20"/>
+          <w:szCs w:val="20"/>
+        </w:rPr>
+        <w:t>/* Clear the event */</w:t>
+      </w:r>
+    </w:p>
+    <w:p>
+      <w:pPr>
+        <w:autoSpaceDE w:val="0"/>
+        <w:autoSpaceDN w:val="0"/>
+        <w:adjustRightInd w:val="0"/>
+        <w:spacing w:after="0" w:line="240" w:lineRule="auto"/>
+        <w:rPr>
+          <w:rFonts w:ascii="Consolas" w:hAnsi="Consolas" w:cs="Consolas"/>
+          <w:sz w:val="20"/>
+          <w:szCs w:val="20"/>
+        </w:rPr>
+      </w:pPr>
+      <w:r>
+        <w:rPr>
+          <w:rFonts w:ascii="Consolas" w:hAnsi="Consolas" w:cs="Consolas"/>
+          <w:color w:val="000000"/>
+          <w:sz w:val="20"/>
+          <w:szCs w:val="20"/>
+        </w:rPr>
+        <w:t xml:space="preserve">        </w:t>
+      </w:r>
+      <w:proofErr w:type="spellStart"/>
+      <w:r>
+        <w:rPr>
+          <w:rFonts w:ascii="Consolas" w:hAnsi="Consolas" w:cs="Consolas"/>
+          <w:color w:val="000000"/>
+          <w:sz w:val="20"/>
+          <w:szCs w:val="20"/>
+        </w:rPr>
+        <w:t>Util_</w:t>
+      </w:r>
+      <w:proofErr w:type="gramStart"/>
+      <w:r>
+        <w:rPr>
+          <w:rFonts w:ascii="Consolas" w:hAnsi="Consolas" w:cs="Consolas"/>
+          <w:color w:val="000000"/>
+          <w:sz w:val="20"/>
+          <w:szCs w:val="20"/>
+        </w:rPr>
+        <w:t>clearEvent</w:t>
+      </w:r>
+      <w:proofErr w:type="spellEnd"/>
+      <w:r>
+        <w:rPr>
+          <w:rFonts w:ascii="Consolas" w:hAnsi="Consolas" w:cs="Consolas"/>
+          <w:color w:val="000000"/>
+          <w:sz w:val="20"/>
+          <w:szCs w:val="20"/>
+        </w:rPr>
+        <w:t>(</w:t>
+      </w:r>
+      <w:proofErr w:type="gramEnd"/>
+      <w:r>
+        <w:rPr>
+          <w:rFonts w:ascii="Consolas" w:hAnsi="Consolas" w:cs="Consolas"/>
+          <w:color w:val="000000"/>
+          <w:sz w:val="20"/>
+          <w:szCs w:val="20"/>
+        </w:rPr>
+        <w:t>&amp;</w:t>
+      </w:r>
+      <w:proofErr w:type="spellStart"/>
+      <w:r>
+        <w:rPr>
+          <w:rFonts w:ascii="Consolas" w:hAnsi="Consolas" w:cs="Consolas"/>
+          <w:color w:val="000000"/>
+          <w:sz w:val="20"/>
+          <w:szCs w:val="20"/>
+        </w:rPr>
+        <w:t>Sensor_events</w:t>
+      </w:r>
+      <w:proofErr w:type="spellEnd"/>
+      <w:r>
+        <w:rPr>
+          <w:rFonts w:ascii="Consolas" w:hAnsi="Consolas" w:cs="Consolas"/>
+          <w:color w:val="000000"/>
+          <w:sz w:val="20"/>
+          <w:szCs w:val="20"/>
+        </w:rPr>
+        <w:t>, EXT_SENSOR_READING_TIMEOUT_EVT);</w:t>
+      </w:r>
+    </w:p>
+    <w:p>
+      <w:pPr>
+        <w:rPr>
+          <w:rFonts w:ascii="Consolas" w:hAnsi="Consolas" w:cs="Consolas"/>
+          <w:color w:val="3F7F5F"/>
+          <w:sz w:val="20"/>
+          <w:szCs w:val="20"/>
+        </w:rPr>
+      </w:pPr>
+      <w:r>
+        <w:rPr>
+          <w:rFonts w:ascii="Consolas" w:hAnsi="Consolas" w:cs="Consolas"/>
+          <w:color w:val="000000"/>
+          <w:sz w:val="20"/>
+          <w:szCs w:val="20"/>
+        </w:rPr>
+        <w:t xml:space="preserve">    }</w:t>
+      </w:r>
+      <w:r>
+        <w:rPr>
+          <w:rFonts w:ascii="Consolas" w:hAnsi="Consolas" w:cs="Consolas"/>
+          <w:color w:val="000000"/>
+          <w:sz w:val="20"/>
+          <w:szCs w:val="20"/>
+        </w:rPr>
+        <w:t xml:space="preserve"> </w:t>
+      </w:r>
+    </w:p>
+    <w:p>
+      <w:pPr>
+        <w:rPr>
+          <w:rFonts w:ascii="Consolas" w:hAnsi="Consolas" w:cs="Consolas"/>
+          <w:color w:val="3F7F5F"/>
+          <w:sz w:val="20"/>
+          <w:szCs w:val="20"/>
+        </w:rPr>
+      </w:pPr>
+    </w:p>
+    <w:p>
+      <w:pPr>
+        <w:rPr>
+          <w:sz w:val="20"/>
+          <w:szCs w:val="20"/>
+        </w:rPr>
+      </w:pPr>
+      <w:r>
+        <w:rPr>
+          <w:rFonts w:ascii="Consolas" w:hAnsi="Consolas" w:cs="Consolas"/>
+          <w:color w:val="3F7F5F"/>
+          <w:sz w:val="20"/>
+          <w:szCs w:val="20"/>
+        </w:rPr>
+        <w:lastRenderedPageBreak/>
+        <w:t xml:space="preserve">Also removed ‘STATIC’ from the line </w:t>
+      </w:r>
+      <w:r>
+        <w:rPr>
+          <w:sz w:val="20"/>
+          <w:szCs w:val="20"/>
+        </w:rPr>
+        <w:t xml:space="preserve">STATIC </w:t>
+      </w:r>
+      <w:proofErr w:type="spellStart"/>
+      <w:r>
+        <w:rPr>
+          <w:sz w:val="20"/>
+          <w:szCs w:val="20"/>
+        </w:rPr>
+        <w:t>Smsgs_tempSensorField_t</w:t>
+      </w:r>
+      <w:proofErr w:type="spellEnd"/>
+      <w:r>
+        <w:rPr>
+          <w:sz w:val="20"/>
+          <w:szCs w:val="20"/>
+        </w:rPr>
+        <w:t xml:space="preserve"> </w:t>
+      </w:r>
+      <w:proofErr w:type="spellStart"/>
+      <w:r>
+        <w:rPr>
+          <w:sz w:val="20"/>
+          <w:szCs w:val="20"/>
+        </w:rPr>
+        <w:t>tempSensor</w:t>
+      </w:r>
+      <w:proofErr w:type="spellEnd"/>
+      <w:r>
+        <w:rPr>
+          <w:sz w:val="20"/>
+          <w:szCs w:val="20"/>
+        </w:rPr>
+        <w:t xml:space="preserve"> =</w:t>
+      </w:r>
+    </w:p>
+    <w:p>
+      <w:pPr>
+        <w:rPr>
+          <w:rFonts w:ascii="Consolas" w:hAnsi="Consolas" w:cs="Consolas"/>
+          <w:color w:val="3F7F5F"/>
+          <w:sz w:val="20"/>
+          <w:szCs w:val="20"/>
+        </w:rPr>
+      </w:pPr>
+      <w:r>
+        <w:rPr>
+          <w:rFonts w:ascii="Consolas" w:hAnsi="Consolas" w:cs="Consolas"/>
+          <w:color w:val="3F7F5F"/>
+          <w:sz w:val="20"/>
+          <w:szCs w:val="20"/>
+        </w:rPr>
+        <w:t xml:space="preserve">In </w:t>
+      </w:r>
+      <w:proofErr w:type="spellStart"/>
+      <w:r>
+        <w:rPr>
+          <w:rFonts w:ascii="Consolas" w:hAnsi="Consolas" w:cs="Consolas"/>
+          <w:color w:val="3F7F5F"/>
+          <w:sz w:val="20"/>
+          <w:szCs w:val="20"/>
+        </w:rPr>
+        <w:t>console.c</w:t>
+      </w:r>
+      <w:proofErr w:type="spellEnd"/>
+      <w:r>
+        <w:rPr>
+          <w:rFonts w:ascii="Consolas" w:hAnsi="Consolas" w:cs="Consolas"/>
+          <w:color w:val="3F7F5F"/>
+          <w:sz w:val="20"/>
+          <w:szCs w:val="20"/>
+        </w:rPr>
+        <w:t>,</w:t>
+      </w:r>
+      <w:r>
+        <w:rPr>
+          <w:rFonts w:ascii="Consolas" w:hAnsi="Consolas" w:cs="Consolas"/>
+          <w:color w:val="3F7F5F"/>
+          <w:sz w:val="20"/>
+          <w:szCs w:val="20"/>
+        </w:rPr>
+        <w:t xml:space="preserve"> added following lines under global context</w:t>
+      </w:r>
+    </w:p>
+    <w:p>
+      <w:pPr>
+        <w:autoSpaceDE w:val="0"/>
+        <w:autoSpaceDN w:val="0"/>
+        <w:adjustRightInd w:val="0"/>
+        <w:spacing w:after="0" w:line="240" w:lineRule="auto"/>
+        <w:rPr>
+          <w:rFonts w:ascii="Consolas" w:hAnsi="Consolas" w:cs="Consolas"/>
+          <w:sz w:val="20"/>
+          <w:szCs w:val="20"/>
+        </w:rPr>
+      </w:pPr>
+      <w:r>
+        <w:rPr>
+          <w:rFonts w:ascii="Consolas" w:hAnsi="Consolas" w:cs="Consolas"/>
+          <w:b/>
+          <w:bCs/>
+          <w:color w:val="7F0055"/>
+          <w:sz w:val="20"/>
+          <w:szCs w:val="20"/>
+        </w:rPr>
+        <w:t>#include</w:t>
+      </w:r>
+      <w:r>
+        <w:rPr>
+          <w:rFonts w:ascii="Consolas" w:hAnsi="Consolas" w:cs="Consolas"/>
+          <w:color w:val="000000"/>
+          <w:sz w:val="20"/>
+          <w:szCs w:val="20"/>
+        </w:rPr>
+        <w:t xml:space="preserve"> </w:t>
+      </w:r>
+      <w:r>
+        <w:rPr>
+          <w:rFonts w:ascii="Consolas" w:hAnsi="Consolas" w:cs="Consolas"/>
+          <w:color w:val="2A00FF"/>
+          <w:sz w:val="20"/>
+          <w:szCs w:val="20"/>
+        </w:rPr>
+        <w:t>"</w:t>
+      </w:r>
+      <w:proofErr w:type="spellStart"/>
+      <w:r>
+        <w:rPr>
+          <w:rFonts w:ascii="Consolas" w:hAnsi="Consolas" w:cs="Consolas"/>
+          <w:color w:val="2A00FF"/>
+          <w:sz w:val="20"/>
+          <w:szCs w:val="20"/>
+        </w:rPr>
+        <w:t>smsgs.h</w:t>
+      </w:r>
+      <w:proofErr w:type="spellEnd"/>
+      <w:r>
+        <w:rPr>
+          <w:rFonts w:ascii="Consolas" w:hAnsi="Consolas" w:cs="Consolas"/>
+          <w:color w:val="2A00FF"/>
+          <w:sz w:val="20"/>
+          <w:szCs w:val="20"/>
+        </w:rPr>
+        <w:t>"</w:t>
+      </w:r>
+    </w:p>
+    <w:p>
+      <w:pPr>
+        <w:autoSpaceDE w:val="0"/>
+        <w:autoSpaceDN w:val="0"/>
+        <w:adjustRightInd w:val="0"/>
+        <w:spacing w:after="0" w:line="240" w:lineRule="auto"/>
+        <w:rPr>
+          <w:rFonts w:ascii="Consolas" w:hAnsi="Consolas" w:cs="Consolas"/>
+          <w:sz w:val="20"/>
+          <w:szCs w:val="20"/>
+        </w:rPr>
+      </w:pPr>
+      <w:r>
+        <w:rPr>
+          <w:rFonts w:ascii="Consolas" w:hAnsi="Consolas" w:cs="Consolas"/>
+          <w:b/>
+          <w:bCs/>
+          <w:color w:val="7F0055"/>
+          <w:sz w:val="20"/>
+          <w:szCs w:val="20"/>
+        </w:rPr>
+        <w:t>#include</w:t>
+      </w:r>
+      <w:r>
+        <w:rPr>
+          <w:rFonts w:ascii="Consolas" w:hAnsi="Consolas" w:cs="Consolas"/>
+          <w:color w:val="000000"/>
+          <w:sz w:val="20"/>
+          <w:szCs w:val="20"/>
+        </w:rPr>
+        <w:t xml:space="preserve"> </w:t>
+      </w:r>
+      <w:r>
+        <w:rPr>
+          <w:rFonts w:ascii="Consolas" w:hAnsi="Consolas" w:cs="Consolas"/>
+          <w:color w:val="2A00FF"/>
+          <w:sz w:val="20"/>
+          <w:szCs w:val="20"/>
+        </w:rPr>
+        <w:t>"</w:t>
+      </w:r>
+      <w:proofErr w:type="spellStart"/>
+      <w:r>
+        <w:rPr>
+          <w:rFonts w:ascii="Consolas" w:hAnsi="Consolas" w:cs="Consolas"/>
+          <w:color w:val="2A00FF"/>
+          <w:sz w:val="20"/>
+          <w:szCs w:val="20"/>
+        </w:rPr>
+        <w:t>mac_util.h</w:t>
+      </w:r>
+      <w:proofErr w:type="spellEnd"/>
+      <w:r>
+        <w:rPr>
+          <w:rFonts w:ascii="Consolas" w:hAnsi="Consolas" w:cs="Consolas"/>
+          <w:color w:val="2A00FF"/>
+          <w:sz w:val="20"/>
+          <w:szCs w:val="20"/>
+        </w:rPr>
+        <w:t>"</w:t>
+      </w:r>
+    </w:p>
+    <w:p>
+      <w:pPr>
+        <w:autoSpaceDE w:val="0"/>
+        <w:autoSpaceDN w:val="0"/>
+        <w:adjustRightInd w:val="0"/>
+        <w:spacing w:after="0" w:line="240" w:lineRule="auto"/>
+        <w:rPr>
+          <w:rFonts w:ascii="Consolas" w:hAnsi="Consolas" w:cs="Consolas"/>
+          <w:sz w:val="20"/>
+          <w:szCs w:val="20"/>
+        </w:rPr>
+      </w:pPr>
+      <w:r>
+        <w:rPr>
+          <w:rFonts w:ascii="Consolas" w:hAnsi="Consolas" w:cs="Consolas"/>
+          <w:b/>
+          <w:bCs/>
+          <w:color w:val="7F0055"/>
+          <w:sz w:val="20"/>
+          <w:szCs w:val="20"/>
+        </w:rPr>
+        <w:t>#include</w:t>
+      </w:r>
+      <w:r>
+        <w:rPr>
+          <w:rFonts w:ascii="Consolas" w:hAnsi="Consolas" w:cs="Consolas"/>
+          <w:color w:val="000000"/>
+          <w:sz w:val="20"/>
+          <w:szCs w:val="20"/>
+        </w:rPr>
+        <w:t xml:space="preserve"> </w:t>
+      </w:r>
+      <w:r>
+        <w:rPr>
+          <w:rFonts w:ascii="Consolas" w:hAnsi="Consolas" w:cs="Consolas"/>
+          <w:color w:val="2A00FF"/>
+          <w:sz w:val="20"/>
+          <w:szCs w:val="20"/>
+        </w:rPr>
+        <w:t>"</w:t>
+      </w:r>
+      <w:proofErr w:type="spellStart"/>
+      <w:r>
+        <w:rPr>
+          <w:rFonts w:ascii="Consolas" w:hAnsi="Consolas" w:cs="Consolas"/>
+          <w:color w:val="2A00FF"/>
+          <w:sz w:val="20"/>
+          <w:szCs w:val="20"/>
+        </w:rPr>
+        <w:t>api_mac.h</w:t>
+      </w:r>
+      <w:proofErr w:type="spellEnd"/>
+      <w:r>
+        <w:rPr>
+          <w:rFonts w:ascii="Consolas" w:hAnsi="Consolas" w:cs="Consolas"/>
+          <w:color w:val="2A00FF"/>
+          <w:sz w:val="20"/>
+          <w:szCs w:val="20"/>
+        </w:rPr>
+        <w:t>"</w:t>
+      </w:r>
+    </w:p>
+    <w:p>
+      <w:pPr>
+        <w:autoSpaceDE w:val="0"/>
+        <w:autoSpaceDN w:val="0"/>
+        <w:adjustRightInd w:val="0"/>
+        <w:spacing w:after="0" w:line="240" w:lineRule="auto"/>
+        <w:rPr>
+          <w:rFonts w:ascii="Consolas" w:hAnsi="Consolas" w:cs="Consolas"/>
+          <w:sz w:val="20"/>
+          <w:szCs w:val="20"/>
+        </w:rPr>
+      </w:pPr>
+      <w:r>
+        <w:rPr>
+          <w:rFonts w:ascii="Consolas" w:hAnsi="Consolas" w:cs="Consolas"/>
+          <w:b/>
+          <w:bCs/>
+          <w:color w:val="7F0055"/>
+          <w:sz w:val="20"/>
+          <w:szCs w:val="20"/>
+        </w:rPr>
+        <w:t>#include</w:t>
+      </w:r>
+      <w:r>
+        <w:rPr>
+          <w:rFonts w:ascii="Consolas" w:hAnsi="Consolas" w:cs="Consolas"/>
+          <w:color w:val="000000"/>
+          <w:sz w:val="20"/>
+          <w:szCs w:val="20"/>
+        </w:rPr>
+        <w:t xml:space="preserve"> </w:t>
+      </w:r>
+      <w:r>
+        <w:rPr>
+          <w:rFonts w:ascii="Consolas" w:hAnsi="Consolas" w:cs="Consolas"/>
+          <w:color w:val="2A00FF"/>
+          <w:sz w:val="20"/>
+          <w:szCs w:val="20"/>
+        </w:rPr>
+        <w:t>"</w:t>
+      </w:r>
+      <w:proofErr w:type="spellStart"/>
+      <w:r>
+        <w:rPr>
+          <w:rFonts w:ascii="Consolas" w:hAnsi="Consolas" w:cs="Consolas"/>
+          <w:color w:val="2A00FF"/>
+          <w:sz w:val="20"/>
+          <w:szCs w:val="20"/>
+        </w:rPr>
+        <w:t>sensor.h</w:t>
+      </w:r>
+      <w:proofErr w:type="spellEnd"/>
+      <w:r>
+        <w:rPr>
+          <w:rFonts w:ascii="Consolas" w:hAnsi="Consolas" w:cs="Consolas"/>
+          <w:color w:val="2A00FF"/>
+          <w:sz w:val="20"/>
+          <w:szCs w:val="20"/>
+        </w:rPr>
+        <w:t>"</w:t>
+      </w:r>
+    </w:p>
+    <w:p>
+      <w:pPr>
+        <w:rPr>
+          <w:rFonts w:ascii="Consolas" w:hAnsi="Consolas" w:cs="Consolas"/>
+          <w:color w:val="000000"/>
+          <w:sz w:val="20"/>
+          <w:szCs w:val="20"/>
+        </w:rPr>
+      </w:pPr>
+      <w:r>
+        <w:rPr>
+          <w:rFonts w:ascii="Consolas" w:hAnsi="Consolas" w:cs="Consolas"/>
+          <w:b/>
+          <w:bCs/>
+          <w:color w:val="7F0055"/>
+          <w:sz w:val="20"/>
+          <w:szCs w:val="20"/>
+        </w:rPr>
+        <w:t>extern</w:t>
+      </w:r>
+      <w:r>
+        <w:rPr>
+          <w:rFonts w:ascii="Consolas" w:hAnsi="Consolas" w:cs="Consolas"/>
+          <w:color w:val="000000"/>
+          <w:sz w:val="20"/>
+          <w:szCs w:val="20"/>
+        </w:rPr>
+        <w:t xml:space="preserve"> </w:t>
+      </w:r>
+      <w:proofErr w:type="spellStart"/>
+      <w:r>
+        <w:rPr>
+          <w:rFonts w:ascii="Consolas" w:hAnsi="Consolas" w:cs="Consolas"/>
+          <w:color w:val="005032"/>
+          <w:sz w:val="20"/>
+          <w:szCs w:val="20"/>
+        </w:rPr>
+        <w:t>Smsgs_tempSensorField_t</w:t>
+      </w:r>
+      <w:proofErr w:type="spellEnd"/>
+      <w:r>
+        <w:rPr>
+          <w:rFonts w:ascii="Consolas" w:hAnsi="Consolas" w:cs="Consolas"/>
+          <w:color w:val="000000"/>
+          <w:sz w:val="20"/>
+          <w:szCs w:val="20"/>
+        </w:rPr>
+        <w:t xml:space="preserve"> </w:t>
+      </w:r>
+      <w:proofErr w:type="spellStart"/>
+      <w:r>
+        <w:rPr>
+          <w:rFonts w:ascii="Consolas" w:hAnsi="Consolas" w:cs="Consolas"/>
+          <w:color w:val="000000"/>
+          <w:sz w:val="20"/>
+          <w:szCs w:val="20"/>
+        </w:rPr>
+        <w:t>tempSensor</w:t>
+      </w:r>
+      <w:proofErr w:type="spellEnd"/>
+      <w:r>
+        <w:rPr>
+          <w:rFonts w:ascii="Consolas" w:hAnsi="Consolas" w:cs="Consolas"/>
+          <w:color w:val="000000"/>
+          <w:sz w:val="20"/>
+          <w:szCs w:val="20"/>
+        </w:rPr>
+        <w:t>;</w:t>
+      </w:r>
+    </w:p>
+    <w:p>
+      <w:pPr>
+        <w:rPr>
+          <w:rFonts w:ascii="Consolas" w:hAnsi="Consolas" w:cs="Consolas"/>
+          <w:color w:val="000000"/>
+          <w:sz w:val="20"/>
+          <w:szCs w:val="20"/>
+        </w:rPr>
+      </w:pPr>
+      <w:r>
+        <w:rPr>
+          <w:rFonts w:ascii="Consolas" w:hAnsi="Consolas" w:cs="Consolas"/>
+          <w:color w:val="3F7F5F"/>
+          <w:sz w:val="20"/>
+          <w:szCs w:val="20"/>
+        </w:rPr>
+        <w:t>Also</w:t>
+      </w:r>
+      <w:r>
+        <w:rPr>
+          <w:rFonts w:ascii="Consolas" w:hAnsi="Consolas" w:cs="Consolas"/>
+          <w:color w:val="3F7F5F"/>
+          <w:sz w:val="20"/>
+          <w:szCs w:val="20"/>
+        </w:rPr>
+        <w:t xml:space="preserve"> added the following lines in </w:t>
+      </w:r>
+      <w:proofErr w:type="spellStart"/>
+      <w:proofErr w:type="gramStart"/>
+      <w:r>
+        <w:rPr>
+          <w:rFonts w:ascii="Consolas" w:hAnsi="Consolas" w:cs="Consolas"/>
+          <w:color w:val="3F7F5F"/>
+          <w:sz w:val="20"/>
+          <w:szCs w:val="20"/>
+        </w:rPr>
+        <w:t>simpleConsole</w:t>
+      </w:r>
+      <w:proofErr w:type="spellEnd"/>
+      <w:r>
+        <w:rPr>
+          <w:rFonts w:ascii="Consolas" w:hAnsi="Consolas" w:cs="Consolas"/>
+          <w:color w:val="3F7F5F"/>
+          <w:sz w:val="20"/>
+          <w:szCs w:val="20"/>
+        </w:rPr>
+        <w:t>(</w:t>
+      </w:r>
+      <w:proofErr w:type="gramEnd"/>
+      <w:r>
+        <w:rPr>
+          <w:rFonts w:ascii="Consolas" w:hAnsi="Consolas" w:cs="Consolas"/>
+          <w:color w:val="3F7F5F"/>
+          <w:sz w:val="20"/>
+          <w:szCs w:val="20"/>
+        </w:rPr>
+        <w:t>), after the line “case t”</w:t>
+      </w:r>
+    </w:p>
+    <w:p>
+      <w:pPr>
+        <w:autoSpaceDE w:val="0"/>
+        <w:autoSpaceDN w:val="0"/>
+        <w:adjustRightInd w:val="0"/>
+        <w:spacing w:after="0" w:line="240" w:lineRule="auto"/>
+        <w:rPr>
+          <w:rFonts w:ascii="Consolas" w:hAnsi="Consolas" w:cs="Consolas"/>
+          <w:sz w:val="20"/>
+          <w:szCs w:val="20"/>
+        </w:rPr>
+      </w:pPr>
+      <w:proofErr w:type="spellStart"/>
+      <w:r>
+        <w:rPr>
+          <w:rFonts w:ascii="Consolas" w:hAnsi="Consolas" w:cs="Consolas"/>
+          <w:color w:val="000000"/>
+          <w:sz w:val="20"/>
+          <w:szCs w:val="20"/>
+        </w:rPr>
+        <w:t>tempSensor.</w:t>
+      </w:r>
+      <w:r>
+        <w:rPr>
+          <w:rFonts w:ascii="Consolas" w:hAnsi="Consolas" w:cs="Consolas"/>
+          <w:color w:val="0000C0"/>
+          <w:sz w:val="20"/>
+          <w:szCs w:val="20"/>
+        </w:rPr>
+        <w:t>objectTemp</w:t>
+      </w:r>
+      <w:proofErr w:type="spellEnd"/>
+      <w:r>
+        <w:rPr>
+          <w:rFonts w:ascii="Consolas" w:hAnsi="Consolas" w:cs="Consolas"/>
+          <w:color w:val="000000"/>
+          <w:sz w:val="20"/>
+          <w:szCs w:val="20"/>
+        </w:rPr>
+        <w:t xml:space="preserve"> = </w:t>
+      </w:r>
+      <w:proofErr w:type="spellStart"/>
+      <w:r>
+        <w:rPr>
+          <w:rFonts w:ascii="Consolas" w:hAnsi="Consolas" w:cs="Consolas"/>
+          <w:color w:val="000000"/>
+          <w:sz w:val="20"/>
+          <w:szCs w:val="20"/>
+        </w:rPr>
+        <w:t>localTemperatureC</w:t>
+      </w:r>
+      <w:proofErr w:type="spellEnd"/>
+      <w:r>
+        <w:rPr>
+          <w:rFonts w:ascii="Consolas" w:hAnsi="Consolas" w:cs="Consolas"/>
+          <w:color w:val="000000"/>
+          <w:sz w:val="20"/>
+          <w:szCs w:val="20"/>
+        </w:rPr>
+        <w:t>;</w:t>
+      </w:r>
+    </w:p>
+    <w:p>
+      <w:pPr>
+        <w:autoSpaceDE w:val="0"/>
+        <w:autoSpaceDN w:val="0"/>
+        <w:adjustRightInd w:val="0"/>
+        <w:spacing w:after="0" w:line="240" w:lineRule="auto"/>
+        <w:rPr>
+          <w:rFonts w:ascii="Consolas" w:hAnsi="Consolas" w:cs="Consolas"/>
+          <w:sz w:val="20"/>
+          <w:szCs w:val="20"/>
+        </w:rPr>
+      </w:pPr>
+      <w:r>
+        <w:rPr>
+          <w:rFonts w:ascii="Consolas" w:hAnsi="Consolas" w:cs="Consolas"/>
+          <w:color w:val="000000"/>
+          <w:sz w:val="20"/>
+          <w:szCs w:val="20"/>
+        </w:rPr>
+        <w:t xml:space="preserve">                </w:t>
+      </w:r>
+      <w:proofErr w:type="spellStart"/>
+      <w:r>
+        <w:rPr>
+          <w:rFonts w:ascii="Consolas" w:hAnsi="Consolas" w:cs="Consolas"/>
+          <w:color w:val="000000"/>
+          <w:sz w:val="20"/>
+          <w:szCs w:val="20"/>
+        </w:rPr>
+        <w:t>tempSensor.</w:t>
+      </w:r>
+      <w:r>
+        <w:rPr>
+          <w:rFonts w:ascii="Consolas" w:hAnsi="Consolas" w:cs="Consolas"/>
+          <w:color w:val="0000C0"/>
+          <w:sz w:val="20"/>
+          <w:szCs w:val="20"/>
+        </w:rPr>
+        <w:t>ambienceTemp</w:t>
+      </w:r>
+      <w:proofErr w:type="spellEnd"/>
+      <w:r>
+        <w:rPr>
+          <w:rFonts w:ascii="Consolas" w:hAnsi="Consolas" w:cs="Consolas"/>
+          <w:color w:val="000000"/>
+          <w:sz w:val="20"/>
+          <w:szCs w:val="20"/>
+        </w:rPr>
+        <w:t xml:space="preserve"> = </w:t>
+      </w:r>
+      <w:proofErr w:type="spellStart"/>
+      <w:r>
+        <w:rPr>
+          <w:rFonts w:ascii="Consolas" w:hAnsi="Consolas" w:cs="Consolas"/>
+          <w:color w:val="000000"/>
+          <w:sz w:val="20"/>
+          <w:szCs w:val="20"/>
+        </w:rPr>
+        <w:t>localTemperatureC</w:t>
+      </w:r>
+      <w:proofErr w:type="spellEnd"/>
+      <w:r>
+        <w:rPr>
+          <w:rFonts w:ascii="Consolas" w:hAnsi="Consolas" w:cs="Consolas"/>
+          <w:color w:val="000000"/>
+          <w:sz w:val="20"/>
+          <w:szCs w:val="20"/>
+        </w:rPr>
+        <w:t>;</w:t>
+      </w:r>
+    </w:p>
+    <w:p>
+      <w:pPr>
+        <w:rPr>
+          <w:sz w:val="20"/>
+          <w:szCs w:val="20"/>
+        </w:rPr>
+      </w:pPr>
+      <w:r>
+        <w:rPr>
+          <w:rFonts w:ascii="Consolas" w:hAnsi="Consolas" w:cs="Consolas"/>
+          <w:color w:val="000000"/>
+          <w:sz w:val="20"/>
+          <w:szCs w:val="20"/>
+        </w:rPr>
+        <w:t xml:space="preserve">                </w:t>
+      </w:r>
+      <w:proofErr w:type="spellStart"/>
+      <w:r>
+        <w:rPr>
+          <w:rFonts w:ascii="Consolas" w:hAnsi="Consolas" w:cs="Consolas"/>
+          <w:color w:val="000000"/>
+          <w:sz w:val="20"/>
+          <w:szCs w:val="20"/>
+        </w:rPr>
+        <w:t>Util_</w:t>
+      </w:r>
+      <w:proofErr w:type="gramStart"/>
+      <w:r>
+        <w:rPr>
+          <w:rFonts w:ascii="Consolas" w:hAnsi="Consolas" w:cs="Consolas"/>
+          <w:color w:val="000000"/>
+          <w:sz w:val="20"/>
+          <w:szCs w:val="20"/>
+        </w:rPr>
+        <w:t>setEvent</w:t>
+      </w:r>
+      <w:proofErr w:type="spellEnd"/>
+      <w:r>
+        <w:rPr>
+          <w:rFonts w:ascii="Consolas" w:hAnsi="Consolas" w:cs="Consolas"/>
+          <w:color w:val="000000"/>
+          <w:sz w:val="20"/>
+          <w:szCs w:val="20"/>
+        </w:rPr>
+        <w:t>(</w:t>
+      </w:r>
+      <w:proofErr w:type="gramEnd"/>
+      <w:r>
+        <w:rPr>
+          <w:rFonts w:ascii="Consolas" w:hAnsi="Consolas" w:cs="Consolas"/>
+          <w:color w:val="000000"/>
+          <w:sz w:val="20"/>
+          <w:szCs w:val="20"/>
+        </w:rPr>
+        <w:t>&amp;</w:t>
+      </w:r>
+      <w:proofErr w:type="spellStart"/>
+      <w:r>
+        <w:rPr>
+          <w:rFonts w:ascii="Consolas" w:hAnsi="Consolas" w:cs="Consolas"/>
+          <w:color w:val="000000"/>
+          <w:sz w:val="20"/>
+          <w:szCs w:val="20"/>
+        </w:rPr>
+        <w:t>Sensor_events</w:t>
+      </w:r>
+      <w:proofErr w:type="spellEnd"/>
+      <w:r>
+        <w:rPr>
+          <w:rFonts w:ascii="Consolas" w:hAnsi="Consolas" w:cs="Consolas"/>
+          <w:color w:val="000000"/>
+          <w:sz w:val="20"/>
+          <w:szCs w:val="20"/>
+        </w:rPr>
+        <w:t>, EXT_SENSOR_READING_TIMEOUT_EVT);</w:t>
+      </w:r>
+    </w:p>
+    <w:p>
+      <w:pPr>
+        <w:rPr>
+          <w:rFonts w:ascii="Consolas" w:hAnsi="Consolas" w:cs="Consolas"/>
+          <w:color w:val="3F7F5F"/>
+          <w:sz w:val="20"/>
+          <w:szCs w:val="20"/>
+        </w:rPr>
+      </w:pPr>
+    </w:p>
+    <w:p>
+      <w:pPr>
+        <w:rPr>
+          <w:rFonts w:ascii="Consolas" w:hAnsi="Consolas" w:cs="Consolas"/>
+          <w:color w:val="3F7F5F"/>
+          <w:sz w:val="20"/>
+          <w:szCs w:val="20"/>
+        </w:rPr>
+      </w:pPr>
+      <w:r>
+        <w:rPr>
+          <w:rFonts w:ascii="Consolas" w:hAnsi="Consolas" w:cs="Consolas"/>
+          <w:color w:val="3F7F5F"/>
+          <w:sz w:val="20"/>
+          <w:szCs w:val="20"/>
+        </w:rPr>
+        <w:t>Screenshots:</w:t>
+      </w:r>
+    </w:p>
+    <w:p>
+      <w:pPr>
+        <w:rPr>
+          <w:rFonts w:ascii="Consolas" w:hAnsi="Consolas" w:cs="Consolas"/>
+          <w:color w:val="3F7F5F"/>
+          <w:sz w:val="20"/>
+          <w:szCs w:val="20"/>
+        </w:rPr>
+      </w:pPr>
+      <w:r>
+        <w:rPr>
+          <w:rFonts w:ascii="Consolas" w:hAnsi="Consolas" w:cs="Consolas"/>
+          <w:color w:val="3F7F5F"/>
+          <w:sz w:val="20"/>
+          <w:szCs w:val="20"/>
+        </w:rPr>
+        <w:t xml:space="preserve">UART, t needs to be held down has the collector update the temperature </w:t>
+      </w:r>
+      <w:r>
+        <w:rPr>
+          <w:rFonts w:ascii="Consolas" w:hAnsi="Consolas" w:cs="Consolas"/>
+          <w:color w:val="3F7F5F"/>
+          <w:sz w:val="20"/>
+          <w:szCs w:val="20"/>
+        </w:rPr>
+        <w:t>frequently</w:t>
+      </w:r>
+    </w:p>
+    <w:p>
+      <w:pPr>
+        <w:rPr>
+          <w:rFonts w:ascii="Consolas" w:hAnsi="Consolas" w:cs="Consolas"/>
+          <w:color w:val="3F7F5F"/>
+          <w:sz w:val="20"/>
+          <w:szCs w:val="20"/>
+        </w:rPr>
+      </w:pPr>
+      <w:r>
+        <w:rPr>
+          <w:rFonts w:ascii="Consolas" w:hAnsi="Consolas" w:cs="Consolas"/>
+          <w:color w:val="3F7F5F"/>
+          <w:sz w:val="20"/>
+          <w:szCs w:val="20"/>
+        </w:rPr>
+        <w:drawing>
+          <wp:inline distT="0" distB="0" distL="0" distR="0" wp14:anchorId="676734F6" wp14:editId="3AB49C0B">
+            <wp:extent cx="5943600" cy="2325370"/>
+            <wp:effectExtent l="0" t="0" r="0" b="0"/>
+            <wp:docPr id="12" name="Picture 12"/>
+            <wp:cNvGraphicFramePr>
+              <a:graphicFrameLocks xmlns:a="http://schemas.openxmlformats.org/drawingml/2006/main" noChangeAspect="1"/>
+            </wp:cNvGraphicFramePr>
+            <a:graphic xmlns:a="http://schemas.openxmlformats.org/drawingml/2006/main">
+              <a:graphicData uri="http://schemas.openxmlformats.org/drawingml/2006/picture">
+                <pic:pic xmlns:pic="http://schemas.openxmlformats.org/drawingml/2006/picture">
+                  <pic:nvPicPr>
+                    <pic:cNvPr id="1" name=""/>
+                    <pic:cNvPicPr/>
+                  </pic:nvPicPr>
+                  <pic:blipFill>
+                    <a:blip r:embed="rId13"/>
+                    <a:stretch>
+                      <a:fillRect/>
+                    </a:stretch>
+                  </pic:blipFill>
+                  <pic:spPr>
+                    <a:xfrm>
+                      <a:off x="0" y="0"/>
+                      <a:ext cx="5943600" cy="2325370"/>
+                    </a:xfrm>
+                    <a:prstGeom prst="rect">
+                      <a:avLst/>
+                    </a:prstGeom>
+                  </pic:spPr>
+                </pic:pic>
+              </a:graphicData>
+            </a:graphic>
+          </wp:inline>
+        </w:drawing>
+      </w:r>
+    </w:p>
+    <w:p>
+      <w:pPr>
+        <w:rPr>
+          <w:b/>
+          <w:sz w:val="28"/>
+          <w:highlight w:val="yellow"/>
+        </w:rPr>
+      </w:pPr>
     </w:p>
     <w:sectPr>
-      <w:headerReference w:type="default" r:id="rId13"/>
-      <w:footerReference w:type="default" r:id="rId14"/>
+      <w:headerReference w:type="default" r:id="rId14"/>
+      <w:footerReference w:type="default" r:id="rId15"/>
       <w:pgSz w:w="12240" w:h="15840"/>
       <w:pgMar w:top="1440" w:right="1440" w:bottom="1440" w:left="1440" w:header="720" w:footer="720" w:gutter="0"/>
       <w:cols w:space="720"/>

</xml_diff>